<commit_message>
changes made in professionalism report and final report
</commit_message>
<xml_diff>
--- a/Reports/Milestone 4/Milestone 4 Report.docx
+++ b/Reports/Milestone 4/Milestone 4 Report.docx
@@ -14,8 +14,6 @@
           <w:lang w:bidi="ar-SA"/>
         </w:rPr>
       </w:pPr>
-      <w:bookmarkStart w:id="0" w:name="_GoBack"/>
-      <w:bookmarkEnd w:id="0"/>
       <w:r>
         <w:rPr>
           <w:noProof/>
@@ -2465,8 +2463,8 @@
           <w:color w:val="000000" w:themeColor="text1"/>
         </w:rPr>
       </w:pPr>
-      <w:bookmarkStart w:id="1" w:name="_Toc191736888"/>
-      <w:bookmarkStart w:id="2" w:name="_Toc191892439"/>
+      <w:bookmarkStart w:id="0" w:name="_Toc191736888"/>
+      <w:bookmarkStart w:id="1" w:name="_Toc191892439"/>
       <w:r>
         <w:rPr>
           <w:rFonts w:ascii="Times New Roman" w:hAnsi="Times New Roman" w:cs="Times New Roman"/>
@@ -2477,8 +2475,8 @@
         <w:lastRenderedPageBreak/>
         <w:t>Introduction</w:t>
       </w:r>
+      <w:bookmarkEnd w:id="0"/>
       <w:bookmarkEnd w:id="1"/>
-      <w:bookmarkEnd w:id="2"/>
     </w:p>
     <w:p>
       <w:pPr>
@@ -2490,7 +2488,7 @@
           <w:shd w:val="clear" w:color="auto" w:fill="FFFFFF"/>
         </w:rPr>
       </w:pPr>
-      <w:bookmarkStart w:id="3" w:name="_Toc191736889"/>
+      <w:bookmarkStart w:id="2" w:name="_Toc191736889"/>
       <w:r>
         <w:rPr>
           <w:rFonts w:ascii="Times New Roman" w:hAnsi="Times New Roman" w:cs="Times New Roman"/>
@@ -2603,7 +2601,7 @@
           <w:color w:val="auto"/>
         </w:rPr>
       </w:pPr>
-      <w:bookmarkStart w:id="4" w:name="_Toc191892440"/>
+      <w:bookmarkStart w:id="3" w:name="_Toc191892440"/>
       <w:r>
         <w:rPr>
           <w:rFonts w:ascii="Times New Roman" w:hAnsi="Times New Roman" w:cs="Times New Roman"/>
@@ -2613,16 +2611,8 @@
         </w:rPr>
         <w:t>Social Aspects</w:t>
       </w:r>
+      <w:bookmarkEnd w:id="2"/>
       <w:bookmarkEnd w:id="3"/>
-      <w:bookmarkEnd w:id="4"/>
-    </w:p>
-    <w:p>
-      <w:pPr>
-        <w:rPr>
-          <w:sz w:val="30"/>
-          <w:szCs w:val="30"/>
-        </w:rPr>
-      </w:pPr>
     </w:p>
     <w:p>
       <w:pPr>
@@ -2636,8 +2626,8 @@
           <w:szCs w:val="30"/>
         </w:rPr>
       </w:pPr>
-      <w:bookmarkStart w:id="5" w:name="_Toc191736890"/>
-      <w:bookmarkStart w:id="6" w:name="_Toc191892441"/>
+      <w:bookmarkStart w:id="4" w:name="_Toc191736890"/>
+      <w:bookmarkStart w:id="5" w:name="_Toc191892441"/>
       <w:r>
         <w:rPr>
           <w:rFonts w:ascii="Times New Roman" w:hAnsi="Times New Roman" w:cs="Times New Roman"/>
@@ -2660,8 +2650,8 @@
         </w:rPr>
         <w:t>ositive Social Aspects</w:t>
       </w:r>
+      <w:bookmarkEnd w:id="4"/>
       <w:bookmarkEnd w:id="5"/>
-      <w:bookmarkEnd w:id="6"/>
     </w:p>
     <w:p/>
     <w:p>
@@ -2677,8 +2667,8 @@
           <w:szCs w:val="28"/>
         </w:rPr>
       </w:pPr>
-      <w:bookmarkStart w:id="7" w:name="_Toc191736891"/>
-      <w:bookmarkStart w:id="8" w:name="_Toc191892442"/>
+      <w:bookmarkStart w:id="6" w:name="_Toc191736891"/>
+      <w:bookmarkStart w:id="7" w:name="_Toc191892442"/>
       <w:r>
         <w:rPr>
           <w:rFonts w:ascii="Times New Roman" w:hAnsi="Times New Roman" w:cs="Times New Roman"/>
@@ -2690,8 +2680,8 @@
         </w:rPr>
         <w:t>Accessibility and Affordability</w:t>
       </w:r>
+      <w:bookmarkEnd w:id="6"/>
       <w:bookmarkEnd w:id="7"/>
-      <w:bookmarkEnd w:id="8"/>
     </w:p>
     <w:p>
       <w:pPr>
@@ -2700,8 +2690,25 @@
     </w:p>
     <w:p>
       <w:pPr>
+        <w:jc w:val="both"/>
+        <w:rPr>
+          <w:rFonts w:ascii="Times New Roman" w:eastAsia="Times New Roman" w:hAnsi="Times New Roman" w:cs="Times New Roman"/>
+          <w:sz w:val="28"/>
+          <w:szCs w:val="28"/>
+        </w:rPr>
+      </w:pPr>
+      <w:r>
+        <w:rPr>
+          <w:rFonts w:ascii="Times New Roman" w:eastAsia="Times New Roman" w:hAnsi="Times New Roman" w:cs="Times New Roman"/>
+          <w:sz w:val="28"/>
+          <w:szCs w:val="28"/>
+        </w:rPr>
+        <w:t>In the context of surveying and construction in Nepal, many individuals and small businesses face challenges accessing advanced equipment due to high purchase costs. Renting survey tools such as total stations, GNSS receivers, or drones provides a much more flexible and affordable alternative. Rather than investing a large amount of money upfront, users can simply pay for the equipment when they need it. This flexibility allows them to take on more projects, adjust to changing requirements, and maintain cash flow for other important activities like staff training or operations.</w:t>
+      </w:r>
+    </w:p>
+    <w:p>
+      <w:pPr>
         <w:pStyle w:val="ListParagraph"/>
-        <w:ind w:left="0"/>
         <w:jc w:val="both"/>
         <w:rPr>
           <w:rFonts w:ascii="Times New Roman" w:eastAsia="Times New Roman" w:hAnsi="Times New Roman" w:cs="Times New Roman"/>
@@ -2709,22 +2716,32 @@
           <w:szCs w:val="28"/>
         </w:rPr>
       </w:pPr>
-      <w:r>
+    </w:p>
+    <w:p>
+      <w:pPr>
+        <w:jc w:val="both"/>
         <w:rPr>
           <w:rFonts w:ascii="Times New Roman" w:eastAsia="Times New Roman" w:hAnsi="Times New Roman" w:cs="Times New Roman"/>
           <w:sz w:val="28"/>
           <w:szCs w:val="28"/>
         </w:rPr>
-        <w:t xml:space="preserve">All business entities and individuals benefit from renting because they obtain equipment that perfectly fits their project requirements. Businesses benefit from this strategy when they need specialized equipment which they would only use occasionally because they access state-of-the-art technology without acquiring ownership themselves. Project requirements changes can be accommodated through rental contract modifications which secures appropriate tools exactly when they are needed. The financial strain is reduced through renting equipment. Businesses alongside individuals benefit from their capacity to preserve currency liquidity by avoiding payments of substantial upfront capital expenditures since they simply pay for equipment at usage time. Any business that operates on a restricted budget finds renting to be very advantageous because money stays available for necessary </w:t>
-      </w:r>
+      </w:pPr>
       <w:r>
         <w:rPr>
           <w:rFonts w:ascii="Times New Roman" w:eastAsia="Times New Roman" w:hAnsi="Times New Roman" w:cs="Times New Roman"/>
           <w:sz w:val="28"/>
           <w:szCs w:val="28"/>
         </w:rPr>
+        <w:t xml:space="preserve">Literature in the equipment rental domain highlights that renting helps organizations stay agile and financially efficient, especially when the need for equipment is occasional or project-specific. This is particularly true in Nepal, where many surveyors operate on limited budgets and would benefit from the ability to access </w:t>
+      </w:r>
+      <w:r>
+        <w:rPr>
+          <w:rFonts w:ascii="Times New Roman" w:eastAsia="Times New Roman" w:hAnsi="Times New Roman" w:cs="Times New Roman"/>
+          <w:sz w:val="28"/>
+          <w:szCs w:val="28"/>
+        </w:rPr>
         <w:lastRenderedPageBreak/>
-        <w:t>research projects and product development and sales promotion operations</w:t>
+        <w:t>modern tools without long-term financial commitments</w:t>
       </w:r>
       <w:r>
         <w:rPr>
@@ -2736,11 +2753,6 @@
       </w:r>
       <w:sdt>
         <w:sdtPr>
-          <w:rPr>
-            <w:rFonts w:ascii="Times New Roman" w:eastAsia="Times New Roman" w:hAnsi="Times New Roman" w:cs="Times New Roman"/>
-            <w:sz w:val="28"/>
-            <w:szCs w:val="28"/>
-          </w:rPr>
           <w:id w:val="1105692571"/>
           <w:citation/>
         </w:sdtPr>
@@ -2760,7 +2772,7 @@
               <w:sz w:val="28"/>
               <w:szCs w:val="28"/>
             </w:rPr>
-            <w:instrText xml:space="preserve"> CITATION Phi20 \l 1033 </w:instrText>
+            <w:instrText xml:space="preserve">CITATION Phi20 \l 1033 </w:instrText>
           </w:r>
           <w:r>
             <w:rPr>
@@ -2786,13 +2798,77 @@
               <w:sz w:val="28"/>
               <w:szCs w:val="28"/>
             </w:rPr>
-            <w:t>(Philip Hanrahan, 2020)</w:t>
+            <w:t>(Sudewa, 25 Jul 2023)</w:t>
           </w:r>
           <w:r>
             <w:rPr>
               <w:rFonts w:ascii="Times New Roman" w:eastAsia="Times New Roman" w:hAnsi="Times New Roman" w:cs="Times New Roman"/>
               <w:sz w:val="28"/>
               <w:szCs w:val="28"/>
+            </w:rPr>
+            <w:fldChar w:fldCharType="end"/>
+          </w:r>
+        </w:sdtContent>
+      </w:sdt>
+      <w:sdt>
+        <w:sdtPr>
+          <w:rPr>
+            <w:rFonts w:ascii="Times New Roman" w:hAnsi="Times New Roman" w:cs="Times New Roman"/>
+            <w:sz w:val="28"/>
+            <w:szCs w:val="24"/>
+          </w:rPr>
+          <w:id w:val="-133095668"/>
+          <w:citation/>
+        </w:sdtPr>
+        <w:sdtEndPr/>
+        <w:sdtContent>
+          <w:r>
+            <w:rPr>
+              <w:rFonts w:ascii="Times New Roman" w:hAnsi="Times New Roman" w:cs="Times New Roman"/>
+              <w:sz w:val="28"/>
+              <w:szCs w:val="24"/>
+            </w:rPr>
+            <w:fldChar w:fldCharType="begin"/>
+          </w:r>
+          <w:r>
+            <w:rPr>
+              <w:rFonts w:ascii="Times New Roman" w:hAnsi="Times New Roman" w:cs="Times New Roman"/>
+              <w:sz w:val="28"/>
+              <w:szCs w:val="24"/>
+            </w:rPr>
+            <w:instrText xml:space="preserve"> CITATION Luí23 \l 1033 </w:instrText>
+          </w:r>
+          <w:r>
+            <w:rPr>
+              <w:rFonts w:ascii="Times New Roman" w:hAnsi="Times New Roman" w:cs="Times New Roman"/>
+              <w:sz w:val="28"/>
+              <w:szCs w:val="24"/>
+            </w:rPr>
+            <w:fldChar w:fldCharType="separate"/>
+          </w:r>
+          <w:r>
+            <w:rPr>
+              <w:rFonts w:ascii="Times New Roman" w:hAnsi="Times New Roman" w:cs="Times New Roman"/>
+              <w:noProof/>
+              <w:sz w:val="28"/>
+              <w:szCs w:val="24"/>
+            </w:rPr>
+            <w:t xml:space="preserve"> </w:t>
+          </w:r>
+          <w:r>
+            <w:rPr>
+              <w:rFonts w:ascii="Times New Roman" w:hAnsi="Times New Roman" w:cs="Times New Roman"/>
+              <w:noProof/>
+              <w:sz w:val="28"/>
+              <w:szCs w:val="24"/>
+            </w:rPr>
+            <w:t>(Luísa Tavares Muzzi de Sousa, December 2023)</w:t>
+          </w:r>
+          <w:r>
+            <w:rPr>
+              <w:rFonts w:ascii="Times New Roman" w:hAnsi="Times New Roman" w:cs="Times New Roman"/>
+              <w:sz w:val="28"/>
+              <w:szCs w:val="24"/>
             </w:rPr>
             <w:fldChar w:fldCharType="end"/>
           </w:r>
@@ -2823,8 +2899,8 @@
           <w:szCs w:val="28"/>
         </w:rPr>
       </w:pPr>
-      <w:bookmarkStart w:id="9" w:name="_Toc191736892"/>
-      <w:bookmarkStart w:id="10" w:name="_Toc191892443"/>
+      <w:bookmarkStart w:id="8" w:name="_Toc191736892"/>
+      <w:bookmarkStart w:id="9" w:name="_Toc191892443"/>
       <w:r>
         <w:rPr>
           <w:rFonts w:ascii="Times New Roman" w:hAnsi="Times New Roman" w:cs="Times New Roman"/>
@@ -2836,8 +2912,8 @@
         </w:rPr>
         <w:t>Tax Advantage</w:t>
       </w:r>
+      <w:bookmarkEnd w:id="8"/>
       <w:bookmarkEnd w:id="9"/>
-      <w:bookmarkEnd w:id="10"/>
       <w:r>
         <w:rPr>
           <w:rFonts w:ascii="Times New Roman" w:hAnsi="Times New Roman" w:cs="Times New Roman"/>
@@ -2852,33 +2928,128 @@
     </w:p>
     <w:p>
       <w:pPr>
-        <w:pStyle w:val="ListParagraph"/>
-        <w:ind w:left="0"/>
-        <w:rPr>
-          <w:rFonts w:ascii="Times New Roman" w:hAnsi="Times New Roman" w:cs="Times New Roman"/>
-          <w:sz w:val="28"/>
-          <w:szCs w:val="28"/>
-        </w:rPr>
-      </w:pPr>
-    </w:p>
-    <w:p>
-      <w:pPr>
-        <w:pStyle w:val="ListParagraph"/>
-        <w:ind w:left="0"/>
+        <w:spacing w:before="100" w:beforeAutospacing="1" w:after="100" w:afterAutospacing="1" w:line="240" w:lineRule="auto"/>
         <w:jc w:val="both"/>
         <w:rPr>
-          <w:rFonts w:ascii="Times New Roman" w:hAnsi="Times New Roman" w:cs="Times New Roman"/>
-          <w:sz w:val="28"/>
-          <w:szCs w:val="28"/>
-        </w:rPr>
-      </w:pPr>
-      <w:r>
-        <w:rPr>
-          <w:rFonts w:ascii="Times New Roman" w:hAnsi="Times New Roman" w:cs="Times New Roman"/>
-          <w:sz w:val="28"/>
-          <w:szCs w:val="28"/>
-        </w:rPr>
-        <w:t xml:space="preserve">The tax benefits of rental payments become immediately available because business expenses allow a full deduction during the expense year. Equipment depreciation deductions resulting from purchases get distributed across multiple yearly deductions. Companies alongside individual consumers benefit from tax savings through renting because it allows immediate reduction of taxable income for better cash flow management. Through equipment rental businesses can reduce their taxable income because ownership costs are tax-break eligible without binding themselves to equipment ownership needs. </w:t>
+          <w:rFonts w:ascii="Times New Roman" w:eastAsia="Times New Roman" w:hAnsi="Times New Roman" w:cs="Times New Roman"/>
+          <w:sz w:val="28"/>
+          <w:szCs w:val="28"/>
+        </w:rPr>
+      </w:pPr>
+      <w:r>
+        <w:rPr>
+          <w:rFonts w:ascii="Times New Roman" w:eastAsia="Times New Roman" w:hAnsi="Times New Roman" w:cs="Times New Roman"/>
+          <w:sz w:val="28"/>
+          <w:szCs w:val="28"/>
+        </w:rPr>
+        <w:t>Survey equipment rental can also bring financial benefits in terms of tax. For registered businesses in Nepal, rental payments are typically treated as operating expenses, meaning they can be fully deducted in the same financial year. This is more beneficial than owning equipment, where the cost must be spread over time through depreciation.</w:t>
+      </w:r>
+    </w:p>
+    <w:p>
+      <w:pPr>
+        <w:spacing w:before="100" w:beforeAutospacing="1" w:after="100" w:afterAutospacing="1" w:line="240" w:lineRule="auto"/>
+        <w:jc w:val="both"/>
+        <w:rPr>
+          <w:rFonts w:ascii="Times New Roman" w:eastAsia="Times New Roman" w:hAnsi="Times New Roman" w:cs="Times New Roman"/>
+          <w:sz w:val="28"/>
+          <w:szCs w:val="28"/>
+        </w:rPr>
+      </w:pPr>
+      <w:r>
+        <w:rPr>
+          <w:rFonts w:ascii="Times New Roman" w:eastAsia="Times New Roman" w:hAnsi="Times New Roman" w:cs="Times New Roman"/>
+          <w:sz w:val="28"/>
+          <w:szCs w:val="28"/>
+        </w:rPr>
+        <w:t>Several studies highlight that immediate deductibility improves cash flow and allows businesses to manage expenses more flexibly. For survey firms and independent contractors, this means they can redirect funds toward expanding their services or hiring skilled workers</w:t>
+      </w:r>
+      <w:r>
+        <w:rPr>
+          <w:rFonts w:ascii="Times New Roman" w:eastAsia="Times New Roman" w:hAnsi="Times New Roman" w:cs="Times New Roman"/>
+          <w:sz w:val="28"/>
+          <w:szCs w:val="28"/>
+        </w:rPr>
+        <w:t xml:space="preserve"> </w:t>
+      </w:r>
+      <w:r>
+        <w:rPr>
+          <w:rFonts w:ascii="Times New Roman" w:eastAsia="Times New Roman" w:hAnsi="Times New Roman" w:cs="Times New Roman"/>
+          <w:sz w:val="28"/>
+          <w:szCs w:val="28"/>
+        </w:rPr>
+        <w:t xml:space="preserve">while still using the latest tools. As discussed by </w:t>
+      </w:r>
+      <w:r>
+        <w:rPr>
+          <w:rFonts w:ascii="Times New Roman" w:eastAsia="Times New Roman" w:hAnsi="Times New Roman" w:cs="Times New Roman"/>
+          <w:sz w:val="28"/>
+          <w:szCs w:val="28"/>
+        </w:rPr>
+        <w:t xml:space="preserve">Sudewa </w:t>
+      </w:r>
+      <w:r>
+        <w:rPr>
+          <w:rFonts w:ascii="Times New Roman" w:eastAsia="Times New Roman" w:hAnsi="Times New Roman" w:cs="Times New Roman"/>
+          <w:sz w:val="28"/>
+          <w:szCs w:val="28"/>
+        </w:rPr>
+        <w:t>(202</w:t>
+      </w:r>
+      <w:r>
+        <w:rPr>
+          <w:rFonts w:ascii="Times New Roman" w:eastAsia="Times New Roman" w:hAnsi="Times New Roman" w:cs="Times New Roman"/>
+          <w:sz w:val="28"/>
+          <w:szCs w:val="28"/>
+        </w:rPr>
+        <w:t>3</w:t>
+      </w:r>
+      <w:r>
+        <w:rPr>
+          <w:rFonts w:ascii="Times New Roman" w:eastAsia="Times New Roman" w:hAnsi="Times New Roman" w:cs="Times New Roman"/>
+          <w:sz w:val="28"/>
+          <w:szCs w:val="28"/>
+        </w:rPr>
+        <w:t xml:space="preserve">), this model reduces financial risk, especially when renting high-value instruments like GNSS units or drones for short-term projects. </w:t>
+      </w:r>
+      <w:r>
+        <w:rPr>
+          <w:rFonts w:ascii="Times New Roman" w:eastAsia="Times New Roman" w:hAnsi="Times New Roman" w:cs="Times New Roman"/>
+          <w:sz w:val="28"/>
+          <w:szCs w:val="28"/>
+        </w:rPr>
+        <w:t>Timothy J</w:t>
+      </w:r>
+      <w:r>
+        <w:rPr>
+          <w:rFonts w:ascii="Times New Roman" w:eastAsia="Times New Roman" w:hAnsi="Times New Roman" w:cs="Times New Roman"/>
+          <w:sz w:val="28"/>
+          <w:szCs w:val="28"/>
+        </w:rPr>
+        <w:t xml:space="preserve"> (20</w:t>
+      </w:r>
+      <w:r>
+        <w:rPr>
+          <w:rFonts w:ascii="Times New Roman" w:eastAsia="Times New Roman" w:hAnsi="Times New Roman" w:cs="Times New Roman"/>
+          <w:sz w:val="28"/>
+          <w:szCs w:val="28"/>
+        </w:rPr>
+        <w:t>13</w:t>
+      </w:r>
+      <w:r>
+        <w:rPr>
+          <w:rFonts w:ascii="Times New Roman" w:eastAsia="Times New Roman" w:hAnsi="Times New Roman" w:cs="Times New Roman"/>
+          <w:sz w:val="28"/>
+          <w:szCs w:val="28"/>
+        </w:rPr>
+        <w:t>) also notes that rental-based models are particularly useful in regions where buying such equipment outright is not financially viable for small businesses</w:t>
+      </w:r>
+      <w:r>
+        <w:rPr>
+          <w:rFonts w:ascii="Times New Roman" w:hAnsi="Times New Roman" w:cs="Times New Roman"/>
+          <w:sz w:val="28"/>
+          <w:szCs w:val="28"/>
+        </w:rPr>
+        <w:t xml:space="preserve">. </w:t>
       </w:r>
       <w:sdt>
         <w:sdtPr>
@@ -2906,7 +3077,7 @@
               <w:sz w:val="28"/>
               <w:szCs w:val="28"/>
             </w:rPr>
-            <w:instrText xml:space="preserve"> CITATION Nur22 \l 1033 </w:instrText>
+            <w:instrText xml:space="preserve">CITATION Nur22 \l 1033 </w:instrText>
           </w:r>
           <w:r>
             <w:rPr>
@@ -2923,7 +3094,7 @@
               <w:sz w:val="28"/>
               <w:szCs w:val="28"/>
             </w:rPr>
-            <w:t>(Basher, March 10, 2022)</w:t>
+            <w:t>(Timothy J. Bell, 2013)</w:t>
           </w:r>
           <w:r>
             <w:rPr>
@@ -2961,7 +3132,7 @@
               <w:sz w:val="28"/>
               <w:szCs w:val="28"/>
             </w:rPr>
-            <w:instrText xml:space="preserve"> CITATION Phi20 \l 1033 </w:instrText>
+            <w:instrText xml:space="preserve">CITATION Phi20 \l 1033 </w:instrText>
           </w:r>
           <w:r>
             <w:rPr>
@@ -2987,7 +3158,7 @@
               <w:sz w:val="28"/>
               <w:szCs w:val="28"/>
             </w:rPr>
-            <w:t>(Philip Hanrahan, 2020)</w:t>
+            <w:t>(Sudewa, 25 Jul 2023)</w:t>
           </w:r>
           <w:r>
             <w:rPr>
@@ -3024,8 +3195,8 @@
           <w:szCs w:val="28"/>
         </w:rPr>
       </w:pPr>
-      <w:bookmarkStart w:id="11" w:name="_Toc191736893"/>
-      <w:bookmarkStart w:id="12" w:name="_Toc191892444"/>
+      <w:bookmarkStart w:id="10" w:name="_Toc191736893"/>
+      <w:bookmarkStart w:id="11" w:name="_Toc191892444"/>
       <w:r>
         <w:rPr>
           <w:rFonts w:ascii="Times New Roman" w:hAnsi="Times New Roman" w:cs="Times New Roman"/>
@@ -3037,8 +3208,8 @@
         </w:rPr>
         <w:t>Technological Advancement and Skill Development</w:t>
       </w:r>
+      <w:bookmarkEnd w:id="10"/>
       <w:bookmarkEnd w:id="11"/>
-      <w:bookmarkEnd w:id="12"/>
     </w:p>
     <w:p>
       <w:pPr>
@@ -3054,8 +3225,82 @@
           <w:sz w:val="28"/>
           <w:szCs w:val="28"/>
         </w:rPr>
-        <w:t xml:space="preserve">Most up-to-date surveying equipment can be used by rental, without the depreciation issues of owner ship. This access ensures that both end-users as well as companies can rely on advanced technologies to enhance project precision and efficiency. They instead strengthen themselves with the use of new tools instead of buying new machinery; they are capable to keep competitiveness in their sector. The existence of superior tools also contributes to a skill learning since it permits users to exercise employing the brands newer technology while increasing their knowledge of them. </w:t>
-      </w:r>
+        <w:t>Keeping up with modern surveying technology can be difficult when tools become outdated quickly or are too expensive to replace. Renting allows users to access up-to-date devices without worrying about ownership or long-term depreciation. This is especially important for professionals and students in the surveying field who want to gain hands-on experience with advanced equipment.</w:t>
+      </w:r>
+    </w:p>
+    <w:p>
+      <w:pPr>
+        <w:pStyle w:val="NormalWeb"/>
+        <w:jc w:val="both"/>
+        <w:rPr>
+          <w:sz w:val="28"/>
+          <w:szCs w:val="28"/>
+        </w:rPr>
+      </w:pPr>
+      <w:r>
+        <w:rPr>
+          <w:sz w:val="28"/>
+          <w:szCs w:val="28"/>
+        </w:rPr>
+        <w:t>The literature emphasizes that having access to newer technology boosts both productivity and learning. By using modern tools during short-term rentals, users not only improve the accuracy and efficiency of their work but also build technical skills that are valuable in the job market. For Nepal’s growing infrastructure sector, this helps create a more skilled workforce and encourages knowledge transfer in local communities.</w:t>
+      </w:r>
+      <w:sdt>
+        <w:sdtPr>
+          <w:rPr>
+            <w:sz w:val="28"/>
+            <w:szCs w:val="28"/>
+          </w:rPr>
+          <w:id w:val="-1381546481"/>
+          <w:citation/>
+        </w:sdtPr>
+        <w:sdtEndPr/>
+        <w:sdtContent>
+          <w:r>
+            <w:rPr>
+              <w:sz w:val="28"/>
+              <w:szCs w:val="28"/>
+            </w:rPr>
+            <w:fldChar w:fldCharType="begin"/>
+          </w:r>
+          <w:r>
+            <w:rPr>
+              <w:sz w:val="28"/>
+              <w:szCs w:val="28"/>
+            </w:rPr>
+            <w:instrText xml:space="preserve"> CITATION Man25 \l 1033 </w:instrText>
+          </w:r>
+          <w:r>
+            <w:rPr>
+              <w:sz w:val="28"/>
+              <w:szCs w:val="28"/>
+            </w:rPr>
+            <w:fldChar w:fldCharType="separate"/>
+          </w:r>
+          <w:r>
+            <w:rPr>
+              <w:noProof/>
+              <w:sz w:val="28"/>
+              <w:szCs w:val="28"/>
+            </w:rPr>
+            <w:t xml:space="preserve"> </w:t>
+          </w:r>
+          <w:r>
+            <w:rPr>
+              <w:noProof/>
+              <w:sz w:val="28"/>
+              <w:szCs w:val="28"/>
+            </w:rPr>
+            <w:t>(Manar Abu Talib, 2025)</w:t>
+          </w:r>
+          <w:r>
+            <w:rPr>
+              <w:sz w:val="28"/>
+              <w:szCs w:val="28"/>
+            </w:rPr>
+            <w:fldChar w:fldCharType="end"/>
+          </w:r>
+        </w:sdtContent>
+      </w:sdt>
     </w:p>
     <w:p>
       <w:pPr>
@@ -3079,8 +3324,8 @@
           <w:szCs w:val="30"/>
         </w:rPr>
       </w:pPr>
-      <w:bookmarkStart w:id="13" w:name="_Toc191736894"/>
-      <w:bookmarkStart w:id="14" w:name="_Toc191892445"/>
+      <w:bookmarkStart w:id="12" w:name="_Toc191736894"/>
+      <w:bookmarkStart w:id="13" w:name="_Toc191892445"/>
       <w:r>
         <w:rPr>
           <w:rFonts w:ascii="Times New Roman" w:hAnsi="Times New Roman" w:cs="Times New Roman"/>
@@ -3090,10 +3335,11 @@
           <w:sz w:val="30"/>
           <w:szCs w:val="30"/>
         </w:rPr>
+        <w:lastRenderedPageBreak/>
         <w:t>Negative Social Aspects</w:t>
       </w:r>
+      <w:bookmarkEnd w:id="12"/>
       <w:bookmarkEnd w:id="13"/>
-      <w:bookmarkEnd w:id="14"/>
     </w:p>
     <w:p/>
     <w:p>
@@ -3108,8 +3354,8 @@
           <w:szCs w:val="28"/>
         </w:rPr>
       </w:pPr>
-      <w:bookmarkStart w:id="15" w:name="_Toc191736895"/>
-      <w:bookmarkStart w:id="16" w:name="_Toc191892446"/>
+      <w:bookmarkStart w:id="14" w:name="_Toc191736895"/>
+      <w:bookmarkStart w:id="15" w:name="_Toc191892446"/>
       <w:r>
         <w:rPr>
           <w:rFonts w:ascii="Times New Roman" w:hAnsi="Times New Roman" w:cs="Times New Roman"/>
@@ -3121,8 +3367,8 @@
         </w:rPr>
         <w:t>Digital Divide</w:t>
       </w:r>
+      <w:bookmarkEnd w:id="14"/>
       <w:bookmarkEnd w:id="15"/>
-      <w:bookmarkEnd w:id="16"/>
     </w:p>
     <w:p>
       <w:pPr>
@@ -3144,40 +3390,33 @@
           <w:sz w:val="28"/>
           <w:szCs w:val="28"/>
         </w:rPr>
-        <w:t>According to data</w:t>
-      </w:r>
-      <w:r>
-        <w:rPr>
-          <w:rFonts w:ascii="Times New Roman" w:hAnsi="Times New Roman" w:cs="Times New Roman"/>
-          <w:sz w:val="28"/>
-          <w:szCs w:val="28"/>
-        </w:rPr>
-        <w:t xml:space="preserve"> in 2023, only 51.6% of Nepal’s population has internet access. Thus, this digital divide is a big issue particularly for a lot of people in rural and remote areas where internet access is either nonexistent or very unreliable. However, this is not an easy task for an e-commerce platform where the main focus is to sell survey equipment rentals. The service may not reach people in areas without </w:t>
-      </w:r>
-      <w:r>
-        <w:rPr>
-          <w:rFonts w:ascii="Times New Roman" w:hAnsi="Times New Roman" w:cs="Times New Roman"/>
-          <w:sz w:val="28"/>
-          <w:szCs w:val="28"/>
-        </w:rPr>
-        <w:lastRenderedPageBreak/>
-        <w:t>consistent internet access, with which</w:t>
-      </w:r>
-      <w:r>
-        <w:rPr>
-          <w:rFonts w:ascii="Times New Roman" w:hAnsi="Times New Roman" w:cs="Times New Roman"/>
-          <w:sz w:val="28"/>
-          <w:szCs w:val="28"/>
-        </w:rPr>
-        <w:t xml:space="preserve"> people</w:t>
-      </w:r>
-      <w:r>
-        <w:rPr>
-          <w:rFonts w:ascii="Times New Roman" w:hAnsi="Times New Roman" w:cs="Times New Roman"/>
-          <w:sz w:val="28"/>
-          <w:szCs w:val="28"/>
-        </w:rPr>
-        <w:t xml:space="preserve"> will not be able to use. In addition, some people from certain parts may not be digitally literate enough to fully utilize the platform. Despite having access to the internet, some people may not even know how to use the website and as a result will not have as many customers for the service.</w:t>
+        <w:t>One of the major challenges in expanding survey equipment rental services in Nepal is the digital divide. According to data from 2023, only 51.6% of the population has access to the internet. This means nearly half of the country remains disconnected, particularly in rural and remote areas where connectivity is either poor or completely absent. For an online platform that relies on digital interaction for browsing, booking, and managing rentals, this creates a significant barrier.</w:t>
+      </w:r>
+    </w:p>
+    <w:p>
+      <w:pPr>
+        <w:jc w:val="both"/>
+        <w:rPr>
+          <w:rFonts w:ascii="Times New Roman" w:hAnsi="Times New Roman" w:cs="Times New Roman"/>
+          <w:sz w:val="28"/>
+          <w:szCs w:val="28"/>
+        </w:rPr>
+      </w:pPr>
+      <w:r>
+        <w:rPr>
+          <w:rFonts w:ascii="Times New Roman" w:hAnsi="Times New Roman" w:cs="Times New Roman"/>
+          <w:sz w:val="28"/>
+          <w:szCs w:val="28"/>
+        </w:rPr>
+        <w:t>Even in areas where internet access is available, many potential users—such as small contractors, community-based surveyors, or field workers—may lack the digital literacy to use the platform effectively. As recent studies suggest, this lack of familiarity with technology can prevent individuals from benefiting from services designed to increase their productivity and reduce operational costs. For a system offering access to high-end tools like total stations or surveying drones, this gap limits the platform’s reach and leaves out a segment of users who could gain the most from it</w:t>
+      </w:r>
+      <w:r>
+        <w:rPr>
+          <w:rFonts w:ascii="Times New Roman" w:hAnsi="Times New Roman" w:cs="Times New Roman"/>
+          <w:sz w:val="28"/>
+          <w:szCs w:val="28"/>
+        </w:rPr>
+        <w:t>.</w:t>
       </w:r>
       <w:sdt>
         <w:sdtPr>
@@ -3205,7 +3444,7 @@
               <w:sz w:val="28"/>
               <w:szCs w:val="28"/>
             </w:rPr>
-            <w:instrText xml:space="preserve"> CITATION Abi23 \l 1033 </w:instrText>
+            <w:instrText xml:space="preserve">CITATION Abi23 \l 1033 </w:instrText>
           </w:r>
           <w:r>
             <w:rPr>
@@ -3231,7 +3470,7 @@
               <w:sz w:val="28"/>
               <w:szCs w:val="28"/>
             </w:rPr>
-            <w:t>(Gajurel, 6 July, 2023)</w:t>
+            <w:t>(Baral, 2022)</w:t>
           </w:r>
           <w:r>
             <w:rPr>
@@ -3265,8 +3504,8 @@
           <w:szCs w:val="28"/>
         </w:rPr>
       </w:pPr>
-      <w:bookmarkStart w:id="17" w:name="_Toc191736896"/>
-      <w:bookmarkStart w:id="18" w:name="_Toc191892447"/>
+      <w:bookmarkStart w:id="16" w:name="_Toc191736896"/>
+      <w:bookmarkStart w:id="17" w:name="_Toc191892447"/>
       <w:r>
         <w:rPr>
           <w:rFonts w:ascii="Times New Roman" w:hAnsi="Times New Roman" w:cs="Times New Roman"/>
@@ -3278,8 +3517,8 @@
         </w:rPr>
         <w:t>Equipment Misuse and Lack of Awareness</w:t>
       </w:r>
+      <w:bookmarkEnd w:id="16"/>
       <w:bookmarkEnd w:id="17"/>
-      <w:bookmarkEnd w:id="18"/>
     </w:p>
     <w:p>
       <w:pPr>
@@ -3300,16 +3539,56 @@
         <w:rPr>
           <w:rFonts w:ascii="Times New Roman" w:hAnsi="Times New Roman" w:cs="Times New Roman"/>
           <w:sz w:val="28"/>
-          <w:szCs w:val="28"/>
-        </w:rPr>
-      </w:pPr>
-      <w:r>
-        <w:rPr>
-          <w:rFonts w:ascii="Times New Roman" w:hAnsi="Times New Roman" w:cs="Times New Roman"/>
-          <w:sz w:val="28"/>
-          <w:szCs w:val="28"/>
-        </w:rPr>
-        <w:t xml:space="preserve">The negative social aspects of the survey equipment rental business may include, equipment misuse and or lack of awareness. Some users, in particular those new to surveying and therefore have insufficient knowledge or training to do so, may have difficulties dealing correctly with advanced equipment. Lacking the proper use of rented equipment can mean in accurate data collection, project delays, and it can damage rented equipment. In addition, some of these people may be negligent or do not have any idea how to use the devices. In addition to raising maintenance and repair costs for the rental platform, surveying projects become less efficient and reliable. In addition, if incorrectly used, equipment can cause land measurements to be less accurate and construction planning to not be accurate which can lead to disputes or monetary losses. </w:t>
+          <w:szCs w:val="24"/>
+        </w:rPr>
+      </w:pPr>
+      <w:r>
+        <w:rPr>
+          <w:rFonts w:ascii="Times New Roman" w:hAnsi="Times New Roman" w:cs="Times New Roman"/>
+          <w:sz w:val="28"/>
+          <w:szCs w:val="24"/>
+        </w:rPr>
+        <w:t>Survey equipment such as total stations, GNSS receivers, and drones are highly specialized tools that require proper training and qualification to operate. Unlike basic tools, these instruments demand users to understand detailed functions, settings, and field procedures. Literature highlights that without sufficient training, users often misconfigure or mishandle such equipment, leading to inaccurate data, increased project delays, and costly repairs.</w:t>
+      </w:r>
+    </w:p>
+    <w:p>
+      <w:pPr>
+        <w:pStyle w:val="ListParagraph"/>
+        <w:ind w:left="0"/>
+        <w:jc w:val="both"/>
+        <w:rPr>
+          <w:rFonts w:ascii="Times New Roman" w:hAnsi="Times New Roman" w:cs="Times New Roman"/>
+          <w:sz w:val="28"/>
+          <w:szCs w:val="24"/>
+        </w:rPr>
+      </w:pPr>
+    </w:p>
+    <w:p>
+      <w:pPr>
+        <w:pStyle w:val="ListParagraph"/>
+        <w:ind w:left="0"/>
+        <w:jc w:val="both"/>
+        <w:rPr>
+          <w:rFonts w:ascii="Times New Roman" w:hAnsi="Times New Roman" w:cs="Times New Roman"/>
+          <w:sz w:val="28"/>
+          <w:szCs w:val="28"/>
+        </w:rPr>
+      </w:pPr>
+      <w:r>
+        <w:rPr>
+          <w:rFonts w:ascii="Times New Roman" w:hAnsi="Times New Roman" w:cs="Times New Roman"/>
+          <w:sz w:val="28"/>
+          <w:szCs w:val="24"/>
+        </w:rPr>
+        <w:t>For rental platforms, this raise concerns not only about maintenance costs but also service reliability. Inaccurate usage can affect entire surveying or construction projects, especially when land measurements or elevations are incorrect. Studies recommend that rental businesses address this by including clear usage guidelines, mandatory training material, or pre-checks to ensure tools are only rented to qualified individuals</w:t>
+      </w:r>
+      <w:r>
+        <w:rPr>
+          <w:rFonts w:ascii="Times New Roman" w:hAnsi="Times New Roman" w:cs="Times New Roman"/>
+          <w:sz w:val="28"/>
+          <w:szCs w:val="28"/>
+        </w:rPr>
+        <w:t xml:space="preserve">. </w:t>
       </w:r>
       <w:sdt>
         <w:sdtPr>
@@ -3337,7 +3616,7 @@
               <w:sz w:val="28"/>
               <w:szCs w:val="28"/>
             </w:rPr>
-            <w:instrText xml:space="preserve"> CITATION Key20 \l 1033 </w:instrText>
+            <w:instrText xml:space="preserve">CITATION Key20 \l 1033 </w:instrText>
           </w:r>
           <w:r>
             <w:rPr>
@@ -3354,7 +3633,7 @@
               <w:sz w:val="28"/>
               <w:szCs w:val="28"/>
             </w:rPr>
-            <w:t>(Technologies, August 24, 2020)</w:t>
+            <w:t>(Mhando, 2021)</w:t>
           </w:r>
           <w:r>
             <w:rPr>
@@ -3378,6 +3657,14 @@
           <w:szCs w:val="28"/>
         </w:rPr>
       </w:pPr>
+      <w:r>
+        <w:rPr>
+          <w:rFonts w:ascii="Times New Roman" w:hAnsi="Times New Roman" w:cs="Times New Roman"/>
+          <w:sz w:val="28"/>
+          <w:szCs w:val="28"/>
+        </w:rPr>
+        <w:t>ss</w:t>
+      </w:r>
     </w:p>
     <w:p>
       <w:pPr>
@@ -3390,8 +3677,8 @@
           <w:szCs w:val="32"/>
         </w:rPr>
       </w:pPr>
-      <w:bookmarkStart w:id="19" w:name="_Toc191736897"/>
-      <w:bookmarkStart w:id="20" w:name="_Toc191892448"/>
+      <w:bookmarkStart w:id="18" w:name="_Toc191736897"/>
+      <w:bookmarkStart w:id="19" w:name="_Toc191892448"/>
       <w:r>
         <w:rPr>
           <w:rFonts w:ascii="Times New Roman" w:hAnsi="Times New Roman" w:cs="Times New Roman"/>
@@ -3400,10 +3687,11 @@
           <w:color w:val="000000" w:themeColor="text1"/>
           <w:szCs w:val="32"/>
         </w:rPr>
+        <w:lastRenderedPageBreak/>
         <w:t>Legal Aspects</w:t>
       </w:r>
+      <w:bookmarkEnd w:id="18"/>
       <w:bookmarkEnd w:id="19"/>
-      <w:bookmarkEnd w:id="20"/>
     </w:p>
     <w:p/>
     <w:p>
@@ -3418,8 +3706,8 @@
           <w:szCs w:val="28"/>
         </w:rPr>
       </w:pPr>
-      <w:bookmarkStart w:id="21" w:name="_Toc191736898"/>
-      <w:bookmarkStart w:id="22" w:name="_Toc191892449"/>
+      <w:bookmarkStart w:id="20" w:name="_Toc191736898"/>
+      <w:bookmarkStart w:id="21" w:name="_Toc191892449"/>
       <w:r>
         <w:rPr>
           <w:rFonts w:ascii="Times New Roman" w:hAnsi="Times New Roman" w:cs="Times New Roman"/>
@@ -3431,14 +3719,12 @@
         </w:rPr>
         <w:t>Consumer Protection Act</w:t>
       </w:r>
+      <w:bookmarkEnd w:id="20"/>
       <w:bookmarkEnd w:id="21"/>
-      <w:bookmarkEnd w:id="22"/>
     </w:p>
     <w:p/>
     <w:p>
       <w:pPr>
-        <w:pStyle w:val="ListParagraph"/>
-        <w:ind w:left="0"/>
         <w:jc w:val="both"/>
         <w:rPr>
           <w:rFonts w:ascii="Times New Roman" w:eastAsia="Times New Roman" w:hAnsi="Times New Roman" w:cs="Times New Roman"/>
@@ -3452,15 +3738,68 @@
           <w:sz w:val="28"/>
           <w:szCs w:val="28"/>
         </w:rPr>
-        <w:t>The Consumer Protection Act, 2075 (2018) emphasizes that the good and service offered to consumer should be of quality and protect them against unfair trade practice. It enables consumers to obtain accurate information about products, fair pricing as well as right of recourse in the event of defective goods and misleading advertisements causing them harm. In regard to e-commerce survey equipment rental platform, particularly to ensure that there is transparency and fairness is this act. Businesses have to disclose rental terms, condition of the equipment, pricing and warranties. The sellers also have to avoid false advertising and must enforce the safety and the quality of items rented. In case of disputes, they can also demand compensation for any economic or physical damage done due to substandard equipment as well as unfair practices.</w:t>
+        <w:t>Literature on consumer rights in Nepal emphasizes the growing importance of accountability in online service platforms. The Consumer Protection Act, 2075 (2018), has been particularly noted for strengthening the position of end users in e-commerce by demanding transparent practices and quality assurance. In the context of equipment rental services</w:t>
+      </w:r>
+      <w:r>
+        <w:rPr>
+          <w:rFonts w:ascii="Times New Roman" w:eastAsia="Times New Roman" w:hAnsi="Times New Roman" w:cs="Times New Roman"/>
+          <w:sz w:val="28"/>
+          <w:szCs w:val="28"/>
+        </w:rPr>
+        <w:t xml:space="preserve"> </w:t>
+      </w:r>
+      <w:r>
+        <w:rPr>
+          <w:rFonts w:ascii="Times New Roman" w:eastAsia="Times New Roman" w:hAnsi="Times New Roman" w:cs="Times New Roman"/>
+          <w:sz w:val="28"/>
+          <w:szCs w:val="28"/>
+        </w:rPr>
+        <w:t>especially those involving technical tools like GNSS receivers or total stations</w:t>
+      </w:r>
+      <w:r>
+        <w:rPr>
+          <w:rFonts w:ascii="Times New Roman" w:eastAsia="Times New Roman" w:hAnsi="Times New Roman" w:cs="Times New Roman"/>
+          <w:sz w:val="28"/>
+          <w:szCs w:val="28"/>
+        </w:rPr>
+        <w:t xml:space="preserve"> </w:t>
+      </w:r>
+      <w:r>
+        <w:rPr>
+          <w:rFonts w:ascii="Times New Roman" w:eastAsia="Times New Roman" w:hAnsi="Times New Roman" w:cs="Times New Roman"/>
+          <w:sz w:val="28"/>
+          <w:szCs w:val="28"/>
+        </w:rPr>
+        <w:t>this legal framework plays a crucial role.</w:t>
+      </w:r>
+    </w:p>
+    <w:p>
+      <w:pPr>
+        <w:jc w:val="both"/>
+        <w:rPr>
+          <w:rFonts w:ascii="Times New Roman" w:eastAsia="Times New Roman" w:hAnsi="Times New Roman" w:cs="Times New Roman"/>
+          <w:sz w:val="28"/>
+          <w:szCs w:val="28"/>
+        </w:rPr>
+      </w:pPr>
+      <w:r>
+        <w:rPr>
+          <w:rFonts w:ascii="Times New Roman" w:eastAsia="Times New Roman" w:hAnsi="Times New Roman" w:cs="Times New Roman"/>
+          <w:sz w:val="28"/>
+          <w:szCs w:val="28"/>
+        </w:rPr>
+        <w:t>Studies highlight that platforms are expected to clearly disclose rental conditions, usage policies, and warranties, ensuring customers are fully informed before making transactions. Misleading claims or failure to maintain equipment standards could lead to legal consequences and reputational harm. For rental businesses dealing with expensive instruments, this underscores the need for accurate listings, safety checks, and fair pricing to avoid dispute</w:t>
+      </w:r>
+      <w:r>
+        <w:rPr>
+          <w:rFonts w:ascii="Times New Roman" w:eastAsia="Times New Roman" w:hAnsi="Times New Roman" w:cs="Times New Roman"/>
+          <w:sz w:val="28"/>
+          <w:szCs w:val="28"/>
+        </w:rPr>
+        <w:t>.</w:t>
       </w:r>
       <w:sdt>
         <w:sdtPr>
-          <w:rPr>
-            <w:rFonts w:ascii="Times New Roman" w:eastAsia="Times New Roman" w:hAnsi="Times New Roman" w:cs="Times New Roman"/>
-            <w:sz w:val="28"/>
-            <w:szCs w:val="28"/>
-          </w:rPr>
           <w:id w:val="-838617677"/>
           <w:citation/>
         </w:sdtPr>
@@ -3480,7 +3819,7 @@
               <w:sz w:val="28"/>
               <w:szCs w:val="28"/>
             </w:rPr>
-            <w:instrText xml:space="preserve"> CITATION Nep18 \l 1033 </w:instrText>
+            <w:instrText xml:space="preserve">CITATION Nep18 \l 1033 </w:instrText>
           </w:r>
           <w:r>
             <w:rPr>
@@ -3506,7 +3845,7 @@
               <w:sz w:val="28"/>
               <w:szCs w:val="28"/>
             </w:rPr>
-            <w:t>(Journals, 2018)</w:t>
+            <w:t>(Poudel, Feb 19, 2025)</w:t>
           </w:r>
           <w:r>
             <w:rPr>
@@ -3531,8 +3870,8 @@
           <w:szCs w:val="28"/>
         </w:rPr>
       </w:pPr>
-      <w:bookmarkStart w:id="23" w:name="_Toc191736899"/>
-      <w:bookmarkStart w:id="24" w:name="_Toc191892450"/>
+      <w:bookmarkStart w:id="22" w:name="_Toc191736899"/>
+      <w:bookmarkStart w:id="23" w:name="_Toc191892450"/>
       <w:r>
         <w:rPr>
           <w:rFonts w:ascii="Times New Roman" w:hAnsi="Times New Roman" w:cs="Times New Roman"/>
@@ -3542,11 +3881,10 @@
           <w:sz w:val="28"/>
           <w:szCs w:val="28"/>
         </w:rPr>
-        <w:lastRenderedPageBreak/>
         <w:t>Taxation and Business Registration</w:t>
       </w:r>
+      <w:bookmarkEnd w:id="22"/>
       <w:bookmarkEnd w:id="23"/>
-      <w:bookmarkEnd w:id="24"/>
       <w:r>
         <w:rPr>
           <w:rFonts w:ascii="Times New Roman" w:hAnsi="Times New Roman" w:cs="Times New Roman"/>
@@ -3562,8 +3900,6 @@
     <w:p/>
     <w:p>
       <w:pPr>
-        <w:pStyle w:val="ListParagraph"/>
-        <w:ind w:left="0"/>
         <w:jc w:val="both"/>
         <w:rPr>
           <w:rFonts w:ascii="Times New Roman" w:eastAsia="Times New Roman" w:hAnsi="Times New Roman" w:cs="Times New Roman"/>
@@ -3577,13 +3913,11 @@
           <w:sz w:val="28"/>
           <w:szCs w:val="28"/>
         </w:rPr>
-        <w:t xml:space="preserve">For businesses to legally run in Nepal, they have to follow a particular taxation and registration procedures. The Company Act 2063 (2006) and the Offices of the Company Registrar (OCR) are all that any e-commerce business including a survey equipment rental platform is required for it to register. They register and from then they will have to obtain a Permanent Account Number (PAN) from Inland Revenue Department (IRD) for tax purposes. </w:t>
-      </w:r>
-    </w:p>
-    <w:p>
-      <w:pPr>
-        <w:pStyle w:val="ListParagraph"/>
-        <w:ind w:left="0"/>
+        <w:t>Running a digital survey rental business in Nepal also requires compliance with key regulatory frameworks governing company formation and tax obligations. Literature on digital entrepreneurship emphasizes that registration under the Company Act 2063 (2006) and the acquisition of a Permanent Account Number (PAN) from the Inland Revenue Department are foundational steps for operating legally and building platform credibility.</w:t>
+      </w:r>
+    </w:p>
+    <w:p>
+      <w:pPr>
         <w:jc w:val="both"/>
         <w:rPr>
           <w:rFonts w:ascii="Times New Roman" w:eastAsia="Times New Roman" w:hAnsi="Times New Roman" w:cs="Times New Roman"/>
@@ -3591,33 +3925,56 @@
           <w:szCs w:val="28"/>
         </w:rPr>
       </w:pPr>
-    </w:p>
-    <w:p>
-      <w:pPr>
-        <w:pStyle w:val="ListParagraph"/>
-        <w:ind w:left="0"/>
-        <w:jc w:val="both"/>
+      <w:r>
         <w:rPr>
           <w:rFonts w:ascii="Times New Roman" w:eastAsia="Times New Roman" w:hAnsi="Times New Roman" w:cs="Times New Roman"/>
           <w:sz w:val="28"/>
           <w:szCs w:val="28"/>
         </w:rPr>
-      </w:pPr>
+        <w:t>For platforms dealing with high-value survey tools such as drones, GNSS receivers, or laser levels, tax structuring becomes even more critical as revenue increases. Studies note that businesses crossing the income threshold must register under the VAT Act 2052 (1996) and comply with the Income Tax Act 2058 (2002), which includes maintaining accurate records and filing returns on time. Beyond legality, meeting these standards enhances user confidence</w:t>
+      </w:r>
       <w:r>
         <w:rPr>
           <w:rFonts w:ascii="Times New Roman" w:eastAsia="Times New Roman" w:hAnsi="Times New Roman" w:cs="Times New Roman"/>
           <w:sz w:val="28"/>
           <w:szCs w:val="28"/>
         </w:rPr>
-        <w:t xml:space="preserve">If the revenue generated by the business is more than NPR. 5 million in a financial year then it has to register itself under the VAT Act 2052 (1996). Another consideration for businesses under such groups is that they must comply with corporate income tax regulations contained in the Income Tax Act 2058 (2002) and file regular tax returns. </w:t>
+        <w:t xml:space="preserve"> </w:t>
+      </w:r>
+      <w:r>
+        <w:rPr>
+          <w:rFonts w:ascii="Times New Roman" w:eastAsia="Times New Roman" w:hAnsi="Times New Roman" w:cs="Times New Roman"/>
+          <w:sz w:val="28"/>
+          <w:szCs w:val="28"/>
+        </w:rPr>
+        <w:t>especially among engineers, consultancy firms, and institutional clients</w:t>
+      </w:r>
+      <w:r>
+        <w:rPr>
+          <w:rFonts w:ascii="Times New Roman" w:eastAsia="Times New Roman" w:hAnsi="Times New Roman" w:cs="Times New Roman"/>
+          <w:sz w:val="28"/>
+          <w:szCs w:val="28"/>
+        </w:rPr>
+        <w:t xml:space="preserve"> </w:t>
+      </w:r>
+      <w:r>
+        <w:rPr>
+          <w:rFonts w:ascii="Times New Roman" w:eastAsia="Times New Roman" w:hAnsi="Times New Roman" w:cs="Times New Roman"/>
+          <w:sz w:val="28"/>
+          <w:szCs w:val="28"/>
+        </w:rPr>
+        <w:t>by projecting professionalism and long-term reliability</w:t>
+      </w:r>
+      <w:r>
+        <w:rPr>
+          <w:rFonts w:ascii="Times New Roman" w:eastAsia="Times New Roman" w:hAnsi="Times New Roman" w:cs="Times New Roman"/>
+          <w:sz w:val="28"/>
+          <w:szCs w:val="28"/>
+        </w:rPr>
+        <w:t xml:space="preserve">. </w:t>
       </w:r>
       <w:sdt>
         <w:sdtPr>
-          <w:rPr>
-            <w:rFonts w:ascii="Times New Roman" w:eastAsia="Times New Roman" w:hAnsi="Times New Roman" w:cs="Times New Roman"/>
-            <w:sz w:val="28"/>
-            <w:szCs w:val="28"/>
-          </w:rPr>
           <w:id w:val="1657719314"/>
           <w:citation/>
         </w:sdtPr>
@@ -3668,11 +4025,6 @@
       </w:sdt>
       <w:sdt>
         <w:sdtPr>
-          <w:rPr>
-            <w:rFonts w:ascii="Times New Roman" w:eastAsia="Times New Roman" w:hAnsi="Times New Roman" w:cs="Times New Roman"/>
-            <w:sz w:val="28"/>
-            <w:szCs w:val="28"/>
-          </w:rPr>
           <w:id w:val="-1185282716"/>
           <w:citation/>
         </w:sdtPr>
@@ -3755,8 +4107,8 @@
           <w:szCs w:val="28"/>
         </w:rPr>
       </w:pPr>
-      <w:bookmarkStart w:id="25" w:name="_Toc191736900"/>
-      <w:bookmarkStart w:id="26" w:name="_Toc191892451"/>
+      <w:bookmarkStart w:id="24" w:name="_Toc191736900"/>
+      <w:bookmarkStart w:id="25" w:name="_Toc191892451"/>
       <w:r>
         <w:rPr>
           <w:rFonts w:ascii="Times New Roman" w:hAnsi="Times New Roman" w:cs="Times New Roman"/>
@@ -3766,10 +4118,11 @@
           <w:sz w:val="28"/>
           <w:szCs w:val="28"/>
         </w:rPr>
+        <w:lastRenderedPageBreak/>
         <w:t>Contractual Agreements and Liability</w:t>
       </w:r>
+      <w:bookmarkEnd w:id="24"/>
       <w:bookmarkEnd w:id="25"/>
-      <w:bookmarkEnd w:id="26"/>
     </w:p>
     <w:p>
       <w:pPr>
@@ -3784,8 +4137,6 @@
     </w:p>
     <w:p>
       <w:pPr>
-        <w:pStyle w:val="ListParagraph"/>
-        <w:ind w:left="0"/>
         <w:jc w:val="both"/>
         <w:rPr>
           <w:rFonts w:ascii="Times New Roman" w:hAnsi="Times New Roman" w:cs="Times New Roman"/>
@@ -3799,13 +4150,27 @@
           <w:sz w:val="28"/>
           <w:szCs w:val="28"/>
         </w:rPr>
-        <w:t xml:space="preserve">Contractual agreement with liability is very important for defining the rights and responsibilities of the rental provider and the client in the survey equipment rental business in Nepal. The rental agreement should be well drafted and should include the terms of duration of rental, condition of renegotiation, types of payments, security deposits, maintenance of rented equipment and return policies. The liability issues that arise in cases of damage, loss, theft, or improper usage warrant defining penalties, repair costs and insurance provisions. </w:t>
-      </w:r>
-    </w:p>
-    <w:p>
-      <w:pPr>
-        <w:pStyle w:val="ListParagraph"/>
-        <w:ind w:left="0"/>
+        <w:t>The literature frequently stresses the importance of well-defined contracts in rental-based business models. In industries dealing with technical and fragile equipment, formal agreements are not just optional</w:t>
+      </w:r>
+      <w:r>
+        <w:rPr>
+          <w:rFonts w:ascii="Times New Roman" w:hAnsi="Times New Roman" w:cs="Times New Roman"/>
+          <w:sz w:val="28"/>
+          <w:szCs w:val="28"/>
+        </w:rPr>
+        <w:t xml:space="preserve"> </w:t>
+      </w:r>
+      <w:r>
+        <w:rPr>
+          <w:rFonts w:ascii="Times New Roman" w:hAnsi="Times New Roman" w:cs="Times New Roman"/>
+          <w:sz w:val="28"/>
+          <w:szCs w:val="28"/>
+        </w:rPr>
+        <w:t>they’re foundational. For a platform renting out surveying instruments, rental contracts need to establish clear terms regarding duration, payment, usage boundaries, maintenance responsibilities, and return conditions.</w:t>
+      </w:r>
+    </w:p>
+    <w:p>
+      <w:pPr>
         <w:jc w:val="both"/>
         <w:rPr>
           <w:rFonts w:ascii="Times New Roman" w:hAnsi="Times New Roman" w:cs="Times New Roman"/>
@@ -3813,33 +4178,24 @@
           <w:szCs w:val="28"/>
         </w:rPr>
       </w:pPr>
-    </w:p>
-    <w:p>
-      <w:pPr>
-        <w:pStyle w:val="ListParagraph"/>
-        <w:ind w:left="0"/>
-        <w:jc w:val="both"/>
-        <w:rPr>
-          <w:rFonts w:ascii="Times New Roman" w:hAnsi="Times New Roman" w:cs="Times New Roman"/>
-          <w:sz w:val="28"/>
-          <w:szCs w:val="28"/>
-        </w:rPr>
-      </w:pPr>
-      <w:r>
-        <w:rPr>
-          <w:rFonts w:ascii="Times New Roman" w:hAnsi="Times New Roman" w:cs="Times New Roman"/>
-          <w:sz w:val="28"/>
-          <w:szCs w:val="28"/>
-        </w:rPr>
-        <w:t xml:space="preserve">Furthermore, the Agreement should contain indemnity clauses to cover from any financial or legal liability of the rental company due to misuse by the renter. The agreements are governed by the Nepalese contract law specifically the National Civil Code, 2017 (2074 BS), which makes them legally enforceable. In order to prevent disputes, businesses need to have clear documentation, inspection protocols and alternative dispute resolution mechanisms similar to such as mediation or arbitration. </w:t>
+      <w:r>
+        <w:rPr>
+          <w:rFonts w:ascii="Times New Roman" w:hAnsi="Times New Roman" w:cs="Times New Roman"/>
+          <w:sz w:val="28"/>
+          <w:szCs w:val="28"/>
+        </w:rPr>
+        <w:t>Scholarly discussion on legal risk management recommends including liability clauses, especially when dealing with potential misuse, accidental damage, or equipment loss. In Nepal, such agreements fall under the National Civil Code (2017), which provides a basis for enforceability. To avoid disputes, researchers suggest adopting standardized rental agreements supported by inspection protocols and, where necessary, incorporating alternative dispute resolution mechanisms such as arbitration or mediation. These elements collectively protect both the renter and the platform from financial or legal fallout</w:t>
+      </w:r>
+      <w:r>
+        <w:rPr>
+          <w:rFonts w:ascii="Times New Roman" w:hAnsi="Times New Roman" w:cs="Times New Roman"/>
+          <w:sz w:val="28"/>
+          <w:szCs w:val="28"/>
+        </w:rPr>
+        <w:t xml:space="preserve">. </w:t>
       </w:r>
       <w:sdt>
         <w:sdtPr>
-          <w:rPr>
-            <w:rFonts w:ascii="Times New Roman" w:hAnsi="Times New Roman" w:cs="Times New Roman"/>
-            <w:sz w:val="28"/>
-            <w:szCs w:val="28"/>
-          </w:rPr>
           <w:id w:val="-1034193827"/>
           <w:citation/>
         </w:sdtPr>
@@ -3935,8 +4291,8 @@
           <w:color w:val="000000" w:themeColor="text1"/>
         </w:rPr>
       </w:pPr>
-      <w:bookmarkStart w:id="27" w:name="_Toc191736901"/>
-      <w:bookmarkStart w:id="28" w:name="_Toc191892452"/>
+      <w:bookmarkStart w:id="26" w:name="_Toc191736901"/>
+      <w:bookmarkStart w:id="27" w:name="_Toc191892452"/>
       <w:r>
         <w:rPr>
           <w:rFonts w:ascii="Times New Roman" w:hAnsi="Times New Roman" w:cs="Times New Roman"/>
@@ -3944,11 +4300,10 @@
           <w:bCs/>
           <w:color w:val="000000" w:themeColor="text1"/>
         </w:rPr>
-        <w:lastRenderedPageBreak/>
         <w:t>Ethical Aspects</w:t>
       </w:r>
+      <w:bookmarkEnd w:id="26"/>
       <w:bookmarkEnd w:id="27"/>
-      <w:bookmarkEnd w:id="28"/>
     </w:p>
     <w:p/>
     <w:p>
@@ -3962,8 +4317,8 @@
           <w:szCs w:val="28"/>
         </w:rPr>
       </w:pPr>
-      <w:bookmarkStart w:id="29" w:name="_Toc191736902"/>
-      <w:bookmarkStart w:id="30" w:name="_Toc191892453"/>
+      <w:bookmarkStart w:id="28" w:name="_Toc191736902"/>
+      <w:bookmarkStart w:id="29" w:name="_Toc191892453"/>
       <w:r>
         <w:rPr>
           <w:rFonts w:ascii="Times New Roman" w:hAnsi="Times New Roman" w:cs="Times New Roman"/>
@@ -3975,8 +4330,8 @@
         </w:rPr>
         <w:t>Data Privacy and Security</w:t>
       </w:r>
+      <w:bookmarkEnd w:id="28"/>
       <w:bookmarkEnd w:id="29"/>
-      <w:bookmarkEnd w:id="30"/>
     </w:p>
     <w:p>
       <w:pPr>
@@ -3991,8 +4346,6 @@
     </w:p>
     <w:p>
       <w:pPr>
-        <w:pStyle w:val="ListParagraph"/>
-        <w:ind w:left="0"/>
         <w:jc w:val="both"/>
         <w:rPr>
           <w:rFonts w:ascii="Times New Roman" w:hAnsi="Times New Roman" w:cs="Times New Roman"/>
@@ -4006,15 +4359,50 @@
           <w:sz w:val="28"/>
           <w:szCs w:val="28"/>
         </w:rPr>
-        <w:t xml:space="preserve">One such e-commerce-based survey equipment rental business in Nepal requires data privacy and security for protecting customers information and securing trust. Sensitive data such as personal details, payment information and rental history of the clients must be protected by rental business against unauthorized access and online cyber threats. Nepal’s Electronic Transactions Act, 2063 (2008) and international data protection standards should be strictly followed to keep misusing or breach of data to the minimum. Enhancement in data security is achieved by implementing encryption, secure payment gateways, two factor authentication (2FA), and firewalls. Secondly, rental businesses should also have clear privacy policies informing customers on how their data has been collected, how it is stored and used. </w:t>
+        <w:t>In the context of survey equipment rental, data privacy extends beyond basic user details. Platforms often store sensitive project-related information such as site locations, equipment usage patterns, and client profiles. Literature emphasizes that this type of data, if mishandled, can risk client confidentiality and compromise the integrity of land development or infrastructure projects.</w:t>
+      </w:r>
+    </w:p>
+    <w:p>
+      <w:pPr>
+        <w:jc w:val="both"/>
+        <w:rPr>
+          <w:rFonts w:ascii="Times New Roman" w:hAnsi="Times New Roman" w:cs="Times New Roman"/>
+          <w:sz w:val="28"/>
+          <w:szCs w:val="28"/>
+        </w:rPr>
+      </w:pPr>
+      <w:r>
+        <w:rPr>
+          <w:rFonts w:ascii="Times New Roman" w:hAnsi="Times New Roman" w:cs="Times New Roman"/>
+          <w:sz w:val="28"/>
+          <w:szCs w:val="28"/>
+        </w:rPr>
+        <w:t>To address these concerns, compliance with Nepal’s Electronic Transactions Act,2063 (2008) is essential. Studies recommend the use of secure encryption, two-factor authentication, and controlled database access to protect user data. Rental businesses are also expected to maintain transparent privacy policies, clearly stating how such information is collected, stored, and used throughout the rental cycle.</w:t>
+      </w:r>
+    </w:p>
+    <w:p>
+      <w:pPr>
+        <w:jc w:val="both"/>
+      </w:pPr>
+      <w:r>
+        <w:rPr>
+          <w:rFonts w:ascii="Times New Roman" w:hAnsi="Times New Roman" w:cs="Times New Roman"/>
+          <w:sz w:val="28"/>
+          <w:szCs w:val="28"/>
+        </w:rPr>
+        <w:lastRenderedPageBreak/>
+        <w:t>As the frequency of rentals and data volume increases, especially from recurring institutional users, the need for consistent data protection protocols becomes even more important. Literature also stresses that any breach in data handling may not only result in legal penalties but also lead to loss of user trust and long-term reputational damage</w:t>
+      </w:r>
+      <w:r>
+        <w:rPr>
+          <w:rFonts w:ascii="Times New Roman" w:hAnsi="Times New Roman" w:cs="Times New Roman"/>
+          <w:sz w:val="28"/>
+          <w:szCs w:val="28"/>
+        </w:rPr>
+        <w:t xml:space="preserve">. </w:t>
       </w:r>
       <w:sdt>
         <w:sdtPr>
-          <w:rPr>
-            <w:rFonts w:ascii="Times New Roman" w:hAnsi="Times New Roman" w:cs="Times New Roman"/>
-            <w:sz w:val="28"/>
-            <w:szCs w:val="28"/>
-          </w:rPr>
           <w:id w:val="-1892650918"/>
           <w:citation/>
         </w:sdtPr>
@@ -4034,7 +4422,7 @@
               <w:sz w:val="28"/>
               <w:szCs w:val="28"/>
             </w:rPr>
-            <w:instrText xml:space="preserve"> CITATION Kha241 \l 1033 </w:instrText>
+            <w:instrText xml:space="preserve">CITATION Kha241 \l 1033 </w:instrText>
           </w:r>
           <w:r>
             <w:rPr>
@@ -4051,7 +4439,7 @@
               <w:sz w:val="28"/>
               <w:szCs w:val="28"/>
             </w:rPr>
-            <w:t>(Rawal, December 27, 2024)</w:t>
+            <w:t>(Louise Thomas, 2022)</w:t>
           </w:r>
           <w:r>
             <w:rPr>
@@ -4066,8 +4454,6 @@
     </w:p>
     <w:p>
       <w:pPr>
-        <w:pStyle w:val="ListParagraph"/>
-        <w:ind w:left="0"/>
         <w:jc w:val="both"/>
         <w:rPr>
           <w:rFonts w:ascii="Times New Roman" w:hAnsi="Times New Roman" w:cs="Times New Roman"/>
@@ -4087,8 +4473,8 @@
           <w:szCs w:val="28"/>
         </w:rPr>
       </w:pPr>
-      <w:bookmarkStart w:id="31" w:name="_Toc191736903"/>
-      <w:bookmarkStart w:id="32" w:name="_Toc191892454"/>
+      <w:bookmarkStart w:id="30" w:name="_Toc191736903"/>
+      <w:bookmarkStart w:id="31" w:name="_Toc191892454"/>
       <w:r>
         <w:rPr>
           <w:rFonts w:ascii="Times New Roman" w:hAnsi="Times New Roman" w:cs="Times New Roman"/>
@@ -4100,8 +4486,8 @@
         </w:rPr>
         <w:t>Fair Pricing and Transparency</w:t>
       </w:r>
+      <w:bookmarkEnd w:id="30"/>
       <w:bookmarkEnd w:id="31"/>
-      <w:bookmarkEnd w:id="32"/>
     </w:p>
     <w:p>
       <w:pPr>
@@ -4116,8 +4502,6 @@
     </w:p>
     <w:p>
       <w:pPr>
-        <w:pStyle w:val="ListParagraph"/>
-        <w:ind w:left="0"/>
         <w:jc w:val="both"/>
         <w:rPr>
           <w:rFonts w:ascii="Times New Roman" w:hAnsi="Times New Roman" w:cs="Times New Roman"/>
@@ -4131,7 +4515,49 @@
           <w:sz w:val="28"/>
           <w:szCs w:val="28"/>
         </w:rPr>
-        <w:t xml:space="preserve">In survey equipment rental in Nepal, fair pricing and transparency is everyone’s initial piece of cake and customers should be able to trust and rely on service. This is known as transparent pricing, where the rental rates, security deposits, additional fees, and the charges for late return are clearly stated up front to avoid the possible hidden costs that may bring a dispute. Customer should be able to easily compare prices, understand discounts if any, bundled offers if any, and seasonal pricing changes if any. This also adds credibility of having consistent and comparable pricing and avoids any unpleasant surprises causing bookings to be abandoned due to unexpectedly high costs at certain sales channels. Also, businesses should provide information regarding the repair and/or replacement costs that may result in damaged equipment to give customers an idea of what to expect. </w:t>
+        <w:t xml:space="preserve">In the survey equipment rental industry, transparent pricing is crucial, as clients often rent expensive and unfamiliar tools like GNSS receivers, or drones. </w:t>
+      </w:r>
+      <w:r>
+        <w:rPr>
+          <w:rFonts w:ascii="Times New Roman" w:hAnsi="Times New Roman" w:cs="Times New Roman"/>
+          <w:sz w:val="28"/>
+          <w:szCs w:val="28"/>
+        </w:rPr>
+        <w:t>paper</w:t>
+      </w:r>
+      <w:r>
+        <w:rPr>
+          <w:rFonts w:ascii="Times New Roman" w:hAnsi="Times New Roman" w:cs="Times New Roman"/>
+          <w:sz w:val="28"/>
+          <w:szCs w:val="28"/>
+        </w:rPr>
+        <w:t xml:space="preserve"> highlights that users may not have prior knowledge of standard rates, making it essential for platforms to clearly communicate costs, including rental fees, deposits, late return penalties, and potential damage charges.</w:t>
+      </w:r>
+    </w:p>
+    <w:p>
+      <w:pPr>
+        <w:jc w:val="both"/>
+        <w:rPr>
+          <w:rFonts w:ascii="Times New Roman" w:hAnsi="Times New Roman" w:cs="Times New Roman"/>
+          <w:sz w:val="28"/>
+          <w:szCs w:val="28"/>
+        </w:rPr>
+      </w:pPr>
+      <w:r>
+        <w:rPr>
+          <w:rFonts w:ascii="Times New Roman" w:hAnsi="Times New Roman" w:cs="Times New Roman"/>
+          <w:sz w:val="28"/>
+          <w:szCs w:val="28"/>
+        </w:rPr>
+        <w:t>When rates are unclear or vary across platforms, it can lead to confusion or booking abandonment especially among students, small contractors, or first-time renters. Research emphasizes that consistent and upfront pricing policies improve trust and help users plan projects with greater financial accuracy. Offering visible breakdowns, seasonal pricing options, or bundled equipment packages also supports informed decision-making and long-term user satisfaction</w:t>
+      </w:r>
+      <w:r>
+        <w:rPr>
+          <w:rFonts w:ascii="Times New Roman" w:hAnsi="Times New Roman" w:cs="Times New Roman"/>
+          <w:sz w:val="28"/>
+          <w:szCs w:val="28"/>
+        </w:rPr>
+        <w:t>.</w:t>
       </w:r>
       <w:sdt>
         <w:sdtPr>
@@ -4159,7 +4585,7 @@
               <w:sz w:val="28"/>
               <w:szCs w:val="28"/>
             </w:rPr>
-            <w:instrText xml:space="preserve"> CITATION Rob23 \l 1033 </w:instrText>
+            <w:instrText xml:space="preserve">CITATION Rob23 \l 1033 </w:instrText>
           </w:r>
           <w:r>
             <w:rPr>
@@ -4176,7 +4602,16 @@
               <w:sz w:val="28"/>
               <w:szCs w:val="28"/>
             </w:rPr>
-            <w:t>(Jørgensen, January 2023)</w:t>
+            <w:t xml:space="preserve"> </w:t>
+          </w:r>
+          <w:r>
+            <w:rPr>
+              <w:rFonts w:ascii="Times New Roman" w:hAnsi="Times New Roman" w:cs="Times New Roman"/>
+              <w:noProof/>
+              <w:sz w:val="28"/>
+              <w:szCs w:val="28"/>
+            </w:rPr>
+            <w:t>(Iris R. Joosse, 2023)</w:t>
           </w:r>
           <w:r>
             <w:rPr>
@@ -4188,86 +4623,6 @@
           </w:r>
         </w:sdtContent>
       </w:sdt>
-    </w:p>
-    <w:p>
-      <w:pPr>
-        <w:pStyle w:val="ListParagraph"/>
-        <w:ind w:left="0"/>
-        <w:jc w:val="both"/>
-        <w:rPr>
-          <w:rFonts w:ascii="Times New Roman" w:hAnsi="Times New Roman" w:cs="Times New Roman"/>
-          <w:sz w:val="28"/>
-          <w:szCs w:val="28"/>
-        </w:rPr>
-      </w:pPr>
-    </w:p>
-    <w:p>
-      <w:pPr>
-        <w:pStyle w:val="Heading2"/>
-        <w:rPr>
-          <w:rFonts w:ascii="Times New Roman" w:hAnsi="Times New Roman" w:cs="Times New Roman"/>
-          <w:b/>
-          <w:bCs/>
-          <w:color w:val="000000" w:themeColor="text1"/>
-          <w:sz w:val="28"/>
-          <w:szCs w:val="28"/>
-        </w:rPr>
-      </w:pPr>
-      <w:bookmarkStart w:id="33" w:name="_Toc191736904"/>
-      <w:bookmarkStart w:id="34" w:name="_Toc191892455"/>
-      <w:r>
-        <w:rPr>
-          <w:rFonts w:ascii="Times New Roman" w:hAnsi="Times New Roman" w:cs="Times New Roman"/>
-          <w:b/>
-          <w:bCs/>
-          <w:color w:val="000000" w:themeColor="text1"/>
-          <w:sz w:val="28"/>
-          <w:szCs w:val="28"/>
-        </w:rPr>
-        <w:t>Equipment Maintenance and Safety</w:t>
-      </w:r>
-      <w:bookmarkEnd w:id="33"/>
-      <w:bookmarkEnd w:id="34"/>
-    </w:p>
-    <w:p>
-      <w:pPr>
-        <w:pStyle w:val="ListParagraph"/>
-        <w:jc w:val="both"/>
-        <w:rPr>
-          <w:rFonts w:ascii="Times New Roman" w:hAnsi="Times New Roman" w:cs="Times New Roman"/>
-          <w:sz w:val="28"/>
-          <w:szCs w:val="28"/>
-        </w:rPr>
-      </w:pPr>
-    </w:p>
-    <w:p>
-      <w:pPr>
-        <w:pStyle w:val="ListParagraph"/>
-        <w:ind w:left="0"/>
-        <w:jc w:val="both"/>
-        <w:rPr>
-          <w:rFonts w:ascii="Times New Roman" w:hAnsi="Times New Roman" w:cs="Times New Roman"/>
-          <w:sz w:val="28"/>
-          <w:szCs w:val="28"/>
-        </w:rPr>
-      </w:pPr>
-      <w:r>
-        <w:rPr>
-          <w:rFonts w:ascii="Times New Roman" w:hAnsi="Times New Roman" w:cs="Times New Roman"/>
-          <w:sz w:val="28"/>
-          <w:szCs w:val="28"/>
-        </w:rPr>
-        <w:t xml:space="preserve">Survey equipment is expected to operate reliably and last as long as its lifespan is through proper maintenance and handling. Even minor damage can affect the performance of these sensitive instruments. These items should be kept in protective </w:t>
-      </w:r>
-      <w:r>
-        <w:rPr>
-          <w:rFonts w:ascii="Times New Roman" w:hAnsi="Times New Roman" w:cs="Times New Roman"/>
-          <w:sz w:val="28"/>
-          <w:szCs w:val="28"/>
-        </w:rPr>
-        <w:lastRenderedPageBreak/>
-        <w:t xml:space="preserve">cases with foam padding to protect them from shocks and vibrations while handling and transportation are proper. Since instruments are exposed to dust, heat, and moisture, they are prone to malfunctions, keeping them in controlled environments. It helps prevent dirt buildup and makes cleaning in the prescribed manufacturer method easier. Calibration and servicing would have to be performed on a routine basis (and after drops or rough handling — there's a need for extra calibration). Also, in terms of battery care, the batteries should be removed during long storage period and stored in open air to prevent rust and corrosion. </w:t>
-      </w:r>
       <w:sdt>
         <w:sdtPr>
           <w:rPr>
@@ -4275,6 +4630,201 @@
             <w:sz w:val="28"/>
             <w:szCs w:val="28"/>
           </w:rPr>
+          <w:id w:val="1761404101"/>
+          <w:citation/>
+        </w:sdtPr>
+        <w:sdtEndPr/>
+        <w:sdtContent>
+          <w:r>
+            <w:rPr>
+              <w:rFonts w:ascii="Times New Roman" w:hAnsi="Times New Roman" w:cs="Times New Roman"/>
+              <w:sz w:val="28"/>
+              <w:szCs w:val="28"/>
+            </w:rPr>
+            <w:fldChar w:fldCharType="begin"/>
+          </w:r>
+          <w:r>
+            <w:rPr>
+              <w:rFonts w:ascii="Times New Roman" w:hAnsi="Times New Roman" w:cs="Times New Roman"/>
+              <w:sz w:val="28"/>
+              <w:szCs w:val="28"/>
+            </w:rPr>
+            <w:instrText xml:space="preserve"> CITATION Moh18 \l 1033 </w:instrText>
+          </w:r>
+          <w:r>
+            <w:rPr>
+              <w:rFonts w:ascii="Times New Roman" w:hAnsi="Times New Roman" w:cs="Times New Roman"/>
+              <w:sz w:val="28"/>
+              <w:szCs w:val="28"/>
+            </w:rPr>
+            <w:fldChar w:fldCharType="separate"/>
+          </w:r>
+          <w:r>
+            <w:rPr>
+              <w:rFonts w:ascii="Times New Roman" w:hAnsi="Times New Roman" w:cs="Times New Roman"/>
+              <w:noProof/>
+              <w:sz w:val="28"/>
+              <w:szCs w:val="28"/>
+            </w:rPr>
+            <w:t xml:space="preserve"> </w:t>
+          </w:r>
+          <w:r>
+            <w:rPr>
+              <w:rFonts w:ascii="Times New Roman" w:hAnsi="Times New Roman" w:cs="Times New Roman"/>
+              <w:noProof/>
+              <w:sz w:val="28"/>
+              <w:szCs w:val="28"/>
+            </w:rPr>
+            <w:t>(Safaei, 2024-11-18)</w:t>
+          </w:r>
+          <w:r>
+            <w:rPr>
+              <w:rFonts w:ascii="Times New Roman" w:hAnsi="Times New Roman" w:cs="Times New Roman"/>
+              <w:sz w:val="28"/>
+              <w:szCs w:val="28"/>
+            </w:rPr>
+            <w:fldChar w:fldCharType="end"/>
+          </w:r>
+        </w:sdtContent>
+      </w:sdt>
+    </w:p>
+    <w:p>
+      <w:pPr>
+        <w:pStyle w:val="ListParagraph"/>
+        <w:ind w:left="0"/>
+        <w:jc w:val="both"/>
+        <w:rPr>
+          <w:rFonts w:ascii="Times New Roman" w:hAnsi="Times New Roman" w:cs="Times New Roman"/>
+          <w:sz w:val="28"/>
+          <w:szCs w:val="28"/>
+        </w:rPr>
+      </w:pPr>
+    </w:p>
+    <w:p>
+      <w:pPr>
+        <w:pStyle w:val="Heading2"/>
+        <w:rPr>
+          <w:rFonts w:ascii="Times New Roman" w:hAnsi="Times New Roman" w:cs="Times New Roman"/>
+          <w:b/>
+          <w:bCs/>
+          <w:color w:val="000000" w:themeColor="text1"/>
+          <w:sz w:val="28"/>
+          <w:szCs w:val="28"/>
+        </w:rPr>
+      </w:pPr>
+      <w:bookmarkStart w:id="32" w:name="_Toc191736904"/>
+      <w:bookmarkStart w:id="33" w:name="_Toc191892455"/>
+      <w:r>
+        <w:rPr>
+          <w:rFonts w:ascii="Times New Roman" w:hAnsi="Times New Roman" w:cs="Times New Roman"/>
+          <w:b/>
+          <w:bCs/>
+          <w:color w:val="000000" w:themeColor="text1"/>
+          <w:sz w:val="28"/>
+          <w:szCs w:val="28"/>
+        </w:rPr>
+        <w:t>Equipment Maintenance and Safety</w:t>
+      </w:r>
+      <w:bookmarkEnd w:id="32"/>
+      <w:bookmarkEnd w:id="33"/>
+    </w:p>
+    <w:p>
+      <w:pPr>
+        <w:pStyle w:val="ListParagraph"/>
+        <w:jc w:val="both"/>
+        <w:rPr>
+          <w:rFonts w:ascii="Times New Roman" w:hAnsi="Times New Roman" w:cs="Times New Roman"/>
+          <w:sz w:val="28"/>
+          <w:szCs w:val="28"/>
+        </w:rPr>
+      </w:pPr>
+    </w:p>
+    <w:p>
+      <w:pPr>
+        <w:jc w:val="both"/>
+        <w:rPr>
+          <w:rFonts w:ascii="Times New Roman" w:hAnsi="Times New Roman" w:cs="Times New Roman"/>
+          <w:sz w:val="28"/>
+          <w:szCs w:val="28"/>
+        </w:rPr>
+      </w:pPr>
+      <w:r>
+        <w:rPr>
+          <w:rFonts w:ascii="Times New Roman" w:hAnsi="Times New Roman" w:cs="Times New Roman"/>
+          <w:sz w:val="28"/>
+          <w:szCs w:val="28"/>
+        </w:rPr>
+        <w:t xml:space="preserve">Survey equipment such as total stations, GNSS receivers, and digital levels require a high degree of precision, and even small faults can lead to inaccurate measurements, flawed site layouts, or project delays. </w:t>
+      </w:r>
+      <w:r>
+        <w:rPr>
+          <w:rFonts w:ascii="Times New Roman" w:hAnsi="Times New Roman" w:cs="Times New Roman"/>
+          <w:sz w:val="28"/>
+          <w:szCs w:val="28"/>
+        </w:rPr>
+        <w:t>B</w:t>
+      </w:r>
+      <w:r>
+        <w:rPr>
+          <w:rFonts w:ascii="Times New Roman" w:hAnsi="Times New Roman" w:cs="Times New Roman"/>
+          <w:sz w:val="28"/>
+          <w:szCs w:val="28"/>
+        </w:rPr>
+        <w:t>ecause these tools are used for technical tasks like land boundary marking or elevation analysis, their accuracy must be consistently maintained through proper handling and servicing.</w:t>
+      </w:r>
+    </w:p>
+    <w:p>
+      <w:pPr>
+        <w:jc w:val="both"/>
+        <w:rPr>
+          <w:rFonts w:ascii="Times New Roman" w:hAnsi="Times New Roman" w:cs="Times New Roman"/>
+          <w:sz w:val="28"/>
+          <w:szCs w:val="28"/>
+        </w:rPr>
+      </w:pPr>
+      <w:r>
+        <w:rPr>
+          <w:rFonts w:ascii="Times New Roman" w:hAnsi="Times New Roman" w:cs="Times New Roman"/>
+          <w:sz w:val="28"/>
+          <w:szCs w:val="28"/>
+        </w:rPr>
+        <w:t>Unlike general-purpose tools, survey instruments are sensitive to shock, vibration, dust, and moisture</w:t>
+      </w:r>
+      <w:r>
+        <w:rPr>
+          <w:rFonts w:ascii="Times New Roman" w:hAnsi="Times New Roman" w:cs="Times New Roman"/>
+          <w:sz w:val="28"/>
+          <w:szCs w:val="28"/>
+        </w:rPr>
+        <w:t xml:space="preserve"> </w:t>
+      </w:r>
+      <w:r>
+        <w:rPr>
+          <w:rFonts w:ascii="Times New Roman" w:hAnsi="Times New Roman" w:cs="Times New Roman"/>
+          <w:sz w:val="28"/>
+          <w:szCs w:val="28"/>
+        </w:rPr>
+        <w:t xml:space="preserve">conditions commonly encountered during fieldwork. Studies recommend that rental providers adopt strict maintenance protocols, including the use of protective storage cases, regular calibration, and adherence to manufacturer-recommended cleaning procedures. Ethical rental practice also includes informing </w:t>
+      </w:r>
+      <w:r>
+        <w:rPr>
+          <w:rFonts w:ascii="Times New Roman" w:hAnsi="Times New Roman" w:cs="Times New Roman"/>
+          <w:sz w:val="28"/>
+          <w:szCs w:val="28"/>
+        </w:rPr>
+        <w:lastRenderedPageBreak/>
+        <w:t>users on proper battery care and long-term storage, as poor handling can reduce tool lifespan and compromise data integrity</w:t>
+      </w:r>
+      <w:r>
+        <w:rPr>
+          <w:rFonts w:ascii="Times New Roman" w:hAnsi="Times New Roman" w:cs="Times New Roman"/>
+          <w:sz w:val="28"/>
+          <w:szCs w:val="28"/>
+        </w:rPr>
+        <w:t xml:space="preserve">. </w:t>
+      </w:r>
+      <w:sdt>
+        <w:sdtPr>
           <w:id w:val="2115085958"/>
           <w:citation/>
         </w:sdtPr>
@@ -4294,7 +4844,7 @@
               <w:sz w:val="28"/>
               <w:szCs w:val="28"/>
             </w:rPr>
-            <w:instrText xml:space="preserve"> CITATION Mat22 \l 1033 </w:instrText>
+            <w:instrText xml:space="preserve">CITATION Mat22 \l 1033 </w:instrText>
           </w:r>
           <w:r>
             <w:rPr>
@@ -4311,7 +4861,7 @@
               <w:sz w:val="28"/>
               <w:szCs w:val="28"/>
             </w:rPr>
-            <w:t>(Lacey, May 25, 2022)</w:t>
+            <w:t>(Yue Han, 2022)</w:t>
           </w:r>
           <w:r>
             <w:rPr>
@@ -4334,8 +4884,8 @@
           <w:color w:val="000000" w:themeColor="text1"/>
         </w:rPr>
       </w:pPr>
-      <w:bookmarkStart w:id="35" w:name="_Toc191736905"/>
-      <w:bookmarkStart w:id="36" w:name="_Toc191892456"/>
+      <w:bookmarkStart w:id="34" w:name="_Toc191736905"/>
+      <w:bookmarkStart w:id="35" w:name="_Toc191892456"/>
       <w:r>
         <w:rPr>
           <w:rFonts w:ascii="Times New Roman" w:hAnsi="Times New Roman" w:cs="Times New Roman"/>
@@ -4345,8 +4895,8 @@
         </w:rPr>
         <w:t>Security Aspects</w:t>
       </w:r>
+      <w:bookmarkEnd w:id="34"/>
       <w:bookmarkEnd w:id="35"/>
-      <w:bookmarkEnd w:id="36"/>
     </w:p>
     <w:p/>
     <w:p>
@@ -4361,8 +4911,8 @@
           <w:szCs w:val="28"/>
         </w:rPr>
       </w:pPr>
-      <w:bookmarkStart w:id="37" w:name="_Toc191736906"/>
-      <w:bookmarkStart w:id="38" w:name="_Toc191892457"/>
+      <w:bookmarkStart w:id="36" w:name="_Toc191736906"/>
+      <w:bookmarkStart w:id="37" w:name="_Toc191892457"/>
       <w:r>
         <w:rPr>
           <w:rFonts w:ascii="Times New Roman" w:hAnsi="Times New Roman" w:cs="Times New Roman"/>
@@ -4374,14 +4924,12 @@
         </w:rPr>
         <w:t>Cybersecurity Measures</w:t>
       </w:r>
+      <w:bookmarkEnd w:id="36"/>
       <w:bookmarkEnd w:id="37"/>
-      <w:bookmarkEnd w:id="38"/>
     </w:p>
     <w:p/>
     <w:p>
       <w:pPr>
-        <w:pStyle w:val="ListParagraph"/>
-        <w:ind w:left="0"/>
         <w:jc w:val="both"/>
         <w:rPr>
           <w:rFonts w:ascii="Times New Roman" w:hAnsi="Times New Roman" w:cs="Times New Roman"/>
@@ -4395,15 +4943,68 @@
           <w:sz w:val="28"/>
           <w:szCs w:val="28"/>
         </w:rPr>
-        <w:t>The online e-commerce rental business needs cybersecurity to shield all customer information and business transactions along with operational activities against hacking attacks combined with phishing schemes and data breaches. SSL encryption protects internet payments while firewalls together with antivirus solutions shield the system from external access. Security vulnerabilities receive direct protection through software update services yet employee training acts to diminish cyberattack threats. Regular backups of business data keep businesses ready for immediate recovery when blacklisted ransomware or data disasters occur. If businesses establish a well-designed incident response plan it enables them to handle security breaches speedily thus reducing the resulting damage. Online rental businesses can secure the growing digital economy of Nepal by making cybersecurity their top priority to both defend sensitive information and uphold compliance and increase customer trust.</w:t>
+        <w:t>Running a</w:t>
+      </w:r>
+      <w:r>
+        <w:rPr>
+          <w:rFonts w:ascii="Times New Roman" w:hAnsi="Times New Roman" w:cs="Times New Roman"/>
+          <w:sz w:val="28"/>
+          <w:szCs w:val="28"/>
+        </w:rPr>
+        <w:t>n online</w:t>
+      </w:r>
+      <w:r>
+        <w:rPr>
+          <w:rFonts w:ascii="Times New Roman" w:hAnsi="Times New Roman" w:cs="Times New Roman"/>
+          <w:sz w:val="28"/>
+          <w:szCs w:val="28"/>
+        </w:rPr>
+        <w:t xml:space="preserve"> survey equipment rental platform comes with the responsibility of protecting</w:t>
+      </w:r>
+      <w:r>
+        <w:rPr>
+          <w:rFonts w:ascii="Times New Roman" w:hAnsi="Times New Roman" w:cs="Times New Roman"/>
+          <w:sz w:val="28"/>
+          <w:szCs w:val="28"/>
+        </w:rPr>
+        <w:t xml:space="preserve"> </w:t>
+      </w:r>
+      <w:r>
+        <w:rPr>
+          <w:rFonts w:ascii="Times New Roman" w:hAnsi="Times New Roman" w:cs="Times New Roman"/>
+          <w:sz w:val="28"/>
+          <w:szCs w:val="28"/>
+        </w:rPr>
+        <w:t>both customer data and day-to-day business operations. Since transactions involve personal information, payment processing, and order records, the system must be designed with strong cybersecurity foundations. Tools like SSL encryption, firewalls, and system-level antivirus software help secure the platform from external threats such as hacking and phishing.</w:t>
+      </w:r>
+    </w:p>
+    <w:p>
+      <w:pPr>
+        <w:jc w:val="both"/>
+        <w:rPr>
+          <w:rFonts w:ascii="Times New Roman" w:hAnsi="Times New Roman" w:cs="Times New Roman"/>
+          <w:sz w:val="28"/>
+          <w:szCs w:val="28"/>
+        </w:rPr>
+      </w:pPr>
+      <w:r>
+        <w:rPr>
+          <w:rFonts w:ascii="Times New Roman" w:hAnsi="Times New Roman" w:cs="Times New Roman"/>
+          <w:sz w:val="28"/>
+          <w:szCs w:val="28"/>
+        </w:rPr>
+        <w:t>As survey rental platforms grow and handle more users, regular system updates, employee awareness, and data backups become essential. In the event of a cyber incident, having a clear response plan helps minimize service disruption and protect both users and the business. Maintaining a secure digital environment builds trust, especially when serving professionals who rely on the timely and safe delivery of precision equipment. Even a brief system failure or breach can delay time-sensitive surveying projects and harm the platform’s reputation</w:t>
+      </w:r>
+      <w:r>
+        <w:rPr>
+          <w:rFonts w:ascii="Times New Roman" w:hAnsi="Times New Roman" w:cs="Times New Roman"/>
+          <w:sz w:val="28"/>
+          <w:szCs w:val="28"/>
+        </w:rPr>
+        <w:t>.</w:t>
       </w:r>
       <w:sdt>
         <w:sdtPr>
-          <w:rPr>
-            <w:rFonts w:ascii="Times New Roman" w:hAnsi="Times New Roman" w:cs="Times New Roman"/>
-            <w:sz w:val="28"/>
-            <w:szCs w:val="28"/>
-          </w:rPr>
           <w:id w:val="-132483294"/>
           <w:citation/>
         </w:sdtPr>
@@ -4423,7 +5024,7 @@
               <w:sz w:val="28"/>
               <w:szCs w:val="28"/>
             </w:rPr>
-            <w:instrText xml:space="preserve"> CITATION Zer24 \l 1033 </w:instrText>
+            <w:instrText xml:space="preserve">CITATION Zer24 \l 1033 </w:instrText>
           </w:r>
           <w:r>
             <w:rPr>
@@ -4449,7 +5050,7 @@
               <w:sz w:val="28"/>
               <w:szCs w:val="28"/>
             </w:rPr>
-            <w:t>(Zerod, Dec 12, 2024)</w:t>
+            <w:t>(Thatavarthi, March 23, 2024)</w:t>
           </w:r>
           <w:r>
             <w:rPr>
@@ -4486,8 +5087,8 @@
           <w:szCs w:val="28"/>
         </w:rPr>
       </w:pPr>
-      <w:bookmarkStart w:id="39" w:name="_Toc191736907"/>
-      <w:bookmarkStart w:id="40" w:name="_Toc191892458"/>
+      <w:bookmarkStart w:id="38" w:name="_Toc191736907"/>
+      <w:bookmarkStart w:id="39" w:name="_Toc191892458"/>
       <w:r>
         <w:rPr>
           <w:rFonts w:ascii="Times New Roman" w:hAnsi="Times New Roman" w:cs="Times New Roman"/>
@@ -4499,8 +5100,8 @@
         </w:rPr>
         <w:t>Fraud Prevention</w:t>
       </w:r>
+      <w:bookmarkEnd w:id="38"/>
       <w:bookmarkEnd w:id="39"/>
-      <w:bookmarkEnd w:id="40"/>
     </w:p>
     <w:p>
       <w:pPr>
@@ -4515,8 +5116,6 @@
     </w:p>
     <w:p>
       <w:pPr>
-        <w:pStyle w:val="ListParagraph"/>
-        <w:ind w:left="0"/>
         <w:jc w:val="both"/>
         <w:rPr>
           <w:rFonts w:ascii="Times New Roman" w:hAnsi="Times New Roman" w:cs="Times New Roman"/>
@@ -4530,7 +5129,57 @@
           <w:sz w:val="28"/>
           <w:szCs w:val="28"/>
         </w:rPr>
-        <w:t xml:space="preserve">An e-commerce survey equipment rental platform needs proper techniques to stop fraud and misuse in order to operate securely. The combination of ID verification with secure payment gates protects renting customers from fraudulent accounts and chargebacks that might occur. Users can detect lost rental equipment through GPS tracking which provides them real-time tracking of their rental instrument position. Rental agreements equipped with straightforward terms of service instruct users about their duties while protecting equipment from damage along with misuse. </w:t>
+        <w:t>Survey equipment is expensive, and the risk of fraudulent rentals, fake identities, or misuse of payment systems can’t be ignored. Verifying customer identity, using secure payment gateways, and enabling multi-factor authentication can help reduce the chances of unauthorized transactions. When high-value items like drones or total stations are rented, platforms must ensure that both the customer and the equipment are traceable and secure.</w:t>
+      </w:r>
+    </w:p>
+    <w:p>
+      <w:pPr>
+        <w:jc w:val="both"/>
+        <w:rPr>
+          <w:rFonts w:ascii="Times New Roman" w:hAnsi="Times New Roman" w:cs="Times New Roman"/>
+          <w:sz w:val="28"/>
+          <w:szCs w:val="28"/>
+        </w:rPr>
+      </w:pPr>
+      <w:r>
+        <w:rPr>
+          <w:rFonts w:ascii="Times New Roman" w:hAnsi="Times New Roman" w:cs="Times New Roman"/>
+          <w:sz w:val="28"/>
+          <w:szCs w:val="28"/>
+        </w:rPr>
+        <w:t>Simple preventive steps</w:t>
+      </w:r>
+      <w:r>
+        <w:rPr>
+          <w:rFonts w:ascii="Times New Roman" w:hAnsi="Times New Roman" w:cs="Times New Roman"/>
+          <w:sz w:val="28"/>
+          <w:szCs w:val="28"/>
+        </w:rPr>
+        <w:t xml:space="preserve"> </w:t>
+      </w:r>
+      <w:r>
+        <w:rPr>
+          <w:rFonts w:ascii="Times New Roman" w:hAnsi="Times New Roman" w:cs="Times New Roman"/>
+          <w:sz w:val="28"/>
+          <w:szCs w:val="28"/>
+        </w:rPr>
+        <w:t>such as detailed rental agreements, clear return policies, and user accountability measures</w:t>
+      </w:r>
+      <w:r>
+        <w:rPr>
+          <w:rFonts w:ascii="Times New Roman" w:hAnsi="Times New Roman" w:cs="Times New Roman"/>
+          <w:sz w:val="28"/>
+          <w:szCs w:val="28"/>
+        </w:rPr>
+        <w:t xml:space="preserve"> </w:t>
+      </w:r>
+      <w:r>
+        <w:rPr>
+          <w:rFonts w:ascii="Times New Roman" w:hAnsi="Times New Roman" w:cs="Times New Roman"/>
+          <w:sz w:val="28"/>
+          <w:szCs w:val="28"/>
+        </w:rPr>
+        <w:t xml:space="preserve">can go a long way in discouraging fraud. Including customer reviews and behavior tracking features also helps flag suspicious activity early, allowing the platform to take proactive action before issues escalate. These </w:t>
       </w:r>
       <w:r>
         <w:rPr>
@@ -4539,7 +5188,15 @@
           <w:szCs w:val="28"/>
         </w:rPr>
         <w:lastRenderedPageBreak/>
-        <w:t>Improved platform security and encryption systems together with user reviews and multi-factor authentication and user reviews will build user trust. Reporting suspicious behavior becomes possible for organizations that access shared fraud prevention database information.</w:t>
+        <w:t>measures are especially important for platforms offering remote delivery services, where in-person verification may not always be possible</w:t>
+      </w:r>
+      <w:r>
+        <w:rPr>
+          <w:rFonts w:ascii="Times New Roman" w:hAnsi="Times New Roman" w:cs="Times New Roman"/>
+          <w:sz w:val="28"/>
+          <w:szCs w:val="28"/>
+        </w:rPr>
+        <w:t>.</w:t>
       </w:r>
       <w:sdt>
         <w:sdtPr>
@@ -4567,7 +5224,7 @@
               <w:sz w:val="28"/>
               <w:szCs w:val="28"/>
             </w:rPr>
-            <w:instrText xml:space="preserve"> CITATION Pat24 \l 1033 </w:instrText>
+            <w:instrText xml:space="preserve">CITATION Pat24 \l 1033 </w:instrText>
           </w:r>
           <w:r>
             <w:rPr>
@@ -4593,7 +5250,7 @@
               <w:sz w:val="28"/>
               <w:szCs w:val="28"/>
             </w:rPr>
-            <w:t>(Patronscan, December 18, 2024)</w:t>
+            <w:t>(Vinicius Facco Rodrigues, 2022)</w:t>
           </w:r>
           <w:r>
             <w:rPr>
@@ -4605,11 +5262,73 @@
           </w:r>
         </w:sdtContent>
       </w:sdt>
-    </w:p>
-    <w:p>
-      <w:pPr>
-        <w:pStyle w:val="ListParagraph"/>
-        <w:ind w:left="0"/>
+      <w:sdt>
+        <w:sdtPr>
+          <w:rPr>
+            <w:rFonts w:ascii="Times New Roman" w:hAnsi="Times New Roman" w:cs="Times New Roman"/>
+            <w:sz w:val="28"/>
+            <w:szCs w:val="28"/>
+          </w:rPr>
+          <w:id w:val="-1778241464"/>
+          <w:citation/>
+        </w:sdtPr>
+        <w:sdtEndPr/>
+        <w:sdtContent>
+          <w:r>
+            <w:rPr>
+              <w:rFonts w:ascii="Times New Roman" w:hAnsi="Times New Roman" w:cs="Times New Roman"/>
+              <w:sz w:val="28"/>
+              <w:szCs w:val="28"/>
+            </w:rPr>
+            <w:fldChar w:fldCharType="begin"/>
+          </w:r>
+          <w:r>
+            <w:rPr>
+              <w:rFonts w:ascii="Times New Roman" w:hAnsi="Times New Roman" w:cs="Times New Roman"/>
+              <w:sz w:val="28"/>
+              <w:szCs w:val="28"/>
+            </w:rPr>
+            <w:instrText xml:space="preserve"> CITATION Olu24 \l 1033 </w:instrText>
+          </w:r>
+          <w:r>
+            <w:rPr>
+              <w:rFonts w:ascii="Times New Roman" w:hAnsi="Times New Roman" w:cs="Times New Roman"/>
+              <w:sz w:val="28"/>
+              <w:szCs w:val="28"/>
+            </w:rPr>
+            <w:fldChar w:fldCharType="separate"/>
+          </w:r>
+          <w:r>
+            <w:rPr>
+              <w:rFonts w:ascii="Times New Roman" w:hAnsi="Times New Roman" w:cs="Times New Roman"/>
+              <w:noProof/>
+              <w:sz w:val="28"/>
+              <w:szCs w:val="28"/>
+            </w:rPr>
+            <w:t xml:space="preserve"> </w:t>
+          </w:r>
+          <w:r>
+            <w:rPr>
+              <w:rFonts w:ascii="Times New Roman" w:hAnsi="Times New Roman" w:cs="Times New Roman"/>
+              <w:noProof/>
+              <w:sz w:val="28"/>
+              <w:szCs w:val="28"/>
+            </w:rPr>
+            <w:t>(Oluwabusayo Adijat Bello, 27-06-24)</w:t>
+          </w:r>
+          <w:r>
+            <w:rPr>
+              <w:rFonts w:ascii="Times New Roman" w:hAnsi="Times New Roman" w:cs="Times New Roman"/>
+              <w:sz w:val="28"/>
+              <w:szCs w:val="28"/>
+            </w:rPr>
+            <w:fldChar w:fldCharType="end"/>
+          </w:r>
+        </w:sdtContent>
+      </w:sdt>
+    </w:p>
+    <w:p>
+      <w:pPr>
         <w:jc w:val="both"/>
         <w:rPr>
           <w:rFonts w:ascii="Times New Roman" w:hAnsi="Times New Roman" w:cs="Times New Roman"/>
@@ -4630,8 +5349,8 @@
           <w:szCs w:val="28"/>
         </w:rPr>
       </w:pPr>
-      <w:bookmarkStart w:id="41" w:name="_Toc191736908"/>
-      <w:bookmarkStart w:id="42" w:name="_Toc191892459"/>
+      <w:bookmarkStart w:id="40" w:name="_Toc191736908"/>
+      <w:bookmarkStart w:id="41" w:name="_Toc191892459"/>
       <w:r>
         <w:rPr>
           <w:rFonts w:ascii="Times New Roman" w:hAnsi="Times New Roman" w:cs="Times New Roman"/>
@@ -4643,8 +5362,8 @@
         </w:rPr>
         <w:t>Equipment Tracking and Insurance</w:t>
       </w:r>
+      <w:bookmarkEnd w:id="40"/>
       <w:bookmarkEnd w:id="41"/>
-      <w:bookmarkEnd w:id="42"/>
     </w:p>
     <w:p>
       <w:pPr>
@@ -4666,14 +5385,56 @@
           <w:szCs w:val="28"/>
         </w:rPr>
       </w:pPr>
-      <w:bookmarkStart w:id="43" w:name="_Toc191736909"/>
-      <w:r>
-        <w:rPr>
-          <w:rFonts w:ascii="Times New Roman" w:hAnsi="Times New Roman" w:cs="Times New Roman"/>
-          <w:sz w:val="28"/>
-          <w:szCs w:val="28"/>
-        </w:rPr>
-        <w:t xml:space="preserve">Resources spent on survey equipment tools are substantial because replacements for lost or destroyed instruments will entail high replacement costs. Real-time GPS trackers monitor rented equipment to maintain its security while preventing any unauthorized use of the equipment. The insurance coverage for plant and equipment provides dual benefits through tracking services and financial security that reimburses expenses resulting from accidents and thefts and equipment failures. The insurance coverage extends its protection to total stations as well as GNSS receivers and drones. The policies include public liability coverage that safeguards property belonging to third parties throughout surveying operations. The combination of personalized insurance plans determined by equipment specifications and usage needs ensures that owners along with renters will receive proper coverage. </w:t>
+      <w:bookmarkStart w:id="42" w:name="_Toc191736909"/>
+      <w:r>
+        <w:rPr>
+          <w:rFonts w:ascii="Times New Roman" w:hAnsi="Times New Roman" w:cs="Times New Roman"/>
+          <w:sz w:val="28"/>
+          <w:szCs w:val="28"/>
+        </w:rPr>
+        <w:t>Survey instruments represent a major financial investment, and their loss or damage can result in significant costs. Using GPS tracking on rental units allows real-time monitoring of equipment location, helping prevent theft or misuse. This also makes retrieval easier in case an item is lost or not returned on time.</w:t>
+      </w:r>
+      <w:r>
+        <w:rPr>
+          <w:rFonts w:ascii="Times New Roman" w:hAnsi="Times New Roman" w:cs="Times New Roman"/>
+          <w:sz w:val="28"/>
+          <w:szCs w:val="28"/>
+        </w:rPr>
+        <w:t xml:space="preserve"> </w:t>
+      </w:r>
+      <w:r>
+        <w:rPr>
+          <w:rFonts w:ascii="Times New Roman" w:hAnsi="Times New Roman" w:cs="Times New Roman"/>
+          <w:sz w:val="28"/>
+          <w:szCs w:val="28"/>
+        </w:rPr>
+        <w:t>To safeguard against accidents, theft, or operational damage, many platforms offer insurance coverage tailored to specific equipment types. Coverage often includes tools like GNSS receivers, drones, and total stations, and may even extend to liability protection during fieldwork. Offering such insurance not only protects the platform’s assets but also gives peace of mind to users, especially those working on sensitive or high-budget projects.</w:t>
+      </w:r>
+    </w:p>
+    <w:p>
+      <w:pPr>
+        <w:jc w:val="both"/>
+        <w:rPr>
+          <w:rFonts w:ascii="Times New Roman" w:hAnsi="Times New Roman" w:cs="Times New Roman"/>
+          <w:sz w:val="28"/>
+          <w:szCs w:val="28"/>
+        </w:rPr>
+      </w:pPr>
+      <w:r>
+        <w:rPr>
+          <w:rFonts w:ascii="Times New Roman" w:hAnsi="Times New Roman" w:cs="Times New Roman"/>
+          <w:sz w:val="28"/>
+          <w:szCs w:val="28"/>
+        </w:rPr>
+        <w:t>When equipment is used in rugged terrain or remote survey sites, tracking also helps monitor usage conditions and delivery accuracy. It reduces the risk of disputes between the platform and the renter by providing evidence of proper handling and return status. As the volume of rentals increases, having a secure tracking and insurance system becomes essential for scaling the business responsibly</w:t>
+      </w:r>
+      <w:r>
+        <w:rPr>
+          <w:rFonts w:ascii="Times New Roman" w:hAnsi="Times New Roman" w:cs="Times New Roman"/>
+          <w:sz w:val="28"/>
+          <w:szCs w:val="28"/>
+        </w:rPr>
+        <w:t xml:space="preserve">. </w:t>
       </w:r>
       <w:sdt>
         <w:sdtPr>
@@ -4701,7 +5462,7 @@
               <w:sz w:val="28"/>
               <w:szCs w:val="28"/>
             </w:rPr>
-            <w:instrText xml:space="preserve"> CITATION Con24 \l 1033 </w:instrText>
+            <w:instrText xml:space="preserve">CITATION Con24 \l 1033 </w:instrText>
           </w:r>
           <w:r>
             <w:rPr>
@@ -4718,7 +5479,7 @@
               <w:sz w:val="28"/>
               <w:szCs w:val="28"/>
             </w:rPr>
-            <w:t>(Insurance, 2024)</w:t>
+            <w:t>(Maha Al-Kasasbeh, 26 September 2021)</w:t>
           </w:r>
           <w:r>
             <w:rPr>
@@ -4742,7 +5503,7 @@
           <w:color w:val="000000" w:themeColor="text1"/>
         </w:rPr>
       </w:pPr>
-      <w:bookmarkStart w:id="44" w:name="_Toc191892460"/>
+      <w:bookmarkStart w:id="43" w:name="_Toc191892460"/>
       <w:r>
         <w:rPr>
           <w:rFonts w:ascii="Times New Roman" w:hAnsi="Times New Roman" w:cs="Times New Roman"/>
@@ -4752,8 +5513,8 @@
         </w:rPr>
         <w:t>Conclusion</w:t>
       </w:r>
+      <w:bookmarkEnd w:id="42"/>
       <w:bookmarkEnd w:id="43"/>
-      <w:bookmarkEnd w:id="44"/>
     </w:p>
     <w:p/>
     <w:p>
@@ -4795,7 +5556,16 @@
           <w:sz w:val="28"/>
           <w:szCs w:val="28"/>
         </w:rPr>
-        <w:t>on rental agreements which are clear, training programs which are proper, security measures which are strong and transparent pricing policies. Regular maintenance combined with data protection techniques and fraud prevention solutions will lead to long-term achievement for the platform. These aspects when properly addressed will boost the platform's efficiency levels while backing up small businesses and promoting the development of the surveying industry in Nepal's markets.</w:t>
+        <w:t xml:space="preserve">on rental agreements which are clear, training programs which are proper, security measures which are strong and transparent pricing policies. Regular maintenance combined with data protection techniques and fraud prevention solutions will lead to long-term achievement for the platform. These aspects when properly addressed will boost the platform's efficiency </w:t>
+      </w:r>
+      <w:r>
+        <w:rPr>
+          <w:rFonts w:ascii="Times New Roman" w:hAnsi="Times New Roman" w:cs="Times New Roman"/>
+          <w:sz w:val="28"/>
+          <w:szCs w:val="28"/>
+        </w:rPr>
+        <w:lastRenderedPageBreak/>
+        <w:t>levels while backing up small businesses and promoting the development of the surveying industry in Nepal's markets.</w:t>
       </w:r>
     </w:p>
     <w:p/>
@@ -4810,7 +5580,7 @@
         </w:rPr>
       </w:pPr>
     </w:p>
-    <w:bookmarkStart w:id="45" w:name="_Toc191892461" w:displacedByCustomXml="next"/>
+    <w:bookmarkStart w:id="44" w:name="_Toc191892461" w:displacedByCustomXml="next"/>
     <w:sdt>
       <w:sdtPr>
         <w:rPr>
@@ -4844,8 +5614,9 @@
             </w:rPr>
             <w:t>References</w:t>
           </w:r>
-          <w:bookmarkEnd w:id="45"/>
+          <w:bookmarkEnd w:id="44"/>
         </w:p>
+        <w:bookmarkStart w:id="45" w:name="_GoBack" w:displacedByCustomXml="next"/>
         <w:sdt>
           <w:sdtPr>
             <w:id w:val="-573587230"/>
@@ -4916,7 +5687,35 @@
                 <w:rPr>
                   <w:noProof/>
                 </w:rPr>
-                <w:t xml:space="preserve">Basher, N., March 10, 2022. </w:t>
+                <w:t>Baral, R. P., 2022. The Digital Divide in Online Learning: A Case Study of University Students in Nepal. Volume 2.</w:t>
+              </w:r>
+            </w:p>
+            <w:p>
+              <w:pPr>
+                <w:pStyle w:val="Bibliography"/>
+                <w:rPr>
+                  <w:noProof/>
+                </w:rPr>
+              </w:pPr>
+              <w:r>
+                <w:rPr>
+                  <w:noProof/>
+                </w:rPr>
+                <w:t>Iris R. Joosse, D. T. J. G. E. K. A. K. M.-T. H. A. v. d. H., 2023. Evidence on the effectiveness of policies promoting price transparency - A systematic review. Volume 134.</w:t>
+              </w:r>
+            </w:p>
+            <w:p>
+              <w:pPr>
+                <w:pStyle w:val="Bibliography"/>
+                <w:rPr>
+                  <w:noProof/>
+                </w:rPr>
+              </w:pPr>
+              <w:r>
+                <w:rPr>
+                  <w:noProof/>
+                </w:rPr>
+                <w:t xml:space="preserve">Louise Thomas, I. G. T. O. S. (. F., 2022. A framework for data privacy and security accountability in data breach communications. </w:t>
               </w:r>
               <w:r>
                 <w:rPr>
@@ -4924,7 +5723,119 @@
                   <w:iCs/>
                   <w:noProof/>
                 </w:rPr>
-                <w:t xml:space="preserve">survey-tech.co.uk. </w:t>
+                <w:t xml:space="preserve">Computers &amp; Security, </w:t>
+              </w:r>
+              <w:r>
+                <w:rPr>
+                  <w:noProof/>
+                </w:rPr>
+                <w:t>Volume 116.</w:t>
+              </w:r>
+            </w:p>
+            <w:p>
+              <w:pPr>
+                <w:pStyle w:val="Bibliography"/>
+                <w:rPr>
+                  <w:noProof/>
+                </w:rPr>
+              </w:pPr>
+              <w:r>
+                <w:rPr>
+                  <w:noProof/>
+                </w:rPr>
+                <w:t>Luísa Tavares Muzzi de Sousa, L. K. d. O. L. d. S. F. P. B., December 2023. Equity in e-commerce accessibility: Gaps and opportunities for a research agenda. 1(100002).</w:t>
+              </w:r>
+            </w:p>
+            <w:p>
+              <w:pPr>
+                <w:pStyle w:val="Bibliography"/>
+                <w:rPr>
+                  <w:noProof/>
+                </w:rPr>
+              </w:pPr>
+              <w:r>
+                <w:rPr>
+                  <w:noProof/>
+                </w:rPr>
+                <w:t>Maha Al-Kasasbeh, O. A. H. O. H. L. R. A. M. 3. B. A. A., 26 September 2021. A Robust Construction Safety Performance Evaluation Framework for Workers’ Compensation Insurance. 11(10).</w:t>
+              </w:r>
+            </w:p>
+            <w:p>
+              <w:pPr>
+                <w:pStyle w:val="Bibliography"/>
+                <w:rPr>
+                  <w:noProof/>
+                </w:rPr>
+              </w:pPr>
+              <w:r>
+                <w:rPr>
+                  <w:noProof/>
+                </w:rPr>
+                <w:t>Manar Abu Talib, Q. N. F. D. H. S., 2025. The role of technology in shaping skills and competencies. 11(2).</w:t>
+              </w:r>
+            </w:p>
+            <w:p>
+              <w:pPr>
+                <w:pStyle w:val="Bibliography"/>
+                <w:rPr>
+                  <w:noProof/>
+                </w:rPr>
+              </w:pPr>
+              <w:r>
+                <w:rPr>
+                  <w:noProof/>
+                </w:rPr>
+                <w:t xml:space="preserve">Mhando, Y. B., 2021. Factors of inefficient use of personal protective equipment: A survey of. </w:t>
+              </w:r>
+              <w:r>
+                <w:rPr>
+                  <w:i/>
+                  <w:iCs/>
+                  <w:noProof/>
+                </w:rPr>
+                <w:t xml:space="preserve">Construction Engineering, Management &amp; Innovation, </w:t>
+              </w:r>
+              <w:r>
+                <w:rPr>
+                  <w:noProof/>
+                </w:rPr>
+                <w:t>4(1), pp. 001-011.</w:t>
+              </w:r>
+            </w:p>
+            <w:p>
+              <w:pPr>
+                <w:pStyle w:val="Bibliography"/>
+                <w:rPr>
+                  <w:noProof/>
+                </w:rPr>
+              </w:pPr>
+              <w:r>
+                <w:rPr>
+                  <w:noProof/>
+                </w:rPr>
+                <w:t xml:space="preserve">Oluwabusayo Adijat Bello, K. O., 27-06-24. Artificial intelligence in fraud prevention: Exploring techniques and. </w:t>
+              </w:r>
+            </w:p>
+            <w:p>
+              <w:pPr>
+                <w:pStyle w:val="Bibliography"/>
+                <w:rPr>
+                  <w:noProof/>
+                </w:rPr>
+              </w:pPr>
+              <w:r>
+                <w:rPr>
+                  <w:noProof/>
+                </w:rPr>
+                <w:t xml:space="preserve">Poudel, A., Feb 19, 2025. </w:t>
+              </w:r>
+              <w:r>
+                <w:rPr>
+                  <w:i/>
+                  <w:iCs/>
+                  <w:noProof/>
+                </w:rPr>
+                <w:t xml:space="preserve">The Consumer Protection Act, 2075 (2018). </w:t>
               </w:r>
               <w:r>
                 <w:rPr>
@@ -4944,294 +5855,14 @@
                   <w:noProof/>
                   <w:u w:val="single"/>
                 </w:rPr>
-                <w:t>https://survey-tech.co.uk/blogs/news/5-reasons-to-choose-survey-equipment-hire-over-purchase?srsltid=AfmBOorVzvSlk6k1DDqjspi2ZMHHoMOmki9CGTqgvobJw3aBG9K4MZRb</w:t>
-              </w:r>
-            </w:p>
-            <w:p>
-              <w:pPr>
-                <w:pStyle w:val="Bibliography"/>
-                <w:rPr>
-                  <w:noProof/>
-                </w:rPr>
-              </w:pPr>
-              <w:r>
-                <w:rPr>
-                  <w:noProof/>
-                </w:rPr>
-                <w:t xml:space="preserve">Gajurel, A., 6 July, 2023. </w:t>
-              </w:r>
-              <w:r>
-                <w:rPr>
-                  <w:i/>
-                  <w:iCs/>
-                  <w:noProof/>
-                </w:rPr>
-                <w:t xml:space="preserve">nepallivetoday. </w:t>
-              </w:r>
-              <w:r>
-                <w:rPr>
-                  <w:noProof/>
-                </w:rPr>
-                <w:t xml:space="preserve">[Online] </w:t>
+                <w:t>https://www.slideshare.net/slideshow/the-consumer-protection-act-of-nepal-2075/275807345</w:t>
               </w:r>
               <w:r>
                 <w:rPr>
                   <w:noProof/>
                 </w:rPr>
                 <w:br/>
-                <w:t xml:space="preserve">Available at: </w:t>
-              </w:r>
-              <w:r>
-                <w:rPr>
-                  <w:noProof/>
-                  <w:u w:val="single"/>
-                </w:rPr>
-                <w:t>https://www.nepallivetoday.com/2023/07/06/bridging-the-digital-divide-in-nepal/?utm_source=chatgpt.com</w:t>
-              </w:r>
-            </w:p>
-            <w:p>
-              <w:pPr>
-                <w:pStyle w:val="Bibliography"/>
-                <w:rPr>
-                  <w:noProof/>
-                </w:rPr>
-              </w:pPr>
-              <w:r>
-                <w:rPr>
-                  <w:noProof/>
-                </w:rPr>
-                <w:t xml:space="preserve">Insurance, C. B., 2024. </w:t>
-              </w:r>
-              <w:r>
-                <w:rPr>
-                  <w:i/>
-                  <w:iCs/>
-                  <w:noProof/>
-                </w:rPr>
-                <w:t xml:space="preserve">www.cbi.au. </w:t>
-              </w:r>
-              <w:r>
-                <w:rPr>
-                  <w:noProof/>
-                </w:rPr>
-                <w:t xml:space="preserve">[Online] </w:t>
-              </w:r>
-              <w:r>
-                <w:rPr>
-                  <w:noProof/>
-                </w:rPr>
-                <w:br/>
-                <w:t xml:space="preserve">Available at: </w:t>
-              </w:r>
-              <w:r>
-                <w:rPr>
-                  <w:noProof/>
-                  <w:u w:val="single"/>
-                </w:rPr>
-                <w:t>https://www.cbi.au/article/protecting-your-professional-tools-a-surveyors-guide-to-plant-and-equipment-insurance#article</w:t>
-              </w:r>
-            </w:p>
-            <w:p>
-              <w:pPr>
-                <w:pStyle w:val="Bibliography"/>
-                <w:rPr>
-                  <w:noProof/>
-                </w:rPr>
-              </w:pPr>
-              <w:r>
-                <w:rPr>
-                  <w:noProof/>
-                </w:rPr>
-                <w:t xml:space="preserve">Jørgensen, R. F., January 2023. </w:t>
-              </w:r>
-              <w:r>
-                <w:rPr>
-                  <w:i/>
-                  <w:iCs/>
-                  <w:noProof/>
-                </w:rPr>
-                <w:t xml:space="preserve">reprice.io. </w:t>
-              </w:r>
-              <w:r>
-                <w:rPr>
-                  <w:noProof/>
-                </w:rPr>
-                <w:t xml:space="preserve">[Online] </w:t>
-              </w:r>
-              <w:r>
-                <w:rPr>
-                  <w:noProof/>
-                </w:rPr>
-                <w:br/>
-                <w:t xml:space="preserve">Available at: </w:t>
-              </w:r>
-              <w:r>
-                <w:rPr>
-                  <w:noProof/>
-                  <w:u w:val="single"/>
-                </w:rPr>
-                <w:t>https://www.reprice.io/blog/pricing-transparency/</w:t>
-              </w:r>
-            </w:p>
-            <w:p>
-              <w:pPr>
-                <w:pStyle w:val="Bibliography"/>
-                <w:rPr>
-                  <w:noProof/>
-                </w:rPr>
-              </w:pPr>
-              <w:r>
-                <w:rPr>
-                  <w:noProof/>
-                </w:rPr>
-                <w:t xml:space="preserve">Journals, N., 2018. The Consumer Protection Act, 2075 (2018). </w:t>
-              </w:r>
-              <w:r>
-                <w:rPr>
-                  <w:i/>
-                  <w:iCs/>
-                  <w:noProof/>
-                </w:rPr>
-                <w:t xml:space="preserve">Consumer Protection Ac, </w:t>
-              </w:r>
-              <w:r>
-                <w:rPr>
-                  <w:noProof/>
-                </w:rPr>
-                <w:t>Issue 18 September 2018, p. 34.</w:t>
-              </w:r>
-            </w:p>
-            <w:p>
-              <w:pPr>
-                <w:pStyle w:val="Bibliography"/>
-                <w:rPr>
-                  <w:noProof/>
-                </w:rPr>
-              </w:pPr>
-              <w:r>
-                <w:rPr>
-                  <w:noProof/>
-                </w:rPr>
-                <w:t xml:space="preserve">Lacey, M., May 25, 2022. </w:t>
-              </w:r>
-              <w:r>
-                <w:rPr>
-                  <w:i/>
-                  <w:iCs/>
-                  <w:noProof/>
-                </w:rPr>
-                <w:t xml:space="preserve">survey-tech.co.uk. </w:t>
-              </w:r>
-              <w:r>
-                <w:rPr>
-                  <w:noProof/>
-                </w:rPr>
-                <w:t xml:space="preserve">[Online] </w:t>
-              </w:r>
-              <w:r>
-                <w:rPr>
-                  <w:noProof/>
-                </w:rPr>
-                <w:br/>
-                <w:t xml:space="preserve">Available at: </w:t>
-              </w:r>
-              <w:r>
-                <w:rPr>
-                  <w:noProof/>
-                  <w:u w:val="single"/>
-                </w:rPr>
-                <w:t>https://survey-tech.co.uk/blogs/educational-content-1/how-to-maintain-surveying-equipment#:~:text=Ideally%2C%20you%20should%20transport%20all,such%20as%20land%20surveying%20instruments.</w:t>
-              </w:r>
-            </w:p>
-            <w:p>
-              <w:pPr>
-                <w:pStyle w:val="Bibliography"/>
-                <w:rPr>
-                  <w:noProof/>
-                </w:rPr>
-              </w:pPr>
-              <w:r>
-                <w:rPr>
-                  <w:noProof/>
-                </w:rPr>
-                <w:t xml:space="preserve">Patronscan, December 18, 2024. </w:t>
-              </w:r>
-              <w:r>
-                <w:rPr>
-                  <w:i/>
-                  <w:iCs/>
-                  <w:noProof/>
-                </w:rPr>
-                <w:t xml:space="preserve">patronscan.com. </w:t>
-              </w:r>
-              <w:r>
-                <w:rPr>
-                  <w:noProof/>
-                </w:rPr>
-                <w:t xml:space="preserve">[Online] </w:t>
-              </w:r>
-              <w:r>
-                <w:rPr>
-                  <w:noProof/>
-                </w:rPr>
-                <w:br/>
-                <w:t xml:space="preserve">Available at: </w:t>
-              </w:r>
-              <w:r>
-                <w:rPr>
-                  <w:noProof/>
-                  <w:u w:val="single"/>
-                </w:rPr>
-                <w:t>https://www.patronscan.com/id-verification-blog/equipment-rental-fraud</w:t>
-              </w:r>
-            </w:p>
-            <w:p>
-              <w:pPr>
-                <w:pStyle w:val="Bibliography"/>
-                <w:rPr>
-                  <w:noProof/>
-                </w:rPr>
-              </w:pPr>
-              <w:r>
-                <w:rPr>
-                  <w:noProof/>
-                </w:rPr>
-                <w:t xml:space="preserve">Philip Hanrahan, R. H., 2020. </w:t>
-              </w:r>
-              <w:r>
-                <w:rPr>
-                  <w:i/>
-                  <w:iCs/>
-                  <w:noProof/>
-                </w:rPr>
-                <w:t xml:space="preserve">hitechniques.ie. </w:t>
-              </w:r>
-              <w:r>
-                <w:rPr>
-                  <w:noProof/>
-                </w:rPr>
-                <w:t xml:space="preserve">[Online] </w:t>
-              </w:r>
-              <w:r>
-                <w:rPr>
-                  <w:noProof/>
-                </w:rPr>
-                <w:br/>
-                <w:t xml:space="preserve">Available at: </w:t>
-              </w:r>
-              <w:r>
-                <w:rPr>
-                  <w:noProof/>
-                  <w:u w:val="single"/>
-                </w:rPr>
-                <w:t>https://hitechniques.ie/blog/the-pros-and-cons-of-buying-vs-renting-surveying-equipment-for-your-business/?srsltid=AfmBOoqAx0yZC3XjKfvc9J4J6tR6vuQglp56AtmQPeZZg_lVOIL8UWjb</w:t>
-              </w:r>
-              <w:r>
-                <w:rPr>
-                  <w:noProof/>
-                </w:rPr>
-                <w:br/>
-                <w:t>[Accessed 25 02 2025].</w:t>
+                <w:t>[Accessed 27 2 2025].</w:t>
               </w:r>
             </w:p>
             <w:p>
@@ -5273,21 +5904,7 @@
                 <w:rPr>
                   <w:noProof/>
                 </w:rPr>
-                <w:t xml:space="preserve">Rawal, K., December 27, 2024. NPRC Journal of Multidisciplinary Research. </w:t>
-              </w:r>
-              <w:r>
-                <w:rPr>
-                  <w:i/>
-                  <w:iCs/>
-                  <w:noProof/>
-                </w:rPr>
-                <w:t xml:space="preserve">Electronic Contracts in Nepal: Analyzing IT Bill, 2019 and, </w:t>
-              </w:r>
-              <w:r>
-                <w:rPr>
-                  <w:noProof/>
-                </w:rPr>
-                <w:t>1(December 27, 2024), p. 13.</w:t>
+                <w:t>Safaei, M., 2024-11-18. Dynamic Pricing with Blockchain Transparency: A Decentralized Framework for Fair and Secure Pricing Strategies. 3(3).</w:t>
               </w:r>
             </w:p>
             <w:p>
@@ -5301,35 +5918,21 @@
                 <w:rPr>
                   <w:noProof/>
                 </w:rPr>
-                <w:t xml:space="preserve">Technologies, K., August 24, 2020. </w:t>
+                <w:t>Sudewa, I., 25 Jul 2023. Energy services for solar PV projects: Exploring the accessibility and affordability of clean energy for rural China,. 11 November, Issue 2113055, p. 12.</w:t>
               </w:r>
-              <w:r>
+            </w:p>
+            <w:p>
+              <w:pPr>
+                <w:pStyle w:val="Bibliography"/>
                 <w:rPr>
-                  <w:i/>
-                  <w:iCs/>
                   <w:noProof/>
                 </w:rPr>
-                <w:t xml:space="preserve">businesswire. </w:t>
-              </w:r>
+              </w:pPr>
               <w:r>
                 <w:rPr>
                   <w:noProof/>
                 </w:rPr>
-                <w:t xml:space="preserve">[Online] </w:t>
-              </w:r>
-              <w:r>
-                <w:rPr>
-                  <w:noProof/>
-                </w:rPr>
-                <w:br/>
-                <w:t xml:space="preserve">Available at: </w:t>
-              </w:r>
-              <w:r>
-                <w:rPr>
-                  <w:noProof/>
-                  <w:u w:val="single"/>
-                </w:rPr>
-                <w:t>https://www.businesswire.com/news/home/20200824005425/en/Keysight-Survey-Reveals-True-Costs-of-Time-Delays-Caused-by-Test-Equipment-Misconfiguration-Maintenance-and-Training-Issues?utm_source=chatgpt.com</w:t>
+                <w:t xml:space="preserve">Thatavarthi, N. L. S., March 23, 2024. Implementing Cybersecurity Measures in Furniture E-Commerce. </w:t>
               </w:r>
             </w:p>
             <w:p>
@@ -5344,7 +5947,21 @@
                   <w:noProof/>
                 </w:rPr>
                 <w:lastRenderedPageBreak/>
-                <w:t xml:space="preserve">Zerod, Dec 12, 2024. </w:t>
+                <w:t>Timothy J. Bell, J. T., 2013. Tax benefits of leasing. 20(2).</w:t>
+              </w:r>
+            </w:p>
+            <w:p>
+              <w:pPr>
+                <w:pStyle w:val="Bibliography"/>
+                <w:rPr>
+                  <w:noProof/>
+                </w:rPr>
+              </w:pPr>
+              <w:r>
+                <w:rPr>
+                  <w:noProof/>
+                </w:rPr>
+                <w:t xml:space="preserve">Vinicius Facco Rodrigues, L. M. P. D. E. d. S. R. d. R. R. C. A. d. C. J. L. V. B. R. S. A. R. S. T. A., 2022. Fraud detection and prevention in e-commerce: A systematic literature review. </w:t>
               </w:r>
               <w:r>
                 <w:rPr>
@@ -5352,27 +5969,41 @@
                   <w:iCs/>
                   <w:noProof/>
                 </w:rPr>
-                <w:t xml:space="preserve">zerod.io. </w:t>
+                <w:t xml:space="preserve">Electronic Commerce Research and Applications, </w:t>
               </w:r>
               <w:r>
                 <w:rPr>
                   <w:noProof/>
                 </w:rPr>
-                <w:t xml:space="preserve">[Online] </w:t>
+                <w:t>Volume 56.</w:t>
+              </w:r>
+            </w:p>
+            <w:p>
+              <w:pPr>
+                <w:pStyle w:val="Bibliography"/>
+                <w:rPr>
+                  <w:noProof/>
+                </w:rPr>
+              </w:pPr>
+              <w:r>
+                <w:rPr>
+                  <w:noProof/>
+                </w:rPr>
+                <w:t xml:space="preserve">Yue Han, X. Z. Y. H., 2022. Multi-objective optimization for preventive maintenance of offshore safety critical equipment integrating dynamic risk and maintenance cost. </w:t>
+              </w:r>
+              <w:r>
+                <w:rPr>
+                  <w:i/>
+                  <w:iCs/>
+                  <w:noProof/>
+                </w:rPr>
+                <w:t xml:space="preserve">Ocean Engineering, </w:t>
               </w:r>
               <w:r>
                 <w:rPr>
                   <w:noProof/>
                 </w:rPr>
-                <w:br/>
-                <w:t xml:space="preserve">Available at: </w:t>
-              </w:r>
-              <w:r>
-                <w:rPr>
-                  <w:noProof/>
-                  <w:u w:val="single"/>
-                </w:rPr>
-                <w:t>https://www.zerod.io/blog/5-cybersecurity-measures-you-must-implement-in-your-e-commerce#:~:text=Use%20an%20SSL%20certificate,business%2C%20customers%20and%20its%20reputation.</w:t>
+                <w:t>Volume 245.</w:t>
               </w:r>
             </w:p>
             <w:p>
@@ -5387,6 +6018,7 @@
             </w:p>
           </w:sdtContent>
         </w:sdt>
+        <w:bookmarkEnd w:id="45" w:displacedByCustomXml="next"/>
       </w:sdtContent>
     </w:sdt>
     <w:p/>
@@ -7064,109 +7696,6 @@
 <file path=customXml/item1.xml><?xml version="1.0" encoding="utf-8"?>
 <b:Sources xmlns:b="http://schemas.openxmlformats.org/officeDocument/2006/bibliography" xmlns="http://schemas.openxmlformats.org/officeDocument/2006/bibliography" SelectedStyle="\HarvardAnglia2008OfficeOnline.xsl" StyleName="Harvard - Anglia" Version="2008">
   <b:Source>
-    <b:Tag>Phi20</b:Tag>
-    <b:SourceType>DocumentFromInternetSite</b:SourceType>
-    <b:Guid>{30D5DC85-78F2-4FEE-ADFF-F0B92FC32B11}</b:Guid>
-    <b:Title>hitechniques.ie</b:Title>
-    <b:Year>2020</b:Year>
-    <b:YearAccessed>2025</b:YearAccessed>
-    <b:MonthAccessed>02</b:MonthAccessed>
-    <b:DayAccessed>25</b:DayAccessed>
-    <b:URL>https://hitechniques.ie/blog/the-pros-and-cons-of-buying-vs-renting-surveying-equipment-for-your-business/?srsltid=AfmBOoqAx0yZC3XjKfvc9J4J6tR6vuQglp56AtmQPeZZg_lVOIL8UWjb</b:URL>
-    <b:Author>
-      <b:Author>
-        <b:NameList>
-          <b:Person>
-            <b:Last>Philip Hanrahan</b:Last>
-            <b:First>Roch</b:First>
-            <b:Middle>Hanmore</b:Middle>
-          </b:Person>
-        </b:NameList>
-      </b:Author>
-    </b:Author>
-    <b:Month>November</b:Month>
-    <b:Day>11</b:Day>
-    <b:RefOrder>1</b:RefOrder>
-  </b:Source>
-  <b:Source>
-    <b:Tag>Nur22</b:Tag>
-    <b:SourceType>InternetSite</b:SourceType>
-    <b:Guid>{79A897A3-B09F-4D92-BCCF-C29ABEDB36CE}</b:Guid>
-    <b:Title>survey-tech.co.uk</b:Title>
-    <b:Year>March 10, 2022</b:Year>
-    <b:URL>https://survey-tech.co.uk/blogs/news/5-reasons-to-choose-survey-equipment-hire-over-purchase?srsltid=AfmBOorVzvSlk6k1DDqjspi2ZMHHoMOmki9CGTqgvobJw3aBG9K4MZRb</b:URL>
-    <b:Author>
-      <b:Author>
-        <b:NameList>
-          <b:Person>
-            <b:Last>Basher</b:Last>
-            <b:First>Nurul</b:First>
-          </b:Person>
-        </b:NameList>
-      </b:Author>
-    </b:Author>
-    <b:RefOrder>2</b:RefOrder>
-  </b:Source>
-  <b:Source>
-    <b:Tag>Abi23</b:Tag>
-    <b:SourceType>InternetSite</b:SourceType>
-    <b:Guid>{38A284E1-8D28-439E-80F9-B48B7A5C1DFC}</b:Guid>
-    <b:Author>
-      <b:Author>
-        <b:NameList>
-          <b:Person>
-            <b:Last>Gajurel</b:Last>
-            <b:First>Abinash</b:First>
-          </b:Person>
-        </b:NameList>
-      </b:Author>
-    </b:Author>
-    <b:Title>nepallivetoday</b:Title>
-    <b:Year>6 July, 2023</b:Year>
-    <b:URL>https://www.nepallivetoday.com/2023/07/06/bridging-the-digital-divide-in-nepal/?utm_source=chatgpt.com</b:URL>
-    <b:RefOrder>3</b:RefOrder>
-  </b:Source>
-  <b:Source>
-    <b:Tag>Key20</b:Tag>
-    <b:SourceType>InternetSite</b:SourceType>
-    <b:Guid>{34A025C9-A453-40B9-9893-49C8B8B390D9}</b:Guid>
-    <b:Title>businesswire</b:Title>
-    <b:Year>August 24, 2020</b:Year>
-    <b:URL>https://www.businesswire.com/news/home/20200824005425/en/Keysight-Survey-Reveals-True-Costs-of-Time-Delays-Caused-by-Test-Equipment-Misconfiguration-Maintenance-and-Training-Issues?utm_source=chatgpt.com</b:URL>
-    <b:Author>
-      <b:Author>
-        <b:NameList>
-          <b:Person>
-            <b:Last>Technologies</b:Last>
-            <b:First>Keysight</b:First>
-          </b:Person>
-        </b:NameList>
-      </b:Author>
-    </b:Author>
-    <b:RefOrder>4</b:RefOrder>
-  </b:Source>
-  <b:Source>
-    <b:Tag>Nep18</b:Tag>
-    <b:SourceType>JournalArticle</b:SourceType>
-    <b:Guid>{032058F4-5BF0-4389-9A63-1B6DC5FFD823}</b:Guid>
-    <b:Title>The Consumer Protection Act, 2075 (2018)</b:Title>
-    <b:Year>2018</b:Year>
-    <b:Author>
-      <b:Author>
-        <b:NameList>
-          <b:Person>
-            <b:Last>Journals</b:Last>
-            <b:First>Nepal</b:First>
-          </b:Person>
-        </b:NameList>
-      </b:Author>
-    </b:Author>
-    <b:JournalName> Consumer Protection Ac</b:JournalName>
-    <b:Pages>34</b:Pages>
-    <b:Issue>18 September 2018</b:Issue>
-    <b:RefOrder>5</b:RefOrder>
-  </b:Source>
-  <b:Source>
     <b:Tag>Kha24</b:Tag>
     <b:SourceType>JournalArticle</b:SourceType>
     <b:Guid>{60CB1CCD-2BF4-473D-92C3-17F9169B4379}</b:Guid>
@@ -7186,7 +7715,7 @@
     <b:Pages>13</b:Pages>
     <b:Volume>1</b:Volume>
     <b:Issue>December 27, 2024</b:Issue>
-    <b:RefOrder>6</b:RefOrder>
+    <b:RefOrder>8</b:RefOrder>
   </b:Source>
   <b:Source>
     <b:Tag>Imp</b:Tag>
@@ -7205,130 +7734,342 @@
       </b:Author>
     </b:Author>
     <b:URL>https://www.lawimperial.com/overview-of-e-commerce-law-in-nepal/</b:URL>
-    <b:RefOrder>7</b:RefOrder>
+    <b:RefOrder>9</b:RefOrder>
   </b:Source>
   <b:Source>
-    <b:Tag>Con24</b:Tag>
-    <b:SourceType>InternetSite</b:SourceType>
-    <b:Guid>{8B9CD315-31E0-4316-9786-4E28A389A40E}</b:Guid>
+    <b:Tag>Luí23</b:Tag>
+    <b:SourceType>JournalArticle</b:SourceType>
+    <b:Guid>{CDB2ACCC-B0CA-4BDF-A0AA-3B1556F5D090}</b:Guid>
     <b:Author>
       <b:Author>
         <b:NameList>
           <b:Person>
-            <b:Last>Insurance</b:Last>
-            <b:First>Connect</b:First>
-            <b:Middle>Business</b:Middle>
+            <b:Last>Luísa Tavares Muzzi de Sousa</b:Last>
+            <b:First>Leise</b:First>
+            <b:Middle>Kelli de Oliveira, Lilian dos Santos Fontes Pereira Bracarense</b:Middle>
           </b:Person>
         </b:NameList>
       </b:Author>
     </b:Author>
-    <b:Title>www.cbi.au</b:Title>
-    <b:Year>2024</b:Year>
-    <b:URL>https://www.cbi.au/article/protecting-your-professional-tools-a-surveyors-guide-to-plant-and-equipment-insurance#article</b:URL>
-    <b:RefOrder>13</b:RefOrder>
+    <b:Title>Equity in e-commerce accessibility: Gaps and opportunities for a research agenda</b:Title>
+    <b:Year> December 2023</b:Year>
+    <b:Volume>1</b:Volume>
+    <b:Issue>100002</b:Issue>
+    <b:RefOrder>2</b:RefOrder>
   </b:Source>
   <b:Source>
-    <b:Tag>Pat24</b:Tag>
-    <b:SourceType>InternetSite</b:SourceType>
-    <b:Guid>{D00DFCF4-20C2-4C44-A0E2-7F93A03B5B5E}</b:Guid>
+    <b:Tag>Nur22</b:Tag>
+    <b:SourceType>JournalArticle</b:SourceType>
+    <b:Guid>{4464CC78-FF5C-440C-9314-8901F5761F96}</b:Guid>
+    <b:Title>Tax benefits of leasing</b:Title>
+    <b:Year>2013</b:Year>
+    <b:URL>https://survey-tech.co.uk/blogs/news/5-reasons-to-choose-survey-equipment-hire-over-purchase?srsltid=AfmBOorVzvSlk6k1DDqjspi2ZMHHoMOmki9CGTqgvobJw3aBG9K4MZRb</b:URL>
     <b:Author>
       <b:Author>
         <b:NameList>
           <b:Person>
-            <b:Last>Patronscan</b:Last>
+            <b:Last>Timothy J. Bell</b:Last>
+            <b:First>Jacob</b:First>
+            <b:Middle>Thomas</b:Middle>
           </b:Person>
         </b:NameList>
       </b:Author>
     </b:Author>
-    <b:Title>patronscan.com</b:Title>
-    <b:Year>December 18, 2024</b:Year>
-    <b:URL>https://www.patronscan.com/id-verification-blog/equipment-rental-fraud</b:URL>
-    <b:RefOrder>12</b:RefOrder>
+    <b:Volume>20</b:Volume>
+    <b:Issue>2</b:Issue>
+    <b:RefOrder>3</b:RefOrder>
   </b:Source>
   <b:Source>
-    <b:Tag>Zer24</b:Tag>
-    <b:SourceType>InternetSite</b:SourceType>
-    <b:Guid>{F1D59310-57B0-43F5-B517-98E0485A0446}</b:Guid>
+    <b:Tag>Phi20</b:Tag>
+    <b:SourceType>JournalArticle</b:SourceType>
+    <b:Guid>{EB1AC883-C790-4E49-9B8C-CB72E6F229CF}</b:Guid>
+    <b:Title>Energy services for solar PV projects: Exploring the accessibility and affordability of clean energy for rural China,</b:Title>
+    <b:Year>25 Jul 2023</b:Year>
+    <b:YearAccessed>2025</b:YearAccessed>
+    <b:MonthAccessed>02</b:MonthAccessed>
+    <b:DayAccessed>25</b:DayAccessed>
+    <b:URL>https://hitechniques.ie/blog/the-pros-and-cons-of-buying-vs-renting-surveying-equipment-for-your-business/?srsltid=AfmBOoqAx0yZC3XjKfvc9J4J6tR6vuQglp56AtmQPeZZg_lVOIL8UWjb</b:URL>
     <b:Author>
       <b:Author>
         <b:NameList>
           <b:Person>
-            <b:Last>Zerod</b:Last>
+            <b:Last>Sudewa</b:Last>
+            <b:First>Itnoy</b:First>
           </b:Person>
         </b:NameList>
       </b:Author>
     </b:Author>
-    <b:Title>zerod.io</b:Title>
-    <b:Year>Dec 12, 2024</b:Year>
-    <b:URL>https://www.zerod.io/blog/5-cybersecurity-measures-you-must-implement-in-your-e-commerce#:~:text=Use%20an%20SSL%20certificate,business%2C%20customers%20and%20its%20reputation.</b:URL>
+    <b:Month>November</b:Month>
+    <b:Day>11</b:Day>
+    <b:Pages>12</b:Pages>
+    <b:Issue>2113055</b:Issue>
+    <b:RefOrder>1</b:RefOrder>
+  </b:Source>
+  <b:Source>
+    <b:Tag>Man25</b:Tag>
+    <b:SourceType>JournalArticle</b:SourceType>
+    <b:Guid>{9306050E-E291-4CBA-A6E4-2DCF3AB6EB4E}</b:Guid>
+    <b:Author>
+      <b:Author>
+        <b:NameList>
+          <b:Person>
+            <b:Last>Manar Abu Talib</b:Last>
+            <b:First>Qassim</b:First>
+            <b:Middle>Nasir, Fatima Dakalbab, Homaiza Saud</b:Middle>
+          </b:Person>
+        </b:NameList>
+      </b:Author>
+    </b:Author>
+    <b:Title>The role of technology in shaping skills and competencies</b:Title>
+    <b:Year>2025</b:Year>
+    <b:Volume>11</b:Volume>
+    <b:Issue>2</b:Issue>
+    <b:RefOrder>4</b:RefOrder>
+  </b:Source>
+  <b:Source>
+    <b:Tag>Abi23</b:Tag>
+    <b:SourceType>JournalArticle</b:SourceType>
+    <b:Guid>{5C3951A4-240E-42AB-970B-BD91199C3A8D}</b:Guid>
+    <b:Author>
+      <b:Author>
+        <b:NameList>
+          <b:Person>
+            <b:Last>Baral</b:Last>
+            <b:First>Rohit</b:First>
+            <b:Middle>Prasad</b:Middle>
+          </b:Person>
+        </b:NameList>
+      </b:Author>
+    </b:Author>
+    <b:Title>The Digital Divide in Online Learning: A Case Study of University Students in Nepal</b:Title>
+    <b:Year>2022</b:Year>
+    <b:URL>https://www.nepallivetoday.com/2023/07/06/bridging-the-digital-divide-in-nepal/?utm_source=chatgpt.com</b:URL>
+    <b:Volume>2</b:Volume>
+    <b:RefOrder>5</b:RefOrder>
+  </b:Source>
+  <b:Source>
+    <b:Tag>Key20</b:Tag>
+    <b:SourceType>JournalArticle</b:SourceType>
+    <b:Guid>{EABE304D-AEBC-4B44-AD93-F30633B9983F}</b:Guid>
+    <b:Title>Factors of inefficient use of personal protective equipment: A survey of</b:Title>
+    <b:Year>2021</b:Year>
+    <b:URL>https://www.businesswire.com/news/home/20200824005425/en/Keysight-Survey-Reveals-True-Costs-of-Time-Delays-Caused-by-Test-Equipment-Misconfiguration-Maintenance-and-Training-Issues?utm_source=chatgpt.com</b:URL>
+    <b:Author>
+      <b:Author>
+        <b:NameList>
+          <b:Person>
+            <b:Last>Mhando</b:Last>
+            <b:First>Yusuph</b:First>
+            <b:Middle>Bakari</b:Middle>
+          </b:Person>
+        </b:NameList>
+      </b:Author>
+    </b:Author>
+    <b:JournalName>Construction Engineering, Management &amp; Innovation</b:JournalName>
+    <b:Pages>001-011</b:Pages>
+    <b:Volume>4</b:Volume>
+    <b:Issue>1</b:Issue>
+    <b:RefOrder>6</b:RefOrder>
+  </b:Source>
+  <b:Source>
+    <b:Tag>Nep18</b:Tag>
+    <b:SourceType>InternetSite</b:SourceType>
+    <b:Guid>{C357386E-574F-4054-9CAA-091615DF4BA7}</b:Guid>
+    <b:Title>The Consumer Protection Act, 2075 (2018)</b:Title>
+    <b:Year>Feb 19, 2025</b:Year>
+    <b:Author>
+      <b:Author>
+        <b:NameList>
+          <b:Person>
+            <b:Last>Poudel</b:Last>
+            <b:First>Anuj</b:First>
+          </b:Person>
+        </b:NameList>
+      </b:Author>
+    </b:Author>
+    <b:JournalName>Consumer Protection Ac</b:JournalName>
+    <b:Pages>34</b:Pages>
+    <b:Issue>18 September 2018</b:Issue>
+    <b:Month>9</b:Month>
+    <b:Day>18</b:Day>
+    <b:YearAccessed>2025</b:YearAccessed>
+    <b:MonthAccessed>2</b:MonthAccessed>
+    <b:DayAccessed>27</b:DayAccessed>
+    <b:URL>https://www.slideshare.net/slideshow/the-consumer-protection-act-of-nepal-2075/275807345</b:URL>
+    <b:RefOrder>7</b:RefOrder>
+  </b:Source>
+  <b:Source>
+    <b:Tag>Kha241</b:Tag>
+    <b:SourceType>JournalArticle</b:SourceType>
+    <b:Guid>{AC003F46-DB67-4D02-AAA4-6370639F414D}</b:Guid>
+    <b:Author>
+      <b:Author>
+        <b:NameList>
+          <b:Person>
+            <b:Last>Louise Thomas</b:Last>
+            <b:First>Iqbal</b:First>
+            <b:Middle>Gondal, Taiwo Oseni, Selena (Sally) Firmin</b:Middle>
+          </b:Person>
+        </b:NameList>
+      </b:Author>
+    </b:Author>
+    <b:Title>A framework for data privacy and security accountability in data breach communications</b:Title>
+    <b:JournalName>Computers &amp; Security</b:JournalName>
+    <b:Year>2022</b:Year>
+    <b:Volume>116</b:Volume>
+    <b:RefOrder>10</b:RefOrder>
+  </b:Source>
+  <b:Source>
+    <b:Tag>Rob23</b:Tag>
+    <b:SourceType>JournalArticle</b:SourceType>
+    <b:Guid>{90F2E611-C6F1-463F-9DD5-62C893C71D55}</b:Guid>
+    <b:Author>
+      <b:Author>
+        <b:NameList>
+          <b:Person>
+            <b:Last>Iris R. Joosse</b:Last>
+            <b:First>David</b:First>
+            <b:Middle>Tordrup, Julie Glanville, Eleanor Kotas, Aukje K. Mantel-Teeuwisse, Hendrika A. van den Ham</b:Middle>
+          </b:Person>
+        </b:NameList>
+      </b:Author>
+    </b:Author>
+    <b:Title>Evidence on the effectiveness of policies promoting price transparency - A systematic review</b:Title>
+    <b:Year>2023</b:Year>
+    <b:URL>https://www.reprice.io/blog/pricing-transparency/</b:URL>
+    <b:Volume>134</b:Volume>
     <b:RefOrder>11</b:RefOrder>
   </b:Source>
   <b:Source>
     <b:Tag>Mat22</b:Tag>
-    <b:SourceType>InternetSite</b:SourceType>
-    <b:Guid>{46933791-A210-4E61-B53E-A5E9CDF10317}</b:Guid>
+    <b:SourceType>JournalArticle</b:SourceType>
+    <b:Guid>{DCD0801D-EAF0-4EC2-815C-0D640D61C7E8}</b:Guid>
     <b:Author>
       <b:Author>
         <b:NameList>
           <b:Person>
-            <b:Last>Lacey</b:Last>
-            <b:First>Matt</b:First>
+            <b:Last>Yue Han</b:Last>
+            <b:First>Xingwei</b:First>
+            <b:Middle>Zhen, Yi Huang</b:Middle>
           </b:Person>
         </b:NameList>
       </b:Author>
     </b:Author>
-    <b:Title>survey-tech.co.uk</b:Title>
-    <b:Year>May 25, 2022</b:Year>
+    <b:Title>Multi-objective optimization for preventive maintenance of offshore safety critical equipment integrating dynamic risk and maintenance cost</b:Title>
+    <b:Year>2022</b:Year>
     <b:URL>https://survey-tech.co.uk/blogs/educational-content-1/how-to-maintain-surveying-equipment#:~:text=Ideally%2C%20you%20should%20transport%20all,such%20as%20land%20surveying%20instruments.</b:URL>
-    <b:RefOrder>10</b:RefOrder>
+    <b:JournalName>Ocean Engineering</b:JournalName>
+    <b:Volume>245</b:Volume>
+    <b:RefOrder>13</b:RefOrder>
   </b:Source>
   <b:Source>
-    <b:Tag>Rob23</b:Tag>
-    <b:SourceType>InternetSite</b:SourceType>
-    <b:Guid>{6010D005-F299-4B77-89D8-3EB73C409E1D}</b:Guid>
+    <b:Tag>Con24</b:Tag>
+    <b:SourceType>JournalArticle</b:SourceType>
+    <b:Guid>{E30E79BA-10F1-4FCA-A05C-F500721393FA}</b:Guid>
     <b:Author>
       <b:Author>
         <b:NameList>
           <b:Person>
-            <b:Last>Jørgensen</b:Last>
-            <b:First>Robin</b:First>
-            <b:Middle>Frugaard</b:Middle>
+            <b:Last>Maha Al-Kasasbeh</b:Last>
+            <b:First>Osama</b:First>
+            <b:Middle>Abudayyeh, Hosam Olimat, Hexu Liu, Rabia Al Mamlook, 3ORCID, Bilal Abu Alfoul</b:Middle>
           </b:Person>
         </b:NameList>
       </b:Author>
     </b:Author>
-    <b:Title>reprice.io</b:Title>
-    <b:Year> January 2023</b:Year>
-    <b:URL>https://www.reprice.io/blog/pricing-transparency/</b:URL>
-    <b:RefOrder>9</b:RefOrder>
+    <b:Title>A Robust Construction Safety Performance Evaluation Framework for Workers’ Compensation Insurance</b:Title>
+    <b:Year> 26 September 2021</b:Year>
+    <b:URL>https://www.cbi.au/article/protecting-your-professional-tools-a-surveyors-guide-to-plant-and-equipment-insurance#article</b:URL>
+    <b:Volume>11</b:Volume>
+    <b:Issue>10</b:Issue>
+    <b:RefOrder>17</b:RefOrder>
   </b:Source>
   <b:Source>
-    <b:Tag>Kha241</b:Tag>
+    <b:Tag>Pat24</b:Tag>
     <b:SourceType>JournalArticle</b:SourceType>
-    <b:Guid>{67B53BCD-B4EC-4BFA-A900-F427261D998F}</b:Guid>
+    <b:Guid>{0F3B6D74-AB6B-45A9-BE0E-B9603CA0D152}</b:Guid>
     <b:Author>
       <b:Author>
         <b:NameList>
           <b:Person>
-            <b:Last>Rawal</b:Last>
-            <b:First>Khagendra</b:First>
+            <b:Last>Vinicius Facco Rodrigues</b:Last>
+            <b:First>Lucas</b:First>
+            <b:Middle>Micol Policarpo, Diórgenes Eugênio da Silveira, Rodrigo da Rosa Righi, Cristiano André da Costa, Jorge Luis Victória Barbosa, Rodolfo Stoffel Antunes, Rodrigo Scorsatto, Tanuj Arcot</b:Middle>
           </b:Person>
         </b:NameList>
       </b:Author>
     </b:Author>
-    <b:Title>NPRC Journal of Multidisciplinary Research</b:Title>
-    <b:JournalName>Electronic Contracts in Nepal: Analyzing IT Bill, 2019 and</b:JournalName>
-    <b:Year>December 27, 2024</b:Year>
-    <b:Pages>13</b:Pages>
-    <b:Volume>1</b:Volume>
-    <b:Issue>December 27, 2024</b:Issue>
-    <b:RefOrder>8</b:RefOrder>
+    <b:Title>Fraud detection and prevention in e-commerce: A systematic literature review</b:Title>
+    <b:Year>2022</b:Year>
+    <b:URL>https://www.patronscan.com/id-verification-blog/equipment-rental-fraud</b:URL>
+    <b:JournalName>Electronic Commerce Research and Applications</b:JournalName>
+    <b:Volume>56</b:Volume>
+    <b:RefOrder>15</b:RefOrder>
+  </b:Source>
+  <b:Source>
+    <b:Tag>Zer24</b:Tag>
+    <b:SourceType>JournalArticle</b:SourceType>
+    <b:Guid>{6BB9EE5C-BBD8-4789-8CCD-1CC1B2FA6815}</b:Guid>
+    <b:Author>
+      <b:Author>
+        <b:NameList>
+          <b:Person>
+            <b:Last>Thatavarthi</b:Last>
+            <b:First>Naga</b:First>
+            <b:Middle>Lalitha Sree</b:Middle>
+          </b:Person>
+        </b:NameList>
+      </b:Author>
+    </b:Author>
+    <b:Title>Implementing Cybersecurity Measures in Furniture E-Commerce</b:Title>
+    <b:Year>March 23, 2024</b:Year>
+    <b:URL>https://www.zerod.io/blog/5-cybersecurity-measures-you-must-implement-in-your-e-commerce#:~:text=Use%20an%20SSL%20certificate,business%2C%20customers%20and%20its%20reputation.</b:URL>
+    <b:RefOrder>14</b:RefOrder>
+  </b:Source>
+  <b:Source>
+    <b:Tag>Moh18</b:Tag>
+    <b:SourceType>JournalArticle</b:SourceType>
+    <b:Guid>{16E245D0-8AF8-4089-83A9-44265528DFE4}</b:Guid>
+    <b:Author>
+      <b:Author>
+        <b:NameList>
+          <b:Person>
+            <b:Last>Safaei</b:Last>
+            <b:First>Mohammad</b:First>
+          </b:Person>
+        </b:NameList>
+      </b:Author>
+    </b:Author>
+    <b:Title>Dynamic Pricing with Blockchain Transparency: A Decentralized Framework for Fair and Secure Pricing Strategies</b:Title>
+    <b:Year>2024-11-18</b:Year>
+    <b:Volume>3</b:Volume>
+    <b:Issue>3</b:Issue>
+    <b:RefOrder>12</b:RefOrder>
+  </b:Source>
+  <b:Source>
+    <b:Tag>Olu24</b:Tag>
+    <b:SourceType>JournalArticle</b:SourceType>
+    <b:Guid>{C0A91EA4-0365-4689-83E7-4EDFA24E824B}</b:Guid>
+    <b:Author>
+      <b:Author>
+        <b:NameList>
+          <b:Person>
+            <b:Last>Oluwabusayo Adijat Bello</b:Last>
+            <b:First>Komolafe</b:First>
+            <b:Middle>Olufemi</b:Middle>
+          </b:Person>
+        </b:NameList>
+      </b:Author>
+    </b:Author>
+    <b:Title>Artificial intelligence in fraud prevention: Exploring techniques and</b:Title>
+    <b:Year>27-06-24</b:Year>
+    <b:RefOrder>16</b:RefOrder>
   </b:Source>
 </b:Sources>
 </file>
 
 <file path=customXml/itemProps1.xml><?xml version="1.0" encoding="utf-8"?>
-<ds:datastoreItem xmlns:ds="http://schemas.openxmlformats.org/officeDocument/2006/customXml" ds:itemID="{87503F0E-C025-46B1-8781-4FD7C9A350AF}">
+<ds:datastoreItem xmlns:ds="http://schemas.openxmlformats.org/officeDocument/2006/customXml" ds:itemID="{DEB7FFEA-3D9E-4183-B09B-F861F9C624FA}">
   <ds:schemaRefs>
     <ds:schemaRef ds:uri="http://schemas.openxmlformats.org/officeDocument/2006/bibliography"/>
   </ds:schemaRefs>

</xml_diff>

<commit_message>
Updated report and code of front end and backend
</commit_message>
<xml_diff>
--- a/Reports/Milestone 4/Milestone 4 Report.docx
+++ b/Reports/Milestone 4/Milestone 4 Report.docx
@@ -640,7 +640,14 @@
           <w:sz w:val="32"/>
           <w:szCs w:val="32"/>
         </w:rPr>
-        <w:t xml:space="preserve"> 2050</w:t>
+        <w:t xml:space="preserve"> 2</w:t>
+      </w:r>
+      <w:r>
+        <w:rPr>
+          <w:sz w:val="32"/>
+          <w:szCs w:val="32"/>
+        </w:rPr>
+        <w:t>443</w:t>
       </w:r>
     </w:p>
     <w:p>
@@ -741,6 +748,8 @@
             </w:rPr>
             <w:t>Table of Contents</w:t>
           </w:r>
+          <w:bookmarkStart w:id="0" w:name="_GoBack"/>
+          <w:bookmarkEnd w:id="0"/>
         </w:p>
         <w:p>
           <w:pPr>
@@ -749,17 +758,34 @@
               <w:tab w:val="right" w:leader="dot" w:pos="9350"/>
             </w:tabs>
             <w:rPr>
-              <w:rFonts w:eastAsiaTheme="minorEastAsia"/>
+              <w:rFonts w:ascii="Times New Roman" w:eastAsiaTheme="minorEastAsia" w:hAnsi="Times New Roman" w:cs="Times New Roman"/>
               <w:noProof/>
+              <w:sz w:val="24"/>
+              <w:szCs w:val="22"/>
             </w:rPr>
           </w:pPr>
           <w:r>
+            <w:rPr>
+              <w:rFonts w:ascii="Times New Roman" w:hAnsi="Times New Roman" w:cs="Times New Roman"/>
+              <w:sz w:val="24"/>
+              <w:szCs w:val="22"/>
+            </w:rPr>
             <w:fldChar w:fldCharType="begin"/>
           </w:r>
           <w:r>
+            <w:rPr>
+              <w:rFonts w:ascii="Times New Roman" w:hAnsi="Times New Roman" w:cs="Times New Roman"/>
+              <w:sz w:val="24"/>
+              <w:szCs w:val="22"/>
+            </w:rPr>
             <w:instrText xml:space="preserve"> TOC \o "1-3" \h \z \u </w:instrText>
           </w:r>
           <w:r>
+            <w:rPr>
+              <w:rFonts w:ascii="Times New Roman" w:hAnsi="Times New Roman" w:cs="Times New Roman"/>
+              <w:sz w:val="24"/>
+              <w:szCs w:val="22"/>
+            </w:rPr>
             <w:fldChar w:fldCharType="separate"/>
           </w:r>
           <w:hyperlink w:anchor="_Toc191892439" w:history="1">
@@ -767,57 +793,78 @@
               <w:rPr>
                 <w:rStyle w:val="Hyperlink"/>
                 <w:rFonts w:ascii="Times New Roman" w:hAnsi="Times New Roman" w:cs="Times New Roman"/>
-                <w:b/>
-                <w:bCs/>
-                <w:noProof/>
+                <w:noProof/>
+                <w:sz w:val="24"/>
+                <w:szCs w:val="22"/>
               </w:rPr>
               <w:t>Introduction</w:t>
             </w:r>
             <w:r>
               <w:rPr>
-                <w:noProof/>
-                <w:webHidden/>
+                <w:rFonts w:ascii="Times New Roman" w:hAnsi="Times New Roman" w:cs="Times New Roman"/>
+                <w:noProof/>
+                <w:webHidden/>
+                <w:sz w:val="24"/>
+                <w:szCs w:val="22"/>
               </w:rPr>
               <w:tab/>
             </w:r>
             <w:r>
               <w:rPr>
-                <w:noProof/>
-                <w:webHidden/>
+                <w:rFonts w:ascii="Times New Roman" w:hAnsi="Times New Roman" w:cs="Times New Roman"/>
+                <w:noProof/>
+                <w:webHidden/>
+                <w:sz w:val="24"/>
+                <w:szCs w:val="22"/>
               </w:rPr>
               <w:fldChar w:fldCharType="begin"/>
             </w:r>
             <w:r>
               <w:rPr>
-                <w:noProof/>
-                <w:webHidden/>
+                <w:rFonts w:ascii="Times New Roman" w:hAnsi="Times New Roman" w:cs="Times New Roman"/>
+                <w:noProof/>
+                <w:webHidden/>
+                <w:sz w:val="24"/>
+                <w:szCs w:val="22"/>
               </w:rPr>
               <w:instrText xml:space="preserve"> PAGEREF _Toc191892439 \h </w:instrText>
             </w:r>
             <w:r>
               <w:rPr>
-                <w:noProof/>
-                <w:webHidden/>
-              </w:rPr>
-            </w:r>
-            <w:r>
-              <w:rPr>
-                <w:noProof/>
-                <w:webHidden/>
+                <w:rFonts w:ascii="Times New Roman" w:hAnsi="Times New Roman" w:cs="Times New Roman"/>
+                <w:noProof/>
+                <w:webHidden/>
+                <w:sz w:val="24"/>
+                <w:szCs w:val="22"/>
+              </w:rPr>
+            </w:r>
+            <w:r>
+              <w:rPr>
+                <w:rFonts w:ascii="Times New Roman" w:hAnsi="Times New Roman" w:cs="Times New Roman"/>
+                <w:noProof/>
+                <w:webHidden/>
+                <w:sz w:val="24"/>
+                <w:szCs w:val="22"/>
               </w:rPr>
               <w:fldChar w:fldCharType="separate"/>
             </w:r>
             <w:r>
               <w:rPr>
-                <w:noProof/>
-                <w:webHidden/>
+                <w:rFonts w:ascii="Times New Roman" w:hAnsi="Times New Roman" w:cs="Times New Roman"/>
+                <w:noProof/>
+                <w:webHidden/>
+                <w:sz w:val="24"/>
+                <w:szCs w:val="22"/>
               </w:rPr>
               <w:t>3</w:t>
             </w:r>
             <w:r>
               <w:rPr>
-                <w:noProof/>
-                <w:webHidden/>
+                <w:rFonts w:ascii="Times New Roman" w:hAnsi="Times New Roman" w:cs="Times New Roman"/>
+                <w:noProof/>
+                <w:webHidden/>
+                <w:sz w:val="24"/>
+                <w:szCs w:val="22"/>
               </w:rPr>
               <w:fldChar w:fldCharType="end"/>
             </w:r>
@@ -830,8 +877,10 @@
               <w:tab w:val="right" w:leader="dot" w:pos="9350"/>
             </w:tabs>
             <w:rPr>
-              <w:rFonts w:eastAsiaTheme="minorEastAsia"/>
+              <w:rFonts w:ascii="Times New Roman" w:eastAsiaTheme="minorEastAsia" w:hAnsi="Times New Roman" w:cs="Times New Roman"/>
               <w:noProof/>
+              <w:sz w:val="24"/>
+              <w:szCs w:val="22"/>
             </w:rPr>
           </w:pPr>
           <w:hyperlink w:anchor="_Toc191892440" w:history="1">
@@ -839,57 +888,78 @@
               <w:rPr>
                 <w:rStyle w:val="Hyperlink"/>
                 <w:rFonts w:ascii="Times New Roman" w:hAnsi="Times New Roman" w:cs="Times New Roman"/>
-                <w:b/>
-                <w:bCs/>
-                <w:noProof/>
+                <w:noProof/>
+                <w:sz w:val="24"/>
+                <w:szCs w:val="22"/>
               </w:rPr>
               <w:t>Social Aspects</w:t>
             </w:r>
             <w:r>
               <w:rPr>
-                <w:noProof/>
-                <w:webHidden/>
+                <w:rFonts w:ascii="Times New Roman" w:hAnsi="Times New Roman" w:cs="Times New Roman"/>
+                <w:noProof/>
+                <w:webHidden/>
+                <w:sz w:val="24"/>
+                <w:szCs w:val="22"/>
               </w:rPr>
               <w:tab/>
             </w:r>
             <w:r>
               <w:rPr>
-                <w:noProof/>
-                <w:webHidden/>
+                <w:rFonts w:ascii="Times New Roman" w:hAnsi="Times New Roman" w:cs="Times New Roman"/>
+                <w:noProof/>
+                <w:webHidden/>
+                <w:sz w:val="24"/>
+                <w:szCs w:val="22"/>
               </w:rPr>
               <w:fldChar w:fldCharType="begin"/>
             </w:r>
             <w:r>
               <w:rPr>
-                <w:noProof/>
-                <w:webHidden/>
+                <w:rFonts w:ascii="Times New Roman" w:hAnsi="Times New Roman" w:cs="Times New Roman"/>
+                <w:noProof/>
+                <w:webHidden/>
+                <w:sz w:val="24"/>
+                <w:szCs w:val="22"/>
               </w:rPr>
               <w:instrText xml:space="preserve"> PAGEREF _Toc191892440 \h </w:instrText>
             </w:r>
             <w:r>
               <w:rPr>
-                <w:noProof/>
-                <w:webHidden/>
-              </w:rPr>
-            </w:r>
-            <w:r>
-              <w:rPr>
-                <w:noProof/>
-                <w:webHidden/>
+                <w:rFonts w:ascii="Times New Roman" w:hAnsi="Times New Roman" w:cs="Times New Roman"/>
+                <w:noProof/>
+                <w:webHidden/>
+                <w:sz w:val="24"/>
+                <w:szCs w:val="22"/>
+              </w:rPr>
+            </w:r>
+            <w:r>
+              <w:rPr>
+                <w:rFonts w:ascii="Times New Roman" w:hAnsi="Times New Roman" w:cs="Times New Roman"/>
+                <w:noProof/>
+                <w:webHidden/>
+                <w:sz w:val="24"/>
+                <w:szCs w:val="22"/>
               </w:rPr>
               <w:fldChar w:fldCharType="separate"/>
             </w:r>
             <w:r>
               <w:rPr>
-                <w:noProof/>
-                <w:webHidden/>
+                <w:rFonts w:ascii="Times New Roman" w:hAnsi="Times New Roman" w:cs="Times New Roman"/>
+                <w:noProof/>
+                <w:webHidden/>
+                <w:sz w:val="24"/>
+                <w:szCs w:val="22"/>
               </w:rPr>
               <w:t>3</w:t>
             </w:r>
             <w:r>
               <w:rPr>
-                <w:noProof/>
-                <w:webHidden/>
+                <w:rFonts w:ascii="Times New Roman" w:hAnsi="Times New Roman" w:cs="Times New Roman"/>
+                <w:noProof/>
+                <w:webHidden/>
+                <w:sz w:val="24"/>
+                <w:szCs w:val="22"/>
               </w:rPr>
               <w:fldChar w:fldCharType="end"/>
             </w:r>
@@ -902,8 +972,10 @@
               <w:tab w:val="right" w:leader="dot" w:pos="9350"/>
             </w:tabs>
             <w:rPr>
-              <w:rFonts w:eastAsiaTheme="minorEastAsia"/>
+              <w:rFonts w:ascii="Times New Roman" w:eastAsiaTheme="minorEastAsia" w:hAnsi="Times New Roman" w:cs="Times New Roman"/>
               <w:noProof/>
+              <w:sz w:val="24"/>
+              <w:szCs w:val="22"/>
             </w:rPr>
           </w:pPr>
           <w:hyperlink w:anchor="_Toc191892441" w:history="1">
@@ -911,57 +983,78 @@
               <w:rPr>
                 <w:rStyle w:val="Hyperlink"/>
                 <w:rFonts w:ascii="Times New Roman" w:hAnsi="Times New Roman" w:cs="Times New Roman"/>
-                <w:b/>
-                <w:bCs/>
-                <w:noProof/>
+                <w:noProof/>
+                <w:sz w:val="24"/>
+                <w:szCs w:val="22"/>
               </w:rPr>
               <w:t>Positive Social Aspects</w:t>
             </w:r>
             <w:r>
               <w:rPr>
-                <w:noProof/>
-                <w:webHidden/>
+                <w:rFonts w:ascii="Times New Roman" w:hAnsi="Times New Roman" w:cs="Times New Roman"/>
+                <w:noProof/>
+                <w:webHidden/>
+                <w:sz w:val="24"/>
+                <w:szCs w:val="22"/>
               </w:rPr>
               <w:tab/>
             </w:r>
             <w:r>
               <w:rPr>
-                <w:noProof/>
-                <w:webHidden/>
+                <w:rFonts w:ascii="Times New Roman" w:hAnsi="Times New Roman" w:cs="Times New Roman"/>
+                <w:noProof/>
+                <w:webHidden/>
+                <w:sz w:val="24"/>
+                <w:szCs w:val="22"/>
               </w:rPr>
               <w:fldChar w:fldCharType="begin"/>
             </w:r>
             <w:r>
               <w:rPr>
-                <w:noProof/>
-                <w:webHidden/>
+                <w:rFonts w:ascii="Times New Roman" w:hAnsi="Times New Roman" w:cs="Times New Roman"/>
+                <w:noProof/>
+                <w:webHidden/>
+                <w:sz w:val="24"/>
+                <w:szCs w:val="22"/>
               </w:rPr>
               <w:instrText xml:space="preserve"> PAGEREF _Toc191892441 \h </w:instrText>
             </w:r>
             <w:r>
               <w:rPr>
-                <w:noProof/>
-                <w:webHidden/>
-              </w:rPr>
-            </w:r>
-            <w:r>
-              <w:rPr>
-                <w:noProof/>
-                <w:webHidden/>
+                <w:rFonts w:ascii="Times New Roman" w:hAnsi="Times New Roman" w:cs="Times New Roman"/>
+                <w:noProof/>
+                <w:webHidden/>
+                <w:sz w:val="24"/>
+                <w:szCs w:val="22"/>
+              </w:rPr>
+            </w:r>
+            <w:r>
+              <w:rPr>
+                <w:rFonts w:ascii="Times New Roman" w:hAnsi="Times New Roman" w:cs="Times New Roman"/>
+                <w:noProof/>
+                <w:webHidden/>
+                <w:sz w:val="24"/>
+                <w:szCs w:val="22"/>
               </w:rPr>
               <w:fldChar w:fldCharType="separate"/>
             </w:r>
             <w:r>
               <w:rPr>
-                <w:noProof/>
-                <w:webHidden/>
+                <w:rFonts w:ascii="Times New Roman" w:hAnsi="Times New Roman" w:cs="Times New Roman"/>
+                <w:noProof/>
+                <w:webHidden/>
+                <w:sz w:val="24"/>
+                <w:szCs w:val="22"/>
               </w:rPr>
               <w:t>3</w:t>
             </w:r>
             <w:r>
               <w:rPr>
-                <w:noProof/>
-                <w:webHidden/>
+                <w:rFonts w:ascii="Times New Roman" w:hAnsi="Times New Roman" w:cs="Times New Roman"/>
+                <w:noProof/>
+                <w:webHidden/>
+                <w:sz w:val="24"/>
+                <w:szCs w:val="22"/>
               </w:rPr>
               <w:fldChar w:fldCharType="end"/>
             </w:r>
@@ -974,8 +1067,10 @@
               <w:tab w:val="right" w:leader="dot" w:pos="9350"/>
             </w:tabs>
             <w:rPr>
-              <w:rFonts w:eastAsiaTheme="minorEastAsia"/>
+              <w:rFonts w:ascii="Times New Roman" w:eastAsiaTheme="minorEastAsia" w:hAnsi="Times New Roman" w:cs="Times New Roman"/>
               <w:noProof/>
+              <w:sz w:val="24"/>
+              <w:szCs w:val="22"/>
             </w:rPr>
           </w:pPr>
           <w:hyperlink w:anchor="_Toc191892442" w:history="1">
@@ -983,57 +1078,78 @@
               <w:rPr>
                 <w:rStyle w:val="Hyperlink"/>
                 <w:rFonts w:ascii="Times New Roman" w:hAnsi="Times New Roman" w:cs="Times New Roman"/>
-                <w:b/>
-                <w:bCs/>
-                <w:noProof/>
+                <w:noProof/>
+                <w:sz w:val="24"/>
+                <w:szCs w:val="22"/>
               </w:rPr>
               <w:t>Accessibility and Affordability</w:t>
             </w:r>
             <w:r>
               <w:rPr>
-                <w:noProof/>
-                <w:webHidden/>
+                <w:rFonts w:ascii="Times New Roman" w:hAnsi="Times New Roman" w:cs="Times New Roman"/>
+                <w:noProof/>
+                <w:webHidden/>
+                <w:sz w:val="24"/>
+                <w:szCs w:val="22"/>
               </w:rPr>
               <w:tab/>
             </w:r>
             <w:r>
               <w:rPr>
-                <w:noProof/>
-                <w:webHidden/>
+                <w:rFonts w:ascii="Times New Roman" w:hAnsi="Times New Roman" w:cs="Times New Roman"/>
+                <w:noProof/>
+                <w:webHidden/>
+                <w:sz w:val="24"/>
+                <w:szCs w:val="22"/>
               </w:rPr>
               <w:fldChar w:fldCharType="begin"/>
             </w:r>
             <w:r>
               <w:rPr>
-                <w:noProof/>
-                <w:webHidden/>
+                <w:rFonts w:ascii="Times New Roman" w:hAnsi="Times New Roman" w:cs="Times New Roman"/>
+                <w:noProof/>
+                <w:webHidden/>
+                <w:sz w:val="24"/>
+                <w:szCs w:val="22"/>
               </w:rPr>
               <w:instrText xml:space="preserve"> PAGEREF _Toc191892442 \h </w:instrText>
             </w:r>
             <w:r>
               <w:rPr>
-                <w:noProof/>
-                <w:webHidden/>
-              </w:rPr>
-            </w:r>
-            <w:r>
-              <w:rPr>
-                <w:noProof/>
-                <w:webHidden/>
+                <w:rFonts w:ascii="Times New Roman" w:hAnsi="Times New Roman" w:cs="Times New Roman"/>
+                <w:noProof/>
+                <w:webHidden/>
+                <w:sz w:val="24"/>
+                <w:szCs w:val="22"/>
+              </w:rPr>
+            </w:r>
+            <w:r>
+              <w:rPr>
+                <w:rFonts w:ascii="Times New Roman" w:hAnsi="Times New Roman" w:cs="Times New Roman"/>
+                <w:noProof/>
+                <w:webHidden/>
+                <w:sz w:val="24"/>
+                <w:szCs w:val="22"/>
               </w:rPr>
               <w:fldChar w:fldCharType="separate"/>
             </w:r>
             <w:r>
               <w:rPr>
-                <w:noProof/>
-                <w:webHidden/>
+                <w:rFonts w:ascii="Times New Roman" w:hAnsi="Times New Roman" w:cs="Times New Roman"/>
+                <w:noProof/>
+                <w:webHidden/>
+                <w:sz w:val="24"/>
+                <w:szCs w:val="22"/>
               </w:rPr>
               <w:t>3</w:t>
             </w:r>
             <w:r>
               <w:rPr>
-                <w:noProof/>
-                <w:webHidden/>
+                <w:rFonts w:ascii="Times New Roman" w:hAnsi="Times New Roman" w:cs="Times New Roman"/>
+                <w:noProof/>
+                <w:webHidden/>
+                <w:sz w:val="24"/>
+                <w:szCs w:val="22"/>
               </w:rPr>
               <w:fldChar w:fldCharType="end"/>
             </w:r>
@@ -1046,8 +1162,10 @@
               <w:tab w:val="right" w:leader="dot" w:pos="9350"/>
             </w:tabs>
             <w:rPr>
-              <w:rFonts w:eastAsiaTheme="minorEastAsia"/>
+              <w:rFonts w:ascii="Times New Roman" w:eastAsiaTheme="minorEastAsia" w:hAnsi="Times New Roman" w:cs="Times New Roman"/>
               <w:noProof/>
+              <w:sz w:val="24"/>
+              <w:szCs w:val="22"/>
             </w:rPr>
           </w:pPr>
           <w:hyperlink w:anchor="_Toc191892443" w:history="1">
@@ -1055,57 +1173,78 @@
               <w:rPr>
                 <w:rStyle w:val="Hyperlink"/>
                 <w:rFonts w:ascii="Times New Roman" w:hAnsi="Times New Roman" w:cs="Times New Roman"/>
-                <w:b/>
-                <w:bCs/>
-                <w:noProof/>
+                <w:noProof/>
+                <w:sz w:val="24"/>
+                <w:szCs w:val="22"/>
               </w:rPr>
               <w:t>Tax Advantage</w:t>
             </w:r>
             <w:r>
               <w:rPr>
-                <w:noProof/>
-                <w:webHidden/>
+                <w:rFonts w:ascii="Times New Roman" w:hAnsi="Times New Roman" w:cs="Times New Roman"/>
+                <w:noProof/>
+                <w:webHidden/>
+                <w:sz w:val="24"/>
+                <w:szCs w:val="22"/>
               </w:rPr>
               <w:tab/>
             </w:r>
             <w:r>
               <w:rPr>
-                <w:noProof/>
-                <w:webHidden/>
+                <w:rFonts w:ascii="Times New Roman" w:hAnsi="Times New Roman" w:cs="Times New Roman"/>
+                <w:noProof/>
+                <w:webHidden/>
+                <w:sz w:val="24"/>
+                <w:szCs w:val="22"/>
               </w:rPr>
               <w:fldChar w:fldCharType="begin"/>
             </w:r>
             <w:r>
               <w:rPr>
-                <w:noProof/>
-                <w:webHidden/>
+                <w:rFonts w:ascii="Times New Roman" w:hAnsi="Times New Roman" w:cs="Times New Roman"/>
+                <w:noProof/>
+                <w:webHidden/>
+                <w:sz w:val="24"/>
+                <w:szCs w:val="22"/>
               </w:rPr>
               <w:instrText xml:space="preserve"> PAGEREF _Toc191892443 \h </w:instrText>
             </w:r>
             <w:r>
               <w:rPr>
-                <w:noProof/>
-                <w:webHidden/>
-              </w:rPr>
-            </w:r>
-            <w:r>
-              <w:rPr>
-                <w:noProof/>
-                <w:webHidden/>
+                <w:rFonts w:ascii="Times New Roman" w:hAnsi="Times New Roman" w:cs="Times New Roman"/>
+                <w:noProof/>
+                <w:webHidden/>
+                <w:sz w:val="24"/>
+                <w:szCs w:val="22"/>
+              </w:rPr>
+            </w:r>
+            <w:r>
+              <w:rPr>
+                <w:rFonts w:ascii="Times New Roman" w:hAnsi="Times New Roman" w:cs="Times New Roman"/>
+                <w:noProof/>
+                <w:webHidden/>
+                <w:sz w:val="24"/>
+                <w:szCs w:val="22"/>
               </w:rPr>
               <w:fldChar w:fldCharType="separate"/>
             </w:r>
             <w:r>
               <w:rPr>
-                <w:noProof/>
-                <w:webHidden/>
+                <w:rFonts w:ascii="Times New Roman" w:hAnsi="Times New Roman" w:cs="Times New Roman"/>
+                <w:noProof/>
+                <w:webHidden/>
+                <w:sz w:val="24"/>
+                <w:szCs w:val="22"/>
               </w:rPr>
               <w:t>4</w:t>
             </w:r>
             <w:r>
               <w:rPr>
-                <w:noProof/>
-                <w:webHidden/>
+                <w:rFonts w:ascii="Times New Roman" w:hAnsi="Times New Roman" w:cs="Times New Roman"/>
+                <w:noProof/>
+                <w:webHidden/>
+                <w:sz w:val="24"/>
+                <w:szCs w:val="22"/>
               </w:rPr>
               <w:fldChar w:fldCharType="end"/>
             </w:r>
@@ -1118,8 +1257,10 @@
               <w:tab w:val="right" w:leader="dot" w:pos="9350"/>
             </w:tabs>
             <w:rPr>
-              <w:rFonts w:eastAsiaTheme="minorEastAsia"/>
+              <w:rFonts w:ascii="Times New Roman" w:eastAsiaTheme="minorEastAsia" w:hAnsi="Times New Roman" w:cs="Times New Roman"/>
               <w:noProof/>
+              <w:sz w:val="24"/>
+              <w:szCs w:val="22"/>
             </w:rPr>
           </w:pPr>
           <w:hyperlink w:anchor="_Toc191892444" w:history="1">
@@ -1127,57 +1268,78 @@
               <w:rPr>
                 <w:rStyle w:val="Hyperlink"/>
                 <w:rFonts w:ascii="Times New Roman" w:hAnsi="Times New Roman" w:cs="Times New Roman"/>
-                <w:b/>
-                <w:bCs/>
-                <w:noProof/>
+                <w:noProof/>
+                <w:sz w:val="24"/>
+                <w:szCs w:val="22"/>
               </w:rPr>
               <w:t>Technological Advancement and Skill Development</w:t>
             </w:r>
             <w:r>
               <w:rPr>
-                <w:noProof/>
-                <w:webHidden/>
+                <w:rFonts w:ascii="Times New Roman" w:hAnsi="Times New Roman" w:cs="Times New Roman"/>
+                <w:noProof/>
+                <w:webHidden/>
+                <w:sz w:val="24"/>
+                <w:szCs w:val="22"/>
               </w:rPr>
               <w:tab/>
             </w:r>
             <w:r>
               <w:rPr>
-                <w:noProof/>
-                <w:webHidden/>
+                <w:rFonts w:ascii="Times New Roman" w:hAnsi="Times New Roman" w:cs="Times New Roman"/>
+                <w:noProof/>
+                <w:webHidden/>
+                <w:sz w:val="24"/>
+                <w:szCs w:val="22"/>
               </w:rPr>
               <w:fldChar w:fldCharType="begin"/>
             </w:r>
             <w:r>
               <w:rPr>
-                <w:noProof/>
-                <w:webHidden/>
+                <w:rFonts w:ascii="Times New Roman" w:hAnsi="Times New Roman" w:cs="Times New Roman"/>
+                <w:noProof/>
+                <w:webHidden/>
+                <w:sz w:val="24"/>
+                <w:szCs w:val="22"/>
               </w:rPr>
               <w:instrText xml:space="preserve"> PAGEREF _Toc191892444 \h </w:instrText>
             </w:r>
             <w:r>
               <w:rPr>
-                <w:noProof/>
-                <w:webHidden/>
-              </w:rPr>
-            </w:r>
-            <w:r>
-              <w:rPr>
-                <w:noProof/>
-                <w:webHidden/>
+                <w:rFonts w:ascii="Times New Roman" w:hAnsi="Times New Roman" w:cs="Times New Roman"/>
+                <w:noProof/>
+                <w:webHidden/>
+                <w:sz w:val="24"/>
+                <w:szCs w:val="22"/>
+              </w:rPr>
+            </w:r>
+            <w:r>
+              <w:rPr>
+                <w:rFonts w:ascii="Times New Roman" w:hAnsi="Times New Roman" w:cs="Times New Roman"/>
+                <w:noProof/>
+                <w:webHidden/>
+                <w:sz w:val="24"/>
+                <w:szCs w:val="22"/>
               </w:rPr>
               <w:fldChar w:fldCharType="separate"/>
             </w:r>
             <w:r>
               <w:rPr>
-                <w:noProof/>
-                <w:webHidden/>
+                <w:rFonts w:ascii="Times New Roman" w:hAnsi="Times New Roman" w:cs="Times New Roman"/>
+                <w:noProof/>
+                <w:webHidden/>
+                <w:sz w:val="24"/>
+                <w:szCs w:val="22"/>
               </w:rPr>
               <w:t>4</w:t>
             </w:r>
             <w:r>
               <w:rPr>
-                <w:noProof/>
-                <w:webHidden/>
+                <w:rFonts w:ascii="Times New Roman" w:hAnsi="Times New Roman" w:cs="Times New Roman"/>
+                <w:noProof/>
+                <w:webHidden/>
+                <w:sz w:val="24"/>
+                <w:szCs w:val="22"/>
               </w:rPr>
               <w:fldChar w:fldCharType="end"/>
             </w:r>
@@ -1190,8 +1352,10 @@
               <w:tab w:val="right" w:leader="dot" w:pos="9350"/>
             </w:tabs>
             <w:rPr>
-              <w:rFonts w:eastAsiaTheme="minorEastAsia"/>
+              <w:rFonts w:ascii="Times New Roman" w:eastAsiaTheme="minorEastAsia" w:hAnsi="Times New Roman" w:cs="Times New Roman"/>
               <w:noProof/>
+              <w:sz w:val="24"/>
+              <w:szCs w:val="22"/>
             </w:rPr>
           </w:pPr>
           <w:hyperlink w:anchor="_Toc191892445" w:history="1">
@@ -1199,57 +1363,78 @@
               <w:rPr>
                 <w:rStyle w:val="Hyperlink"/>
                 <w:rFonts w:ascii="Times New Roman" w:hAnsi="Times New Roman" w:cs="Times New Roman"/>
-                <w:b/>
-                <w:bCs/>
-                <w:noProof/>
+                <w:noProof/>
+                <w:sz w:val="24"/>
+                <w:szCs w:val="22"/>
               </w:rPr>
               <w:t>Negative Social Aspects</w:t>
             </w:r>
             <w:r>
               <w:rPr>
-                <w:noProof/>
-                <w:webHidden/>
+                <w:rFonts w:ascii="Times New Roman" w:hAnsi="Times New Roman" w:cs="Times New Roman"/>
+                <w:noProof/>
+                <w:webHidden/>
+                <w:sz w:val="24"/>
+                <w:szCs w:val="22"/>
               </w:rPr>
               <w:tab/>
             </w:r>
             <w:r>
               <w:rPr>
-                <w:noProof/>
-                <w:webHidden/>
+                <w:rFonts w:ascii="Times New Roman" w:hAnsi="Times New Roman" w:cs="Times New Roman"/>
+                <w:noProof/>
+                <w:webHidden/>
+                <w:sz w:val="24"/>
+                <w:szCs w:val="22"/>
               </w:rPr>
               <w:fldChar w:fldCharType="begin"/>
             </w:r>
             <w:r>
               <w:rPr>
-                <w:noProof/>
-                <w:webHidden/>
+                <w:rFonts w:ascii="Times New Roman" w:hAnsi="Times New Roman" w:cs="Times New Roman"/>
+                <w:noProof/>
+                <w:webHidden/>
+                <w:sz w:val="24"/>
+                <w:szCs w:val="22"/>
               </w:rPr>
               <w:instrText xml:space="preserve"> PAGEREF _Toc191892445 \h </w:instrText>
             </w:r>
             <w:r>
               <w:rPr>
-                <w:noProof/>
-                <w:webHidden/>
-              </w:rPr>
-            </w:r>
-            <w:r>
-              <w:rPr>
-                <w:noProof/>
-                <w:webHidden/>
+                <w:rFonts w:ascii="Times New Roman" w:hAnsi="Times New Roman" w:cs="Times New Roman"/>
+                <w:noProof/>
+                <w:webHidden/>
+                <w:sz w:val="24"/>
+                <w:szCs w:val="22"/>
+              </w:rPr>
+            </w:r>
+            <w:r>
+              <w:rPr>
+                <w:rFonts w:ascii="Times New Roman" w:hAnsi="Times New Roman" w:cs="Times New Roman"/>
+                <w:noProof/>
+                <w:webHidden/>
+                <w:sz w:val="24"/>
+                <w:szCs w:val="22"/>
               </w:rPr>
               <w:fldChar w:fldCharType="separate"/>
             </w:r>
             <w:r>
               <w:rPr>
-                <w:noProof/>
-                <w:webHidden/>
-              </w:rPr>
-              <w:t>4</w:t>
-            </w:r>
-            <w:r>
-              <w:rPr>
-                <w:noProof/>
-                <w:webHidden/>
+                <w:rFonts w:ascii="Times New Roman" w:hAnsi="Times New Roman" w:cs="Times New Roman"/>
+                <w:noProof/>
+                <w:webHidden/>
+                <w:sz w:val="24"/>
+                <w:szCs w:val="22"/>
+              </w:rPr>
+              <w:t>5</w:t>
+            </w:r>
+            <w:r>
+              <w:rPr>
+                <w:rFonts w:ascii="Times New Roman" w:hAnsi="Times New Roman" w:cs="Times New Roman"/>
+                <w:noProof/>
+                <w:webHidden/>
+                <w:sz w:val="24"/>
+                <w:szCs w:val="22"/>
               </w:rPr>
               <w:fldChar w:fldCharType="end"/>
             </w:r>
@@ -1262,8 +1447,10 @@
               <w:tab w:val="right" w:leader="dot" w:pos="9350"/>
             </w:tabs>
             <w:rPr>
-              <w:rFonts w:eastAsiaTheme="minorEastAsia"/>
+              <w:rFonts w:ascii="Times New Roman" w:eastAsiaTheme="minorEastAsia" w:hAnsi="Times New Roman" w:cs="Times New Roman"/>
               <w:noProof/>
+              <w:sz w:val="24"/>
+              <w:szCs w:val="22"/>
             </w:rPr>
           </w:pPr>
           <w:hyperlink w:anchor="_Toc191892446" w:history="1">
@@ -1271,57 +1458,78 @@
               <w:rPr>
                 <w:rStyle w:val="Hyperlink"/>
                 <w:rFonts w:ascii="Times New Roman" w:hAnsi="Times New Roman" w:cs="Times New Roman"/>
-                <w:b/>
-                <w:bCs/>
-                <w:noProof/>
+                <w:noProof/>
+                <w:sz w:val="24"/>
+                <w:szCs w:val="22"/>
               </w:rPr>
               <w:t>Digital Divide</w:t>
             </w:r>
             <w:r>
               <w:rPr>
-                <w:noProof/>
-                <w:webHidden/>
+                <w:rFonts w:ascii="Times New Roman" w:hAnsi="Times New Roman" w:cs="Times New Roman"/>
+                <w:noProof/>
+                <w:webHidden/>
+                <w:sz w:val="24"/>
+                <w:szCs w:val="22"/>
               </w:rPr>
               <w:tab/>
             </w:r>
             <w:r>
               <w:rPr>
-                <w:noProof/>
-                <w:webHidden/>
+                <w:rFonts w:ascii="Times New Roman" w:hAnsi="Times New Roman" w:cs="Times New Roman"/>
+                <w:noProof/>
+                <w:webHidden/>
+                <w:sz w:val="24"/>
+                <w:szCs w:val="22"/>
               </w:rPr>
               <w:fldChar w:fldCharType="begin"/>
             </w:r>
             <w:r>
               <w:rPr>
-                <w:noProof/>
-                <w:webHidden/>
+                <w:rFonts w:ascii="Times New Roman" w:hAnsi="Times New Roman" w:cs="Times New Roman"/>
+                <w:noProof/>
+                <w:webHidden/>
+                <w:sz w:val="24"/>
+                <w:szCs w:val="22"/>
               </w:rPr>
               <w:instrText xml:space="preserve"> PAGEREF _Toc191892446 \h </w:instrText>
             </w:r>
             <w:r>
               <w:rPr>
-                <w:noProof/>
-                <w:webHidden/>
-              </w:rPr>
-            </w:r>
-            <w:r>
-              <w:rPr>
-                <w:noProof/>
-                <w:webHidden/>
+                <w:rFonts w:ascii="Times New Roman" w:hAnsi="Times New Roman" w:cs="Times New Roman"/>
+                <w:noProof/>
+                <w:webHidden/>
+                <w:sz w:val="24"/>
+                <w:szCs w:val="22"/>
+              </w:rPr>
+            </w:r>
+            <w:r>
+              <w:rPr>
+                <w:rFonts w:ascii="Times New Roman" w:hAnsi="Times New Roman" w:cs="Times New Roman"/>
+                <w:noProof/>
+                <w:webHidden/>
+                <w:sz w:val="24"/>
+                <w:szCs w:val="22"/>
               </w:rPr>
               <w:fldChar w:fldCharType="separate"/>
             </w:r>
             <w:r>
               <w:rPr>
-                <w:noProof/>
-                <w:webHidden/>
-              </w:rPr>
-              <w:t>4</w:t>
-            </w:r>
-            <w:r>
-              <w:rPr>
-                <w:noProof/>
-                <w:webHidden/>
+                <w:rFonts w:ascii="Times New Roman" w:hAnsi="Times New Roman" w:cs="Times New Roman"/>
+                <w:noProof/>
+                <w:webHidden/>
+                <w:sz w:val="24"/>
+                <w:szCs w:val="22"/>
+              </w:rPr>
+              <w:t>5</w:t>
+            </w:r>
+            <w:r>
+              <w:rPr>
+                <w:rFonts w:ascii="Times New Roman" w:hAnsi="Times New Roman" w:cs="Times New Roman"/>
+                <w:noProof/>
+                <w:webHidden/>
+                <w:sz w:val="24"/>
+                <w:szCs w:val="22"/>
               </w:rPr>
               <w:fldChar w:fldCharType="end"/>
             </w:r>
@@ -1334,8 +1542,10 @@
               <w:tab w:val="right" w:leader="dot" w:pos="9350"/>
             </w:tabs>
             <w:rPr>
-              <w:rFonts w:eastAsiaTheme="minorEastAsia"/>
+              <w:rFonts w:ascii="Times New Roman" w:eastAsiaTheme="minorEastAsia" w:hAnsi="Times New Roman" w:cs="Times New Roman"/>
               <w:noProof/>
+              <w:sz w:val="24"/>
+              <w:szCs w:val="22"/>
             </w:rPr>
           </w:pPr>
           <w:hyperlink w:anchor="_Toc191892447" w:history="1">
@@ -1343,57 +1553,78 @@
               <w:rPr>
                 <w:rStyle w:val="Hyperlink"/>
                 <w:rFonts w:ascii="Times New Roman" w:hAnsi="Times New Roman" w:cs="Times New Roman"/>
-                <w:b/>
-                <w:bCs/>
-                <w:noProof/>
+                <w:noProof/>
+                <w:sz w:val="24"/>
+                <w:szCs w:val="22"/>
               </w:rPr>
               <w:t>Equipment Misuse and Lack of Awareness</w:t>
             </w:r>
             <w:r>
               <w:rPr>
-                <w:noProof/>
-                <w:webHidden/>
+                <w:rFonts w:ascii="Times New Roman" w:hAnsi="Times New Roman" w:cs="Times New Roman"/>
+                <w:noProof/>
+                <w:webHidden/>
+                <w:sz w:val="24"/>
+                <w:szCs w:val="22"/>
               </w:rPr>
               <w:tab/>
             </w:r>
             <w:r>
               <w:rPr>
-                <w:noProof/>
-                <w:webHidden/>
+                <w:rFonts w:ascii="Times New Roman" w:hAnsi="Times New Roman" w:cs="Times New Roman"/>
+                <w:noProof/>
+                <w:webHidden/>
+                <w:sz w:val="24"/>
+                <w:szCs w:val="22"/>
               </w:rPr>
               <w:fldChar w:fldCharType="begin"/>
             </w:r>
             <w:r>
               <w:rPr>
-                <w:noProof/>
-                <w:webHidden/>
+                <w:rFonts w:ascii="Times New Roman" w:hAnsi="Times New Roman" w:cs="Times New Roman"/>
+                <w:noProof/>
+                <w:webHidden/>
+                <w:sz w:val="24"/>
+                <w:szCs w:val="22"/>
               </w:rPr>
               <w:instrText xml:space="preserve"> PAGEREF _Toc191892447 \h </w:instrText>
             </w:r>
             <w:r>
               <w:rPr>
-                <w:noProof/>
-                <w:webHidden/>
-              </w:rPr>
-            </w:r>
-            <w:r>
-              <w:rPr>
-                <w:noProof/>
-                <w:webHidden/>
+                <w:rFonts w:ascii="Times New Roman" w:hAnsi="Times New Roman" w:cs="Times New Roman"/>
+                <w:noProof/>
+                <w:webHidden/>
+                <w:sz w:val="24"/>
+                <w:szCs w:val="22"/>
+              </w:rPr>
+            </w:r>
+            <w:r>
+              <w:rPr>
+                <w:rFonts w:ascii="Times New Roman" w:hAnsi="Times New Roman" w:cs="Times New Roman"/>
+                <w:noProof/>
+                <w:webHidden/>
+                <w:sz w:val="24"/>
+                <w:szCs w:val="22"/>
               </w:rPr>
               <w:fldChar w:fldCharType="separate"/>
             </w:r>
             <w:r>
               <w:rPr>
-                <w:noProof/>
-                <w:webHidden/>
+                <w:rFonts w:ascii="Times New Roman" w:hAnsi="Times New Roman" w:cs="Times New Roman"/>
+                <w:noProof/>
+                <w:webHidden/>
+                <w:sz w:val="24"/>
+                <w:szCs w:val="22"/>
               </w:rPr>
               <w:t>5</w:t>
             </w:r>
             <w:r>
               <w:rPr>
-                <w:noProof/>
-                <w:webHidden/>
+                <w:rFonts w:ascii="Times New Roman" w:hAnsi="Times New Roman" w:cs="Times New Roman"/>
+                <w:noProof/>
+                <w:webHidden/>
+                <w:sz w:val="24"/>
+                <w:szCs w:val="22"/>
               </w:rPr>
               <w:fldChar w:fldCharType="end"/>
             </w:r>
@@ -1406,8 +1637,10 @@
               <w:tab w:val="right" w:leader="dot" w:pos="9350"/>
             </w:tabs>
             <w:rPr>
-              <w:rFonts w:eastAsiaTheme="minorEastAsia"/>
+              <w:rFonts w:ascii="Times New Roman" w:eastAsiaTheme="minorEastAsia" w:hAnsi="Times New Roman" w:cs="Times New Roman"/>
               <w:noProof/>
+              <w:sz w:val="24"/>
+              <w:szCs w:val="22"/>
             </w:rPr>
           </w:pPr>
           <w:hyperlink w:anchor="_Toc191892448" w:history="1">
@@ -1415,57 +1648,78 @@
               <w:rPr>
                 <w:rStyle w:val="Hyperlink"/>
                 <w:rFonts w:ascii="Times New Roman" w:hAnsi="Times New Roman" w:cs="Times New Roman"/>
-                <w:b/>
-                <w:bCs/>
-                <w:noProof/>
+                <w:noProof/>
+                <w:sz w:val="24"/>
+                <w:szCs w:val="22"/>
               </w:rPr>
               <w:t>Legal Aspects</w:t>
             </w:r>
             <w:r>
               <w:rPr>
-                <w:noProof/>
-                <w:webHidden/>
+                <w:rFonts w:ascii="Times New Roman" w:hAnsi="Times New Roman" w:cs="Times New Roman"/>
+                <w:noProof/>
+                <w:webHidden/>
+                <w:sz w:val="24"/>
+                <w:szCs w:val="22"/>
               </w:rPr>
               <w:tab/>
             </w:r>
             <w:r>
               <w:rPr>
-                <w:noProof/>
-                <w:webHidden/>
+                <w:rFonts w:ascii="Times New Roman" w:hAnsi="Times New Roman" w:cs="Times New Roman"/>
+                <w:noProof/>
+                <w:webHidden/>
+                <w:sz w:val="24"/>
+                <w:szCs w:val="22"/>
               </w:rPr>
               <w:fldChar w:fldCharType="begin"/>
             </w:r>
             <w:r>
               <w:rPr>
-                <w:noProof/>
-                <w:webHidden/>
+                <w:rFonts w:ascii="Times New Roman" w:hAnsi="Times New Roman" w:cs="Times New Roman"/>
+                <w:noProof/>
+                <w:webHidden/>
+                <w:sz w:val="24"/>
+                <w:szCs w:val="22"/>
               </w:rPr>
               <w:instrText xml:space="preserve"> PAGEREF _Toc191892448 \h </w:instrText>
             </w:r>
             <w:r>
               <w:rPr>
-                <w:noProof/>
-                <w:webHidden/>
-              </w:rPr>
-            </w:r>
-            <w:r>
-              <w:rPr>
-                <w:noProof/>
-                <w:webHidden/>
+                <w:rFonts w:ascii="Times New Roman" w:hAnsi="Times New Roman" w:cs="Times New Roman"/>
+                <w:noProof/>
+                <w:webHidden/>
+                <w:sz w:val="24"/>
+                <w:szCs w:val="22"/>
+              </w:rPr>
+            </w:r>
+            <w:r>
+              <w:rPr>
+                <w:rFonts w:ascii="Times New Roman" w:hAnsi="Times New Roman" w:cs="Times New Roman"/>
+                <w:noProof/>
+                <w:webHidden/>
+                <w:sz w:val="24"/>
+                <w:szCs w:val="22"/>
               </w:rPr>
               <w:fldChar w:fldCharType="separate"/>
             </w:r>
             <w:r>
               <w:rPr>
-                <w:noProof/>
-                <w:webHidden/>
-              </w:rPr>
-              <w:t>5</w:t>
-            </w:r>
-            <w:r>
-              <w:rPr>
-                <w:noProof/>
-                <w:webHidden/>
+                <w:rFonts w:ascii="Times New Roman" w:hAnsi="Times New Roman" w:cs="Times New Roman"/>
+                <w:noProof/>
+                <w:webHidden/>
+                <w:sz w:val="24"/>
+                <w:szCs w:val="22"/>
+              </w:rPr>
+              <w:t>6</w:t>
+            </w:r>
+            <w:r>
+              <w:rPr>
+                <w:rFonts w:ascii="Times New Roman" w:hAnsi="Times New Roman" w:cs="Times New Roman"/>
+                <w:noProof/>
+                <w:webHidden/>
+                <w:sz w:val="24"/>
+                <w:szCs w:val="22"/>
               </w:rPr>
               <w:fldChar w:fldCharType="end"/>
             </w:r>
@@ -1478,8 +1732,10 @@
               <w:tab w:val="right" w:leader="dot" w:pos="9350"/>
             </w:tabs>
             <w:rPr>
-              <w:rFonts w:eastAsiaTheme="minorEastAsia"/>
+              <w:rFonts w:ascii="Times New Roman" w:eastAsiaTheme="minorEastAsia" w:hAnsi="Times New Roman" w:cs="Times New Roman"/>
               <w:noProof/>
+              <w:sz w:val="24"/>
+              <w:szCs w:val="22"/>
             </w:rPr>
           </w:pPr>
           <w:hyperlink w:anchor="_Toc191892449" w:history="1">
@@ -1487,57 +1743,78 @@
               <w:rPr>
                 <w:rStyle w:val="Hyperlink"/>
                 <w:rFonts w:ascii="Times New Roman" w:hAnsi="Times New Roman" w:cs="Times New Roman"/>
-                <w:b/>
-                <w:bCs/>
-                <w:noProof/>
+                <w:noProof/>
+                <w:sz w:val="24"/>
+                <w:szCs w:val="22"/>
               </w:rPr>
               <w:t>Consumer Protection Act</w:t>
             </w:r>
             <w:r>
               <w:rPr>
-                <w:noProof/>
-                <w:webHidden/>
+                <w:rFonts w:ascii="Times New Roman" w:hAnsi="Times New Roman" w:cs="Times New Roman"/>
+                <w:noProof/>
+                <w:webHidden/>
+                <w:sz w:val="24"/>
+                <w:szCs w:val="22"/>
               </w:rPr>
               <w:tab/>
             </w:r>
             <w:r>
               <w:rPr>
-                <w:noProof/>
-                <w:webHidden/>
+                <w:rFonts w:ascii="Times New Roman" w:hAnsi="Times New Roman" w:cs="Times New Roman"/>
+                <w:noProof/>
+                <w:webHidden/>
+                <w:sz w:val="24"/>
+                <w:szCs w:val="22"/>
               </w:rPr>
               <w:fldChar w:fldCharType="begin"/>
             </w:r>
             <w:r>
               <w:rPr>
-                <w:noProof/>
-                <w:webHidden/>
+                <w:rFonts w:ascii="Times New Roman" w:hAnsi="Times New Roman" w:cs="Times New Roman"/>
+                <w:noProof/>
+                <w:webHidden/>
+                <w:sz w:val="24"/>
+                <w:szCs w:val="22"/>
               </w:rPr>
               <w:instrText xml:space="preserve"> PAGEREF _Toc191892449 \h </w:instrText>
             </w:r>
             <w:r>
               <w:rPr>
-                <w:noProof/>
-                <w:webHidden/>
-              </w:rPr>
-            </w:r>
-            <w:r>
-              <w:rPr>
-                <w:noProof/>
-                <w:webHidden/>
+                <w:rFonts w:ascii="Times New Roman" w:hAnsi="Times New Roman" w:cs="Times New Roman"/>
+                <w:noProof/>
+                <w:webHidden/>
+                <w:sz w:val="24"/>
+                <w:szCs w:val="22"/>
+              </w:rPr>
+            </w:r>
+            <w:r>
+              <w:rPr>
+                <w:rFonts w:ascii="Times New Roman" w:hAnsi="Times New Roman" w:cs="Times New Roman"/>
+                <w:noProof/>
+                <w:webHidden/>
+                <w:sz w:val="24"/>
+                <w:szCs w:val="22"/>
               </w:rPr>
               <w:fldChar w:fldCharType="separate"/>
             </w:r>
             <w:r>
               <w:rPr>
-                <w:noProof/>
-                <w:webHidden/>
-              </w:rPr>
-              <w:t>5</w:t>
-            </w:r>
-            <w:r>
-              <w:rPr>
-                <w:noProof/>
-                <w:webHidden/>
+                <w:rFonts w:ascii="Times New Roman" w:hAnsi="Times New Roman" w:cs="Times New Roman"/>
+                <w:noProof/>
+                <w:webHidden/>
+                <w:sz w:val="24"/>
+                <w:szCs w:val="22"/>
+              </w:rPr>
+              <w:t>6</w:t>
+            </w:r>
+            <w:r>
+              <w:rPr>
+                <w:rFonts w:ascii="Times New Roman" w:hAnsi="Times New Roman" w:cs="Times New Roman"/>
+                <w:noProof/>
+                <w:webHidden/>
+                <w:sz w:val="24"/>
+                <w:szCs w:val="22"/>
               </w:rPr>
               <w:fldChar w:fldCharType="end"/>
             </w:r>
@@ -1550,8 +1827,10 @@
               <w:tab w:val="right" w:leader="dot" w:pos="9350"/>
             </w:tabs>
             <w:rPr>
-              <w:rFonts w:eastAsiaTheme="minorEastAsia"/>
+              <w:rFonts w:ascii="Times New Roman" w:eastAsiaTheme="minorEastAsia" w:hAnsi="Times New Roman" w:cs="Times New Roman"/>
               <w:noProof/>
+              <w:sz w:val="24"/>
+              <w:szCs w:val="22"/>
             </w:rPr>
           </w:pPr>
           <w:hyperlink w:anchor="_Toc191892450" w:history="1">
@@ -1559,57 +1838,78 @@
               <w:rPr>
                 <w:rStyle w:val="Hyperlink"/>
                 <w:rFonts w:ascii="Times New Roman" w:hAnsi="Times New Roman" w:cs="Times New Roman"/>
-                <w:b/>
-                <w:bCs/>
-                <w:noProof/>
+                <w:noProof/>
+                <w:sz w:val="24"/>
+                <w:szCs w:val="22"/>
               </w:rPr>
               <w:t>Taxation and Business Registration</w:t>
             </w:r>
             <w:r>
               <w:rPr>
-                <w:noProof/>
-                <w:webHidden/>
+                <w:rFonts w:ascii="Times New Roman" w:hAnsi="Times New Roman" w:cs="Times New Roman"/>
+                <w:noProof/>
+                <w:webHidden/>
+                <w:sz w:val="24"/>
+                <w:szCs w:val="22"/>
               </w:rPr>
               <w:tab/>
             </w:r>
             <w:r>
               <w:rPr>
-                <w:noProof/>
-                <w:webHidden/>
+                <w:rFonts w:ascii="Times New Roman" w:hAnsi="Times New Roman" w:cs="Times New Roman"/>
+                <w:noProof/>
+                <w:webHidden/>
+                <w:sz w:val="24"/>
+                <w:szCs w:val="22"/>
               </w:rPr>
               <w:fldChar w:fldCharType="begin"/>
             </w:r>
             <w:r>
               <w:rPr>
-                <w:noProof/>
-                <w:webHidden/>
+                <w:rFonts w:ascii="Times New Roman" w:hAnsi="Times New Roman" w:cs="Times New Roman"/>
+                <w:noProof/>
+                <w:webHidden/>
+                <w:sz w:val="24"/>
+                <w:szCs w:val="22"/>
               </w:rPr>
               <w:instrText xml:space="preserve"> PAGEREF _Toc191892450 \h </w:instrText>
             </w:r>
             <w:r>
               <w:rPr>
-                <w:noProof/>
-                <w:webHidden/>
-              </w:rPr>
-            </w:r>
-            <w:r>
-              <w:rPr>
-                <w:noProof/>
-                <w:webHidden/>
+                <w:rFonts w:ascii="Times New Roman" w:hAnsi="Times New Roman" w:cs="Times New Roman"/>
+                <w:noProof/>
+                <w:webHidden/>
+                <w:sz w:val="24"/>
+                <w:szCs w:val="22"/>
+              </w:rPr>
+            </w:r>
+            <w:r>
+              <w:rPr>
+                <w:rFonts w:ascii="Times New Roman" w:hAnsi="Times New Roman" w:cs="Times New Roman"/>
+                <w:noProof/>
+                <w:webHidden/>
+                <w:sz w:val="24"/>
+                <w:szCs w:val="22"/>
               </w:rPr>
               <w:fldChar w:fldCharType="separate"/>
             </w:r>
             <w:r>
               <w:rPr>
-                <w:noProof/>
-                <w:webHidden/>
+                <w:rFonts w:ascii="Times New Roman" w:hAnsi="Times New Roman" w:cs="Times New Roman"/>
+                <w:noProof/>
+                <w:webHidden/>
+                <w:sz w:val="24"/>
+                <w:szCs w:val="22"/>
               </w:rPr>
               <w:t>6</w:t>
             </w:r>
             <w:r>
               <w:rPr>
-                <w:noProof/>
-                <w:webHidden/>
+                <w:rFonts w:ascii="Times New Roman" w:hAnsi="Times New Roman" w:cs="Times New Roman"/>
+                <w:noProof/>
+                <w:webHidden/>
+                <w:sz w:val="24"/>
+                <w:szCs w:val="22"/>
               </w:rPr>
               <w:fldChar w:fldCharType="end"/>
             </w:r>
@@ -1622,8 +1922,10 @@
               <w:tab w:val="right" w:leader="dot" w:pos="9350"/>
             </w:tabs>
             <w:rPr>
-              <w:rFonts w:eastAsiaTheme="minorEastAsia"/>
+              <w:rFonts w:ascii="Times New Roman" w:eastAsiaTheme="minorEastAsia" w:hAnsi="Times New Roman" w:cs="Times New Roman"/>
               <w:noProof/>
+              <w:sz w:val="24"/>
+              <w:szCs w:val="22"/>
             </w:rPr>
           </w:pPr>
           <w:hyperlink w:anchor="_Toc191892451" w:history="1">
@@ -1631,57 +1933,78 @@
               <w:rPr>
                 <w:rStyle w:val="Hyperlink"/>
                 <w:rFonts w:ascii="Times New Roman" w:hAnsi="Times New Roman" w:cs="Times New Roman"/>
-                <w:b/>
-                <w:bCs/>
-                <w:noProof/>
+                <w:noProof/>
+                <w:sz w:val="24"/>
+                <w:szCs w:val="22"/>
               </w:rPr>
               <w:t>Contractual Agreements and Liability</w:t>
             </w:r>
             <w:r>
               <w:rPr>
-                <w:noProof/>
-                <w:webHidden/>
+                <w:rFonts w:ascii="Times New Roman" w:hAnsi="Times New Roman" w:cs="Times New Roman"/>
+                <w:noProof/>
+                <w:webHidden/>
+                <w:sz w:val="24"/>
+                <w:szCs w:val="22"/>
               </w:rPr>
               <w:tab/>
             </w:r>
             <w:r>
               <w:rPr>
-                <w:noProof/>
-                <w:webHidden/>
+                <w:rFonts w:ascii="Times New Roman" w:hAnsi="Times New Roman" w:cs="Times New Roman"/>
+                <w:noProof/>
+                <w:webHidden/>
+                <w:sz w:val="24"/>
+                <w:szCs w:val="22"/>
               </w:rPr>
               <w:fldChar w:fldCharType="begin"/>
             </w:r>
             <w:r>
               <w:rPr>
-                <w:noProof/>
-                <w:webHidden/>
+                <w:rFonts w:ascii="Times New Roman" w:hAnsi="Times New Roman" w:cs="Times New Roman"/>
+                <w:noProof/>
+                <w:webHidden/>
+                <w:sz w:val="24"/>
+                <w:szCs w:val="22"/>
               </w:rPr>
               <w:instrText xml:space="preserve"> PAGEREF _Toc191892451 \h </w:instrText>
             </w:r>
             <w:r>
               <w:rPr>
-                <w:noProof/>
-                <w:webHidden/>
-              </w:rPr>
-            </w:r>
-            <w:r>
-              <w:rPr>
-                <w:noProof/>
-                <w:webHidden/>
+                <w:rFonts w:ascii="Times New Roman" w:hAnsi="Times New Roman" w:cs="Times New Roman"/>
+                <w:noProof/>
+                <w:webHidden/>
+                <w:sz w:val="24"/>
+                <w:szCs w:val="22"/>
+              </w:rPr>
+            </w:r>
+            <w:r>
+              <w:rPr>
+                <w:rFonts w:ascii="Times New Roman" w:hAnsi="Times New Roman" w:cs="Times New Roman"/>
+                <w:noProof/>
+                <w:webHidden/>
+                <w:sz w:val="24"/>
+                <w:szCs w:val="22"/>
               </w:rPr>
               <w:fldChar w:fldCharType="separate"/>
             </w:r>
             <w:r>
               <w:rPr>
-                <w:noProof/>
-                <w:webHidden/>
-              </w:rPr>
-              <w:t>6</w:t>
-            </w:r>
-            <w:r>
-              <w:rPr>
-                <w:noProof/>
-                <w:webHidden/>
+                <w:rFonts w:ascii="Times New Roman" w:hAnsi="Times New Roman" w:cs="Times New Roman"/>
+                <w:noProof/>
+                <w:webHidden/>
+                <w:sz w:val="24"/>
+                <w:szCs w:val="22"/>
+              </w:rPr>
+              <w:t>7</w:t>
+            </w:r>
+            <w:r>
+              <w:rPr>
+                <w:rFonts w:ascii="Times New Roman" w:hAnsi="Times New Roman" w:cs="Times New Roman"/>
+                <w:noProof/>
+                <w:webHidden/>
+                <w:sz w:val="24"/>
+                <w:szCs w:val="22"/>
               </w:rPr>
               <w:fldChar w:fldCharType="end"/>
             </w:r>
@@ -1694,8 +2017,10 @@
               <w:tab w:val="right" w:leader="dot" w:pos="9350"/>
             </w:tabs>
             <w:rPr>
-              <w:rFonts w:eastAsiaTheme="minorEastAsia"/>
+              <w:rFonts w:ascii="Times New Roman" w:eastAsiaTheme="minorEastAsia" w:hAnsi="Times New Roman" w:cs="Times New Roman"/>
               <w:noProof/>
+              <w:sz w:val="24"/>
+              <w:szCs w:val="22"/>
             </w:rPr>
           </w:pPr>
           <w:hyperlink w:anchor="_Toc191892452" w:history="1">
@@ -1703,57 +2028,78 @@
               <w:rPr>
                 <w:rStyle w:val="Hyperlink"/>
                 <w:rFonts w:ascii="Times New Roman" w:hAnsi="Times New Roman" w:cs="Times New Roman"/>
-                <w:b/>
-                <w:bCs/>
-                <w:noProof/>
+                <w:noProof/>
+                <w:sz w:val="24"/>
+                <w:szCs w:val="22"/>
               </w:rPr>
               <w:t>Ethical Aspects</w:t>
             </w:r>
             <w:r>
               <w:rPr>
-                <w:noProof/>
-                <w:webHidden/>
+                <w:rFonts w:ascii="Times New Roman" w:hAnsi="Times New Roman" w:cs="Times New Roman"/>
+                <w:noProof/>
+                <w:webHidden/>
+                <w:sz w:val="24"/>
+                <w:szCs w:val="22"/>
               </w:rPr>
               <w:tab/>
             </w:r>
             <w:r>
               <w:rPr>
-                <w:noProof/>
-                <w:webHidden/>
+                <w:rFonts w:ascii="Times New Roman" w:hAnsi="Times New Roman" w:cs="Times New Roman"/>
+                <w:noProof/>
+                <w:webHidden/>
+                <w:sz w:val="24"/>
+                <w:szCs w:val="22"/>
               </w:rPr>
               <w:fldChar w:fldCharType="begin"/>
             </w:r>
             <w:r>
               <w:rPr>
-                <w:noProof/>
-                <w:webHidden/>
+                <w:rFonts w:ascii="Times New Roman" w:hAnsi="Times New Roman" w:cs="Times New Roman"/>
+                <w:noProof/>
+                <w:webHidden/>
+                <w:sz w:val="24"/>
+                <w:szCs w:val="22"/>
               </w:rPr>
               <w:instrText xml:space="preserve"> PAGEREF _Toc191892452 \h </w:instrText>
             </w:r>
             <w:r>
               <w:rPr>
-                <w:noProof/>
-                <w:webHidden/>
-              </w:rPr>
-            </w:r>
-            <w:r>
-              <w:rPr>
-                <w:noProof/>
-                <w:webHidden/>
+                <w:rFonts w:ascii="Times New Roman" w:hAnsi="Times New Roman" w:cs="Times New Roman"/>
+                <w:noProof/>
+                <w:webHidden/>
+                <w:sz w:val="24"/>
+                <w:szCs w:val="22"/>
+              </w:rPr>
+            </w:r>
+            <w:r>
+              <w:rPr>
+                <w:rFonts w:ascii="Times New Roman" w:hAnsi="Times New Roman" w:cs="Times New Roman"/>
+                <w:noProof/>
+                <w:webHidden/>
+                <w:sz w:val="24"/>
+                <w:szCs w:val="22"/>
               </w:rPr>
               <w:fldChar w:fldCharType="separate"/>
             </w:r>
             <w:r>
               <w:rPr>
-                <w:noProof/>
-                <w:webHidden/>
+                <w:rFonts w:ascii="Times New Roman" w:hAnsi="Times New Roman" w:cs="Times New Roman"/>
+                <w:noProof/>
+                <w:webHidden/>
+                <w:sz w:val="24"/>
+                <w:szCs w:val="22"/>
               </w:rPr>
               <w:t>7</w:t>
             </w:r>
             <w:r>
               <w:rPr>
-                <w:noProof/>
-                <w:webHidden/>
+                <w:rFonts w:ascii="Times New Roman" w:hAnsi="Times New Roman" w:cs="Times New Roman"/>
+                <w:noProof/>
+                <w:webHidden/>
+                <w:sz w:val="24"/>
+                <w:szCs w:val="22"/>
               </w:rPr>
               <w:fldChar w:fldCharType="end"/>
             </w:r>
@@ -1766,8 +2112,10 @@
               <w:tab w:val="right" w:leader="dot" w:pos="9350"/>
             </w:tabs>
             <w:rPr>
-              <w:rFonts w:eastAsiaTheme="minorEastAsia"/>
+              <w:rFonts w:ascii="Times New Roman" w:eastAsiaTheme="minorEastAsia" w:hAnsi="Times New Roman" w:cs="Times New Roman"/>
               <w:noProof/>
+              <w:sz w:val="24"/>
+              <w:szCs w:val="22"/>
             </w:rPr>
           </w:pPr>
           <w:hyperlink w:anchor="_Toc191892453" w:history="1">
@@ -1775,57 +2123,78 @@
               <w:rPr>
                 <w:rStyle w:val="Hyperlink"/>
                 <w:rFonts w:ascii="Times New Roman" w:hAnsi="Times New Roman" w:cs="Times New Roman"/>
-                <w:b/>
-                <w:bCs/>
-                <w:noProof/>
+                <w:noProof/>
+                <w:sz w:val="24"/>
+                <w:szCs w:val="22"/>
               </w:rPr>
               <w:t>Data Privacy and Security</w:t>
             </w:r>
             <w:r>
               <w:rPr>
-                <w:noProof/>
-                <w:webHidden/>
+                <w:rFonts w:ascii="Times New Roman" w:hAnsi="Times New Roman" w:cs="Times New Roman"/>
+                <w:noProof/>
+                <w:webHidden/>
+                <w:sz w:val="24"/>
+                <w:szCs w:val="22"/>
               </w:rPr>
               <w:tab/>
             </w:r>
             <w:r>
               <w:rPr>
-                <w:noProof/>
-                <w:webHidden/>
+                <w:rFonts w:ascii="Times New Roman" w:hAnsi="Times New Roman" w:cs="Times New Roman"/>
+                <w:noProof/>
+                <w:webHidden/>
+                <w:sz w:val="24"/>
+                <w:szCs w:val="22"/>
               </w:rPr>
               <w:fldChar w:fldCharType="begin"/>
             </w:r>
             <w:r>
               <w:rPr>
-                <w:noProof/>
-                <w:webHidden/>
+                <w:rFonts w:ascii="Times New Roman" w:hAnsi="Times New Roman" w:cs="Times New Roman"/>
+                <w:noProof/>
+                <w:webHidden/>
+                <w:sz w:val="24"/>
+                <w:szCs w:val="22"/>
               </w:rPr>
               <w:instrText xml:space="preserve"> PAGEREF _Toc191892453 \h </w:instrText>
             </w:r>
             <w:r>
               <w:rPr>
-                <w:noProof/>
-                <w:webHidden/>
-              </w:rPr>
-            </w:r>
-            <w:r>
-              <w:rPr>
-                <w:noProof/>
-                <w:webHidden/>
+                <w:rFonts w:ascii="Times New Roman" w:hAnsi="Times New Roman" w:cs="Times New Roman"/>
+                <w:noProof/>
+                <w:webHidden/>
+                <w:sz w:val="24"/>
+                <w:szCs w:val="22"/>
+              </w:rPr>
+            </w:r>
+            <w:r>
+              <w:rPr>
+                <w:rFonts w:ascii="Times New Roman" w:hAnsi="Times New Roman" w:cs="Times New Roman"/>
+                <w:noProof/>
+                <w:webHidden/>
+                <w:sz w:val="24"/>
+                <w:szCs w:val="22"/>
               </w:rPr>
               <w:fldChar w:fldCharType="separate"/>
             </w:r>
             <w:r>
               <w:rPr>
-                <w:noProof/>
-                <w:webHidden/>
+                <w:rFonts w:ascii="Times New Roman" w:hAnsi="Times New Roman" w:cs="Times New Roman"/>
+                <w:noProof/>
+                <w:webHidden/>
+                <w:sz w:val="24"/>
+                <w:szCs w:val="22"/>
               </w:rPr>
               <w:t>7</w:t>
             </w:r>
             <w:r>
               <w:rPr>
-                <w:noProof/>
-                <w:webHidden/>
+                <w:rFonts w:ascii="Times New Roman" w:hAnsi="Times New Roman" w:cs="Times New Roman"/>
+                <w:noProof/>
+                <w:webHidden/>
+                <w:sz w:val="24"/>
+                <w:szCs w:val="22"/>
               </w:rPr>
               <w:fldChar w:fldCharType="end"/>
             </w:r>
@@ -1838,8 +2207,10 @@
               <w:tab w:val="right" w:leader="dot" w:pos="9350"/>
             </w:tabs>
             <w:rPr>
-              <w:rFonts w:eastAsiaTheme="minorEastAsia"/>
+              <w:rFonts w:ascii="Times New Roman" w:eastAsiaTheme="minorEastAsia" w:hAnsi="Times New Roman" w:cs="Times New Roman"/>
               <w:noProof/>
+              <w:sz w:val="24"/>
+              <w:szCs w:val="22"/>
             </w:rPr>
           </w:pPr>
           <w:hyperlink w:anchor="_Toc191892454" w:history="1">
@@ -1847,57 +2218,78 @@
               <w:rPr>
                 <w:rStyle w:val="Hyperlink"/>
                 <w:rFonts w:ascii="Times New Roman" w:hAnsi="Times New Roman" w:cs="Times New Roman"/>
-                <w:b/>
-                <w:bCs/>
-                <w:noProof/>
+                <w:noProof/>
+                <w:sz w:val="24"/>
+                <w:szCs w:val="22"/>
               </w:rPr>
               <w:t>Fair Pricing and Transparency</w:t>
             </w:r>
             <w:r>
               <w:rPr>
-                <w:noProof/>
-                <w:webHidden/>
+                <w:rFonts w:ascii="Times New Roman" w:hAnsi="Times New Roman" w:cs="Times New Roman"/>
+                <w:noProof/>
+                <w:webHidden/>
+                <w:sz w:val="24"/>
+                <w:szCs w:val="22"/>
               </w:rPr>
               <w:tab/>
             </w:r>
             <w:r>
               <w:rPr>
-                <w:noProof/>
-                <w:webHidden/>
+                <w:rFonts w:ascii="Times New Roman" w:hAnsi="Times New Roman" w:cs="Times New Roman"/>
+                <w:noProof/>
+                <w:webHidden/>
+                <w:sz w:val="24"/>
+                <w:szCs w:val="22"/>
               </w:rPr>
               <w:fldChar w:fldCharType="begin"/>
             </w:r>
             <w:r>
               <w:rPr>
-                <w:noProof/>
-                <w:webHidden/>
+                <w:rFonts w:ascii="Times New Roman" w:hAnsi="Times New Roman" w:cs="Times New Roman"/>
+                <w:noProof/>
+                <w:webHidden/>
+                <w:sz w:val="24"/>
+                <w:szCs w:val="22"/>
               </w:rPr>
               <w:instrText xml:space="preserve"> PAGEREF _Toc191892454 \h </w:instrText>
             </w:r>
             <w:r>
               <w:rPr>
-                <w:noProof/>
-                <w:webHidden/>
-              </w:rPr>
-            </w:r>
-            <w:r>
-              <w:rPr>
-                <w:noProof/>
-                <w:webHidden/>
+                <w:rFonts w:ascii="Times New Roman" w:hAnsi="Times New Roman" w:cs="Times New Roman"/>
+                <w:noProof/>
+                <w:webHidden/>
+                <w:sz w:val="24"/>
+                <w:szCs w:val="22"/>
+              </w:rPr>
+            </w:r>
+            <w:r>
+              <w:rPr>
+                <w:rFonts w:ascii="Times New Roman" w:hAnsi="Times New Roman" w:cs="Times New Roman"/>
+                <w:noProof/>
+                <w:webHidden/>
+                <w:sz w:val="24"/>
+                <w:szCs w:val="22"/>
               </w:rPr>
               <w:fldChar w:fldCharType="separate"/>
             </w:r>
             <w:r>
               <w:rPr>
-                <w:noProof/>
-                <w:webHidden/>
-              </w:rPr>
-              <w:t>7</w:t>
-            </w:r>
-            <w:r>
-              <w:rPr>
-                <w:noProof/>
-                <w:webHidden/>
+                <w:rFonts w:ascii="Times New Roman" w:hAnsi="Times New Roman" w:cs="Times New Roman"/>
+                <w:noProof/>
+                <w:webHidden/>
+                <w:sz w:val="24"/>
+                <w:szCs w:val="22"/>
+              </w:rPr>
+              <w:t>8</w:t>
+            </w:r>
+            <w:r>
+              <w:rPr>
+                <w:rFonts w:ascii="Times New Roman" w:hAnsi="Times New Roman" w:cs="Times New Roman"/>
+                <w:noProof/>
+                <w:webHidden/>
+                <w:sz w:val="24"/>
+                <w:szCs w:val="22"/>
               </w:rPr>
               <w:fldChar w:fldCharType="end"/>
             </w:r>
@@ -1910,8 +2302,10 @@
               <w:tab w:val="right" w:leader="dot" w:pos="9350"/>
             </w:tabs>
             <w:rPr>
-              <w:rFonts w:eastAsiaTheme="minorEastAsia"/>
+              <w:rFonts w:ascii="Times New Roman" w:eastAsiaTheme="minorEastAsia" w:hAnsi="Times New Roman" w:cs="Times New Roman"/>
               <w:noProof/>
+              <w:sz w:val="24"/>
+              <w:szCs w:val="22"/>
             </w:rPr>
           </w:pPr>
           <w:hyperlink w:anchor="_Toc191892455" w:history="1">
@@ -1919,57 +2313,78 @@
               <w:rPr>
                 <w:rStyle w:val="Hyperlink"/>
                 <w:rFonts w:ascii="Times New Roman" w:hAnsi="Times New Roman" w:cs="Times New Roman"/>
-                <w:b/>
-                <w:bCs/>
-                <w:noProof/>
+                <w:noProof/>
+                <w:sz w:val="24"/>
+                <w:szCs w:val="22"/>
               </w:rPr>
               <w:t>Equipment Maintenance and Safety</w:t>
             </w:r>
             <w:r>
               <w:rPr>
-                <w:noProof/>
-                <w:webHidden/>
+                <w:rFonts w:ascii="Times New Roman" w:hAnsi="Times New Roman" w:cs="Times New Roman"/>
+                <w:noProof/>
+                <w:webHidden/>
+                <w:sz w:val="24"/>
+                <w:szCs w:val="22"/>
               </w:rPr>
               <w:tab/>
             </w:r>
             <w:r>
               <w:rPr>
-                <w:noProof/>
-                <w:webHidden/>
+                <w:rFonts w:ascii="Times New Roman" w:hAnsi="Times New Roman" w:cs="Times New Roman"/>
+                <w:noProof/>
+                <w:webHidden/>
+                <w:sz w:val="24"/>
+                <w:szCs w:val="22"/>
               </w:rPr>
               <w:fldChar w:fldCharType="begin"/>
             </w:r>
             <w:r>
               <w:rPr>
-                <w:noProof/>
-                <w:webHidden/>
+                <w:rFonts w:ascii="Times New Roman" w:hAnsi="Times New Roman" w:cs="Times New Roman"/>
+                <w:noProof/>
+                <w:webHidden/>
+                <w:sz w:val="24"/>
+                <w:szCs w:val="22"/>
               </w:rPr>
               <w:instrText xml:space="preserve"> PAGEREF _Toc191892455 \h </w:instrText>
             </w:r>
             <w:r>
               <w:rPr>
-                <w:noProof/>
-                <w:webHidden/>
-              </w:rPr>
-            </w:r>
-            <w:r>
-              <w:rPr>
-                <w:noProof/>
-                <w:webHidden/>
+                <w:rFonts w:ascii="Times New Roman" w:hAnsi="Times New Roman" w:cs="Times New Roman"/>
+                <w:noProof/>
+                <w:webHidden/>
+                <w:sz w:val="24"/>
+                <w:szCs w:val="22"/>
+              </w:rPr>
+            </w:r>
+            <w:r>
+              <w:rPr>
+                <w:rFonts w:ascii="Times New Roman" w:hAnsi="Times New Roman" w:cs="Times New Roman"/>
+                <w:noProof/>
+                <w:webHidden/>
+                <w:sz w:val="24"/>
+                <w:szCs w:val="22"/>
               </w:rPr>
               <w:fldChar w:fldCharType="separate"/>
             </w:r>
             <w:r>
               <w:rPr>
-                <w:noProof/>
-                <w:webHidden/>
-              </w:rPr>
-              <w:t>7</w:t>
-            </w:r>
-            <w:r>
-              <w:rPr>
-                <w:noProof/>
-                <w:webHidden/>
+                <w:rFonts w:ascii="Times New Roman" w:hAnsi="Times New Roman" w:cs="Times New Roman"/>
+                <w:noProof/>
+                <w:webHidden/>
+                <w:sz w:val="24"/>
+                <w:szCs w:val="22"/>
+              </w:rPr>
+              <w:t>8</w:t>
+            </w:r>
+            <w:r>
+              <w:rPr>
+                <w:rFonts w:ascii="Times New Roman" w:hAnsi="Times New Roman" w:cs="Times New Roman"/>
+                <w:noProof/>
+                <w:webHidden/>
+                <w:sz w:val="24"/>
+                <w:szCs w:val="22"/>
               </w:rPr>
               <w:fldChar w:fldCharType="end"/>
             </w:r>
@@ -1982,8 +2397,10 @@
               <w:tab w:val="right" w:leader="dot" w:pos="9350"/>
             </w:tabs>
             <w:rPr>
-              <w:rFonts w:eastAsiaTheme="minorEastAsia"/>
+              <w:rFonts w:ascii="Times New Roman" w:eastAsiaTheme="minorEastAsia" w:hAnsi="Times New Roman" w:cs="Times New Roman"/>
               <w:noProof/>
+              <w:sz w:val="24"/>
+              <w:szCs w:val="22"/>
             </w:rPr>
           </w:pPr>
           <w:hyperlink w:anchor="_Toc191892456" w:history="1">
@@ -1991,57 +2408,78 @@
               <w:rPr>
                 <w:rStyle w:val="Hyperlink"/>
                 <w:rFonts w:ascii="Times New Roman" w:hAnsi="Times New Roman" w:cs="Times New Roman"/>
-                <w:b/>
-                <w:bCs/>
-                <w:noProof/>
+                <w:noProof/>
+                <w:sz w:val="24"/>
+                <w:szCs w:val="22"/>
               </w:rPr>
               <w:t>Security Aspects</w:t>
             </w:r>
             <w:r>
               <w:rPr>
-                <w:noProof/>
-                <w:webHidden/>
+                <w:rFonts w:ascii="Times New Roman" w:hAnsi="Times New Roman" w:cs="Times New Roman"/>
+                <w:noProof/>
+                <w:webHidden/>
+                <w:sz w:val="24"/>
+                <w:szCs w:val="22"/>
               </w:rPr>
               <w:tab/>
             </w:r>
             <w:r>
               <w:rPr>
-                <w:noProof/>
-                <w:webHidden/>
+                <w:rFonts w:ascii="Times New Roman" w:hAnsi="Times New Roman" w:cs="Times New Roman"/>
+                <w:noProof/>
+                <w:webHidden/>
+                <w:sz w:val="24"/>
+                <w:szCs w:val="22"/>
               </w:rPr>
               <w:fldChar w:fldCharType="begin"/>
             </w:r>
             <w:r>
               <w:rPr>
-                <w:noProof/>
-                <w:webHidden/>
+                <w:rFonts w:ascii="Times New Roman" w:hAnsi="Times New Roman" w:cs="Times New Roman"/>
+                <w:noProof/>
+                <w:webHidden/>
+                <w:sz w:val="24"/>
+                <w:szCs w:val="22"/>
               </w:rPr>
               <w:instrText xml:space="preserve"> PAGEREF _Toc191892456 \h </w:instrText>
             </w:r>
             <w:r>
               <w:rPr>
-                <w:noProof/>
-                <w:webHidden/>
-              </w:rPr>
-            </w:r>
-            <w:r>
-              <w:rPr>
-                <w:noProof/>
-                <w:webHidden/>
+                <w:rFonts w:ascii="Times New Roman" w:hAnsi="Times New Roman" w:cs="Times New Roman"/>
+                <w:noProof/>
+                <w:webHidden/>
+                <w:sz w:val="24"/>
+                <w:szCs w:val="22"/>
+              </w:rPr>
+            </w:r>
+            <w:r>
+              <w:rPr>
+                <w:rFonts w:ascii="Times New Roman" w:hAnsi="Times New Roman" w:cs="Times New Roman"/>
+                <w:noProof/>
+                <w:webHidden/>
+                <w:sz w:val="24"/>
+                <w:szCs w:val="22"/>
               </w:rPr>
               <w:fldChar w:fldCharType="separate"/>
             </w:r>
             <w:r>
               <w:rPr>
-                <w:noProof/>
-                <w:webHidden/>
-              </w:rPr>
-              <w:t>8</w:t>
-            </w:r>
-            <w:r>
-              <w:rPr>
-                <w:noProof/>
-                <w:webHidden/>
+                <w:rFonts w:ascii="Times New Roman" w:hAnsi="Times New Roman" w:cs="Times New Roman"/>
+                <w:noProof/>
+                <w:webHidden/>
+                <w:sz w:val="24"/>
+                <w:szCs w:val="22"/>
+              </w:rPr>
+              <w:t>9</w:t>
+            </w:r>
+            <w:r>
+              <w:rPr>
+                <w:rFonts w:ascii="Times New Roman" w:hAnsi="Times New Roman" w:cs="Times New Roman"/>
+                <w:noProof/>
+                <w:webHidden/>
+                <w:sz w:val="24"/>
+                <w:szCs w:val="22"/>
               </w:rPr>
               <w:fldChar w:fldCharType="end"/>
             </w:r>
@@ -2054,8 +2492,10 @@
               <w:tab w:val="right" w:leader="dot" w:pos="9350"/>
             </w:tabs>
             <w:rPr>
-              <w:rFonts w:eastAsiaTheme="minorEastAsia"/>
+              <w:rFonts w:ascii="Times New Roman" w:eastAsiaTheme="minorEastAsia" w:hAnsi="Times New Roman" w:cs="Times New Roman"/>
               <w:noProof/>
+              <w:sz w:val="24"/>
+              <w:szCs w:val="22"/>
             </w:rPr>
           </w:pPr>
           <w:hyperlink w:anchor="_Toc191892457" w:history="1">
@@ -2063,57 +2503,78 @@
               <w:rPr>
                 <w:rStyle w:val="Hyperlink"/>
                 <w:rFonts w:ascii="Times New Roman" w:hAnsi="Times New Roman" w:cs="Times New Roman"/>
-                <w:b/>
-                <w:bCs/>
-                <w:noProof/>
+                <w:noProof/>
+                <w:sz w:val="24"/>
+                <w:szCs w:val="22"/>
               </w:rPr>
               <w:t>Cybersecurity Measures</w:t>
             </w:r>
             <w:r>
               <w:rPr>
-                <w:noProof/>
-                <w:webHidden/>
+                <w:rFonts w:ascii="Times New Roman" w:hAnsi="Times New Roman" w:cs="Times New Roman"/>
+                <w:noProof/>
+                <w:webHidden/>
+                <w:sz w:val="24"/>
+                <w:szCs w:val="22"/>
               </w:rPr>
               <w:tab/>
             </w:r>
             <w:r>
               <w:rPr>
-                <w:noProof/>
-                <w:webHidden/>
+                <w:rFonts w:ascii="Times New Roman" w:hAnsi="Times New Roman" w:cs="Times New Roman"/>
+                <w:noProof/>
+                <w:webHidden/>
+                <w:sz w:val="24"/>
+                <w:szCs w:val="22"/>
               </w:rPr>
               <w:fldChar w:fldCharType="begin"/>
             </w:r>
             <w:r>
               <w:rPr>
-                <w:noProof/>
-                <w:webHidden/>
+                <w:rFonts w:ascii="Times New Roman" w:hAnsi="Times New Roman" w:cs="Times New Roman"/>
+                <w:noProof/>
+                <w:webHidden/>
+                <w:sz w:val="24"/>
+                <w:szCs w:val="22"/>
               </w:rPr>
               <w:instrText xml:space="preserve"> PAGEREF _Toc191892457 \h </w:instrText>
             </w:r>
             <w:r>
               <w:rPr>
-                <w:noProof/>
-                <w:webHidden/>
-              </w:rPr>
-            </w:r>
-            <w:r>
-              <w:rPr>
-                <w:noProof/>
-                <w:webHidden/>
+                <w:rFonts w:ascii="Times New Roman" w:hAnsi="Times New Roman" w:cs="Times New Roman"/>
+                <w:noProof/>
+                <w:webHidden/>
+                <w:sz w:val="24"/>
+                <w:szCs w:val="22"/>
+              </w:rPr>
+            </w:r>
+            <w:r>
+              <w:rPr>
+                <w:rFonts w:ascii="Times New Roman" w:hAnsi="Times New Roman" w:cs="Times New Roman"/>
+                <w:noProof/>
+                <w:webHidden/>
+                <w:sz w:val="24"/>
+                <w:szCs w:val="22"/>
               </w:rPr>
               <w:fldChar w:fldCharType="separate"/>
             </w:r>
             <w:r>
               <w:rPr>
-                <w:noProof/>
-                <w:webHidden/>
-              </w:rPr>
-              <w:t>8</w:t>
-            </w:r>
-            <w:r>
-              <w:rPr>
-                <w:noProof/>
-                <w:webHidden/>
+                <w:rFonts w:ascii="Times New Roman" w:hAnsi="Times New Roman" w:cs="Times New Roman"/>
+                <w:noProof/>
+                <w:webHidden/>
+                <w:sz w:val="24"/>
+                <w:szCs w:val="22"/>
+              </w:rPr>
+              <w:t>9</w:t>
+            </w:r>
+            <w:r>
+              <w:rPr>
+                <w:rFonts w:ascii="Times New Roman" w:hAnsi="Times New Roman" w:cs="Times New Roman"/>
+                <w:noProof/>
+                <w:webHidden/>
+                <w:sz w:val="24"/>
+                <w:szCs w:val="22"/>
               </w:rPr>
               <w:fldChar w:fldCharType="end"/>
             </w:r>
@@ -2126,8 +2587,10 @@
               <w:tab w:val="right" w:leader="dot" w:pos="9350"/>
             </w:tabs>
             <w:rPr>
-              <w:rFonts w:eastAsiaTheme="minorEastAsia"/>
+              <w:rFonts w:ascii="Times New Roman" w:eastAsiaTheme="minorEastAsia" w:hAnsi="Times New Roman" w:cs="Times New Roman"/>
               <w:noProof/>
+              <w:sz w:val="24"/>
+              <w:szCs w:val="22"/>
             </w:rPr>
           </w:pPr>
           <w:hyperlink w:anchor="_Toc191892458" w:history="1">
@@ -2135,57 +2598,78 @@
               <w:rPr>
                 <w:rStyle w:val="Hyperlink"/>
                 <w:rFonts w:ascii="Times New Roman" w:hAnsi="Times New Roman" w:cs="Times New Roman"/>
-                <w:b/>
-                <w:bCs/>
-                <w:noProof/>
+                <w:noProof/>
+                <w:sz w:val="24"/>
+                <w:szCs w:val="22"/>
               </w:rPr>
               <w:t>Fraud Prevention</w:t>
             </w:r>
             <w:r>
               <w:rPr>
-                <w:noProof/>
-                <w:webHidden/>
+                <w:rFonts w:ascii="Times New Roman" w:hAnsi="Times New Roman" w:cs="Times New Roman"/>
+                <w:noProof/>
+                <w:webHidden/>
+                <w:sz w:val="24"/>
+                <w:szCs w:val="22"/>
               </w:rPr>
               <w:tab/>
             </w:r>
             <w:r>
               <w:rPr>
-                <w:noProof/>
-                <w:webHidden/>
+                <w:rFonts w:ascii="Times New Roman" w:hAnsi="Times New Roman" w:cs="Times New Roman"/>
+                <w:noProof/>
+                <w:webHidden/>
+                <w:sz w:val="24"/>
+                <w:szCs w:val="22"/>
               </w:rPr>
               <w:fldChar w:fldCharType="begin"/>
             </w:r>
             <w:r>
               <w:rPr>
-                <w:noProof/>
-                <w:webHidden/>
+                <w:rFonts w:ascii="Times New Roman" w:hAnsi="Times New Roman" w:cs="Times New Roman"/>
+                <w:noProof/>
+                <w:webHidden/>
+                <w:sz w:val="24"/>
+                <w:szCs w:val="22"/>
               </w:rPr>
               <w:instrText xml:space="preserve"> PAGEREF _Toc191892458 \h </w:instrText>
             </w:r>
             <w:r>
               <w:rPr>
-                <w:noProof/>
-                <w:webHidden/>
-              </w:rPr>
-            </w:r>
-            <w:r>
-              <w:rPr>
-                <w:noProof/>
-                <w:webHidden/>
+                <w:rFonts w:ascii="Times New Roman" w:hAnsi="Times New Roman" w:cs="Times New Roman"/>
+                <w:noProof/>
+                <w:webHidden/>
+                <w:sz w:val="24"/>
+                <w:szCs w:val="22"/>
+              </w:rPr>
+            </w:r>
+            <w:r>
+              <w:rPr>
+                <w:rFonts w:ascii="Times New Roman" w:hAnsi="Times New Roman" w:cs="Times New Roman"/>
+                <w:noProof/>
+                <w:webHidden/>
+                <w:sz w:val="24"/>
+                <w:szCs w:val="22"/>
               </w:rPr>
               <w:fldChar w:fldCharType="separate"/>
             </w:r>
             <w:r>
               <w:rPr>
-                <w:noProof/>
-                <w:webHidden/>
-              </w:rPr>
-              <w:t>8</w:t>
-            </w:r>
-            <w:r>
-              <w:rPr>
-                <w:noProof/>
-                <w:webHidden/>
+                <w:rFonts w:ascii="Times New Roman" w:hAnsi="Times New Roman" w:cs="Times New Roman"/>
+                <w:noProof/>
+                <w:webHidden/>
+                <w:sz w:val="24"/>
+                <w:szCs w:val="22"/>
+              </w:rPr>
+              <w:t>9</w:t>
+            </w:r>
+            <w:r>
+              <w:rPr>
+                <w:rFonts w:ascii="Times New Roman" w:hAnsi="Times New Roman" w:cs="Times New Roman"/>
+                <w:noProof/>
+                <w:webHidden/>
+                <w:sz w:val="24"/>
+                <w:szCs w:val="22"/>
               </w:rPr>
               <w:fldChar w:fldCharType="end"/>
             </w:r>
@@ -2198,8 +2682,10 @@
               <w:tab w:val="right" w:leader="dot" w:pos="9350"/>
             </w:tabs>
             <w:rPr>
-              <w:rFonts w:eastAsiaTheme="minorEastAsia"/>
+              <w:rFonts w:ascii="Times New Roman" w:eastAsiaTheme="minorEastAsia" w:hAnsi="Times New Roman" w:cs="Times New Roman"/>
               <w:noProof/>
+              <w:sz w:val="24"/>
+              <w:szCs w:val="22"/>
             </w:rPr>
           </w:pPr>
           <w:hyperlink w:anchor="_Toc191892459" w:history="1">
@@ -2207,57 +2693,78 @@
               <w:rPr>
                 <w:rStyle w:val="Hyperlink"/>
                 <w:rFonts w:ascii="Times New Roman" w:hAnsi="Times New Roman" w:cs="Times New Roman"/>
-                <w:b/>
-                <w:bCs/>
-                <w:noProof/>
+                <w:noProof/>
+                <w:sz w:val="24"/>
+                <w:szCs w:val="22"/>
               </w:rPr>
               <w:t>Equipment Tracking and Insurance</w:t>
             </w:r>
             <w:r>
               <w:rPr>
-                <w:noProof/>
-                <w:webHidden/>
+                <w:rFonts w:ascii="Times New Roman" w:hAnsi="Times New Roman" w:cs="Times New Roman"/>
+                <w:noProof/>
+                <w:webHidden/>
+                <w:sz w:val="24"/>
+                <w:szCs w:val="22"/>
               </w:rPr>
               <w:tab/>
             </w:r>
             <w:r>
               <w:rPr>
-                <w:noProof/>
-                <w:webHidden/>
+                <w:rFonts w:ascii="Times New Roman" w:hAnsi="Times New Roman" w:cs="Times New Roman"/>
+                <w:noProof/>
+                <w:webHidden/>
+                <w:sz w:val="24"/>
+                <w:szCs w:val="22"/>
               </w:rPr>
               <w:fldChar w:fldCharType="begin"/>
             </w:r>
             <w:r>
               <w:rPr>
-                <w:noProof/>
-                <w:webHidden/>
+                <w:rFonts w:ascii="Times New Roman" w:hAnsi="Times New Roman" w:cs="Times New Roman"/>
+                <w:noProof/>
+                <w:webHidden/>
+                <w:sz w:val="24"/>
+                <w:szCs w:val="22"/>
               </w:rPr>
               <w:instrText xml:space="preserve"> PAGEREF _Toc191892459 \h </w:instrText>
             </w:r>
             <w:r>
               <w:rPr>
-                <w:noProof/>
-                <w:webHidden/>
-              </w:rPr>
-            </w:r>
-            <w:r>
-              <w:rPr>
-                <w:noProof/>
-                <w:webHidden/>
+                <w:rFonts w:ascii="Times New Roman" w:hAnsi="Times New Roman" w:cs="Times New Roman"/>
+                <w:noProof/>
+                <w:webHidden/>
+                <w:sz w:val="24"/>
+                <w:szCs w:val="22"/>
+              </w:rPr>
+            </w:r>
+            <w:r>
+              <w:rPr>
+                <w:rFonts w:ascii="Times New Roman" w:hAnsi="Times New Roman" w:cs="Times New Roman"/>
+                <w:noProof/>
+                <w:webHidden/>
+                <w:sz w:val="24"/>
+                <w:szCs w:val="22"/>
               </w:rPr>
               <w:fldChar w:fldCharType="separate"/>
             </w:r>
             <w:r>
               <w:rPr>
-                <w:noProof/>
-                <w:webHidden/>
-              </w:rPr>
-              <w:t>9</w:t>
-            </w:r>
-            <w:r>
-              <w:rPr>
-                <w:noProof/>
-                <w:webHidden/>
+                <w:rFonts w:ascii="Times New Roman" w:hAnsi="Times New Roman" w:cs="Times New Roman"/>
+                <w:noProof/>
+                <w:webHidden/>
+                <w:sz w:val="24"/>
+                <w:szCs w:val="22"/>
+              </w:rPr>
+              <w:t>10</w:t>
+            </w:r>
+            <w:r>
+              <w:rPr>
+                <w:rFonts w:ascii="Times New Roman" w:hAnsi="Times New Roman" w:cs="Times New Roman"/>
+                <w:noProof/>
+                <w:webHidden/>
+                <w:sz w:val="24"/>
+                <w:szCs w:val="22"/>
               </w:rPr>
               <w:fldChar w:fldCharType="end"/>
             </w:r>
@@ -2270,8 +2777,10 @@
               <w:tab w:val="right" w:leader="dot" w:pos="9350"/>
             </w:tabs>
             <w:rPr>
-              <w:rFonts w:eastAsiaTheme="minorEastAsia"/>
+              <w:rFonts w:ascii="Times New Roman" w:eastAsiaTheme="minorEastAsia" w:hAnsi="Times New Roman" w:cs="Times New Roman"/>
               <w:noProof/>
+              <w:sz w:val="24"/>
+              <w:szCs w:val="22"/>
             </w:rPr>
           </w:pPr>
           <w:hyperlink w:anchor="_Toc191892460" w:history="1">
@@ -2279,57 +2788,78 @@
               <w:rPr>
                 <w:rStyle w:val="Hyperlink"/>
                 <w:rFonts w:ascii="Times New Roman" w:hAnsi="Times New Roman" w:cs="Times New Roman"/>
-                <w:b/>
-                <w:bCs/>
-                <w:noProof/>
+                <w:noProof/>
+                <w:sz w:val="24"/>
+                <w:szCs w:val="22"/>
               </w:rPr>
               <w:t>Conclusion</w:t>
             </w:r>
             <w:r>
               <w:rPr>
-                <w:noProof/>
-                <w:webHidden/>
+                <w:rFonts w:ascii="Times New Roman" w:hAnsi="Times New Roman" w:cs="Times New Roman"/>
+                <w:noProof/>
+                <w:webHidden/>
+                <w:sz w:val="24"/>
+                <w:szCs w:val="22"/>
               </w:rPr>
               <w:tab/>
             </w:r>
             <w:r>
               <w:rPr>
-                <w:noProof/>
-                <w:webHidden/>
+                <w:rFonts w:ascii="Times New Roman" w:hAnsi="Times New Roman" w:cs="Times New Roman"/>
+                <w:noProof/>
+                <w:webHidden/>
+                <w:sz w:val="24"/>
+                <w:szCs w:val="22"/>
               </w:rPr>
               <w:fldChar w:fldCharType="begin"/>
             </w:r>
             <w:r>
               <w:rPr>
-                <w:noProof/>
-                <w:webHidden/>
+                <w:rFonts w:ascii="Times New Roman" w:hAnsi="Times New Roman" w:cs="Times New Roman"/>
+                <w:noProof/>
+                <w:webHidden/>
+                <w:sz w:val="24"/>
+                <w:szCs w:val="22"/>
               </w:rPr>
               <w:instrText xml:space="preserve"> PAGEREF _Toc191892460 \h </w:instrText>
             </w:r>
             <w:r>
               <w:rPr>
-                <w:noProof/>
-                <w:webHidden/>
-              </w:rPr>
-            </w:r>
-            <w:r>
-              <w:rPr>
-                <w:noProof/>
-                <w:webHidden/>
+                <w:rFonts w:ascii="Times New Roman" w:hAnsi="Times New Roman" w:cs="Times New Roman"/>
+                <w:noProof/>
+                <w:webHidden/>
+                <w:sz w:val="24"/>
+                <w:szCs w:val="22"/>
+              </w:rPr>
+            </w:r>
+            <w:r>
+              <w:rPr>
+                <w:rFonts w:ascii="Times New Roman" w:hAnsi="Times New Roman" w:cs="Times New Roman"/>
+                <w:noProof/>
+                <w:webHidden/>
+                <w:sz w:val="24"/>
+                <w:szCs w:val="22"/>
               </w:rPr>
               <w:fldChar w:fldCharType="separate"/>
             </w:r>
             <w:r>
               <w:rPr>
-                <w:noProof/>
-                <w:webHidden/>
-              </w:rPr>
-              <w:t>9</w:t>
-            </w:r>
-            <w:r>
-              <w:rPr>
-                <w:noProof/>
-                <w:webHidden/>
+                <w:rFonts w:ascii="Times New Roman" w:hAnsi="Times New Roman" w:cs="Times New Roman"/>
+                <w:noProof/>
+                <w:webHidden/>
+                <w:sz w:val="24"/>
+                <w:szCs w:val="22"/>
+              </w:rPr>
+              <w:t>10</w:t>
+            </w:r>
+            <w:r>
+              <w:rPr>
+                <w:rFonts w:ascii="Times New Roman" w:hAnsi="Times New Roman" w:cs="Times New Roman"/>
+                <w:noProof/>
+                <w:webHidden/>
+                <w:sz w:val="24"/>
+                <w:szCs w:val="22"/>
               </w:rPr>
               <w:fldChar w:fldCharType="end"/>
             </w:r>
@@ -2342,65 +2872,89 @@
               <w:tab w:val="right" w:leader="dot" w:pos="9350"/>
             </w:tabs>
             <w:rPr>
-              <w:rFonts w:eastAsiaTheme="minorEastAsia"/>
+              <w:rFonts w:ascii="Times New Roman" w:eastAsiaTheme="minorEastAsia" w:hAnsi="Times New Roman" w:cs="Times New Roman"/>
               <w:noProof/>
+              <w:sz w:val="24"/>
+              <w:szCs w:val="22"/>
             </w:rPr>
           </w:pPr>
           <w:hyperlink w:anchor="_Toc191892461" w:history="1">
             <w:r>
               <w:rPr>
                 <w:rStyle w:val="Hyperlink"/>
-                <w:b/>
-                <w:bCs/>
-                <w:noProof/>
+                <w:rFonts w:ascii="Times New Roman" w:hAnsi="Times New Roman" w:cs="Times New Roman"/>
+                <w:noProof/>
+                <w:sz w:val="24"/>
+                <w:szCs w:val="22"/>
               </w:rPr>
               <w:t>References</w:t>
             </w:r>
             <w:r>
               <w:rPr>
-                <w:noProof/>
-                <w:webHidden/>
+                <w:rFonts w:ascii="Times New Roman" w:hAnsi="Times New Roman" w:cs="Times New Roman"/>
+                <w:noProof/>
+                <w:webHidden/>
+                <w:sz w:val="24"/>
+                <w:szCs w:val="22"/>
               </w:rPr>
               <w:tab/>
             </w:r>
             <w:r>
               <w:rPr>
-                <w:noProof/>
-                <w:webHidden/>
+                <w:rFonts w:ascii="Times New Roman" w:hAnsi="Times New Roman" w:cs="Times New Roman"/>
+                <w:noProof/>
+                <w:webHidden/>
+                <w:sz w:val="24"/>
+                <w:szCs w:val="22"/>
               </w:rPr>
               <w:fldChar w:fldCharType="begin"/>
             </w:r>
             <w:r>
               <w:rPr>
-                <w:noProof/>
-                <w:webHidden/>
+                <w:rFonts w:ascii="Times New Roman" w:hAnsi="Times New Roman" w:cs="Times New Roman"/>
+                <w:noProof/>
+                <w:webHidden/>
+                <w:sz w:val="24"/>
+                <w:szCs w:val="22"/>
               </w:rPr>
               <w:instrText xml:space="preserve"> PAGEREF _Toc191892461 \h </w:instrText>
             </w:r>
             <w:r>
               <w:rPr>
-                <w:noProof/>
-                <w:webHidden/>
-              </w:rPr>
-            </w:r>
-            <w:r>
-              <w:rPr>
-                <w:noProof/>
-                <w:webHidden/>
+                <w:rFonts w:ascii="Times New Roman" w:hAnsi="Times New Roman" w:cs="Times New Roman"/>
+                <w:noProof/>
+                <w:webHidden/>
+                <w:sz w:val="24"/>
+                <w:szCs w:val="22"/>
+              </w:rPr>
+            </w:r>
+            <w:r>
+              <w:rPr>
+                <w:rFonts w:ascii="Times New Roman" w:hAnsi="Times New Roman" w:cs="Times New Roman"/>
+                <w:noProof/>
+                <w:webHidden/>
+                <w:sz w:val="24"/>
+                <w:szCs w:val="22"/>
               </w:rPr>
               <w:fldChar w:fldCharType="separate"/>
             </w:r>
             <w:r>
               <w:rPr>
-                <w:noProof/>
-                <w:webHidden/>
-              </w:rPr>
-              <w:t>10</w:t>
-            </w:r>
-            <w:r>
-              <w:rPr>
-                <w:noProof/>
-                <w:webHidden/>
+                <w:rFonts w:ascii="Times New Roman" w:hAnsi="Times New Roman" w:cs="Times New Roman"/>
+                <w:noProof/>
+                <w:webHidden/>
+                <w:sz w:val="24"/>
+                <w:szCs w:val="22"/>
+              </w:rPr>
+              <w:t>11</w:t>
+            </w:r>
+            <w:r>
+              <w:rPr>
+                <w:rFonts w:ascii="Times New Roman" w:hAnsi="Times New Roman" w:cs="Times New Roman"/>
+                <w:noProof/>
+                <w:webHidden/>
+                <w:sz w:val="24"/>
+                <w:szCs w:val="22"/>
               </w:rPr>
               <w:fldChar w:fldCharType="end"/>
             </w:r>
@@ -2409,9 +2963,10 @@
         <w:p>
           <w:r>
             <w:rPr>
-              <w:b/>
-              <w:bCs/>
+              <w:rFonts w:ascii="Times New Roman" w:hAnsi="Times New Roman" w:cs="Times New Roman"/>
               <w:noProof/>
+              <w:sz w:val="24"/>
+              <w:szCs w:val="22"/>
             </w:rPr>
             <w:fldChar w:fldCharType="end"/>
           </w:r>
@@ -2463,8 +3018,8 @@
           <w:color w:val="000000" w:themeColor="text1"/>
         </w:rPr>
       </w:pPr>
-      <w:bookmarkStart w:id="0" w:name="_Toc191736888"/>
-      <w:bookmarkStart w:id="1" w:name="_Toc191892439"/>
+      <w:bookmarkStart w:id="1" w:name="_Toc191736888"/>
+      <w:bookmarkStart w:id="2" w:name="_Toc191892439"/>
       <w:r>
         <w:rPr>
           <w:rFonts w:ascii="Times New Roman" w:hAnsi="Times New Roman" w:cs="Times New Roman"/>
@@ -2475,8 +3030,8 @@
         <w:lastRenderedPageBreak/>
         <w:t>Introduction</w:t>
       </w:r>
-      <w:bookmarkEnd w:id="0"/>
       <w:bookmarkEnd w:id="1"/>
+      <w:bookmarkEnd w:id="2"/>
     </w:p>
     <w:p>
       <w:pPr>
@@ -2506,8 +3061,6 @@
         </w:rPr>
         <w:t xml:space="preserve"> </w:t>
       </w:r>
-      <w:bookmarkStart w:id="2" w:name="_GoBack"/>
-      <w:bookmarkEnd w:id="2"/>
       <w:r>
         <w:rPr>
           <w:rFonts w:ascii="Times New Roman" w:hAnsi="Times New Roman" w:cs="Times New Roman"/>
@@ -2525,17 +3078,19 @@
           <w:shd w:val="clear" w:color="auto" w:fill="FFFFFF"/>
         </w:rPr>
         <w:br/>
-        <w:t>Surveyors can quickly get access to total stations, all GPS, DGPS, mapping drones, or Level Machines by renting equipment at a cheaper price than they would be buying</w:t>
-      </w:r>
-      <w:r>
+        <w:t xml:space="preserve">Surveyors can quickly get access to total stations, all GPS, DGPS, mapping drones, or Level Machines by renting equipment at a cheaper price than they would be buying it. </w:t>
+      </w:r>
+    </w:p>
+    <w:p>
+      <w:pPr>
+        <w:jc w:val="both"/>
         <w:rPr>
           <w:rFonts w:ascii="Times New Roman" w:hAnsi="Times New Roman" w:cs="Times New Roman"/>
           <w:sz w:val="28"/>
           <w:szCs w:val="24"/>
           <w:shd w:val="clear" w:color="auto" w:fill="FFFFFF"/>
         </w:rPr>
-        <w:t xml:space="preserve"> </w:t>
-      </w:r>
+      </w:pPr>
       <w:r>
         <w:rPr>
           <w:rFonts w:ascii="Times New Roman" w:hAnsi="Times New Roman" w:cs="Times New Roman"/>
@@ -2543,46 +3098,8 @@
           <w:szCs w:val="24"/>
           <w:shd w:val="clear" w:color="auto" w:fill="FFFFFF"/>
         </w:rPr>
-        <w:t xml:space="preserve">it. </w:t>
-      </w:r>
-    </w:p>
-    <w:p>
-      <w:pPr>
-        <w:jc w:val="both"/>
-        <w:rPr>
-          <w:rFonts w:ascii="Times New Roman" w:hAnsi="Times New Roman" w:cs="Times New Roman"/>
-          <w:sz w:val="28"/>
-          <w:szCs w:val="24"/>
-          <w:shd w:val="clear" w:color="auto" w:fill="FFFFFF"/>
-        </w:rPr>
-      </w:pPr>
-      <w:r>
-        <w:rPr>
-          <w:rFonts w:ascii="Times New Roman" w:hAnsi="Times New Roman" w:cs="Times New Roman"/>
-          <w:sz w:val="28"/>
-          <w:szCs w:val="24"/>
-          <w:shd w:val="clear" w:color="auto" w:fill="FFFFFF"/>
-        </w:rPr>
         <w:br/>
-        <w:t xml:space="preserve">To launch this </w:t>
-      </w:r>
-      <w:r>
-        <w:rPr>
-          <w:rFonts w:ascii="Times New Roman" w:hAnsi="Times New Roman" w:cs="Times New Roman"/>
-          <w:sz w:val="28"/>
-          <w:szCs w:val="24"/>
-          <w:shd w:val="clear" w:color="auto" w:fill="FFFFFF"/>
-        </w:rPr>
-        <w:t>platform,</w:t>
-      </w:r>
-      <w:r>
-        <w:rPr>
-          <w:rFonts w:ascii="Times New Roman" w:hAnsi="Times New Roman" w:cs="Times New Roman"/>
-          <w:sz w:val="28"/>
-          <w:szCs w:val="24"/>
-          <w:shd w:val="clear" w:color="auto" w:fill="FFFFFF"/>
-        </w:rPr>
-        <w:t xml:space="preserve"> it comes with many issues to work through and problem solve that go way beyond the technical side of the platform. Ensuring the future of the platform requires an adequate and sustainable approach towards legal and ethical issues, SECURITY ISSUES, and social issues.</w:t>
+        <w:t>To launch this platform, it comes with many issues to work through and problem solve that go way beyond the technical side of the platform. Ensuring the future of the platform requires an adequate and sustainable approach towards legal and ethical issues, SECURITY ISSUES, and social issues.</w:t>
       </w:r>
       <w:r>
         <w:rPr>
@@ -2716,12 +3233,27 @@
           <w:sz w:val="28"/>
           <w:szCs w:val="28"/>
         </w:rPr>
-        <w:t>In the context of surveying and construction in Nepal, many individuals and small businesses face challenges accessing advanced equipment due to high purchase costs. Renting survey tools such as total stations, GNSS receivers, or drones provides a much more flexible and affordable alternative. Rather than investing a large amount of money upfront, users can simply pay for the equipment when they need it. This flexibility allows them to take on more projects, adjust to changing requirements, and maintain cash flow for other important activities like staff training or operations.</w:t>
-      </w:r>
-    </w:p>
-    <w:p>
-      <w:pPr>
-        <w:pStyle w:val="ListParagraph"/>
+        <w:t>Many individuals and small organizations working in surveying and construction in Nepal lack access to new technology or advanced equipment because of the cost of owning equipment. Renting equipment is great option, because renting surveying equipment such as a total station, GNSS receiver and drones allows you to more flexibly and economically utilize sophisticated equipment. Rather than committing a lot of money up front, a user can rent that equipment only when necessary. This flexibility allows users to take on more projects, and adjust projects if required, while freeing up budget for other important considerations of the business-like training, and</w:t>
+      </w:r>
+      <w:r>
+        <w:rPr>
+          <w:rFonts w:ascii="Times New Roman" w:eastAsia="Times New Roman" w:hAnsi="Times New Roman" w:cs="Times New Roman"/>
+          <w:sz w:val="28"/>
+          <w:szCs w:val="28"/>
+        </w:rPr>
+        <w:t xml:space="preserve"> </w:t>
+      </w:r>
+      <w:r>
+        <w:rPr>
+          <w:rFonts w:ascii="Times New Roman" w:eastAsia="Times New Roman" w:hAnsi="Times New Roman" w:cs="Times New Roman"/>
+          <w:sz w:val="28"/>
+          <w:szCs w:val="28"/>
+        </w:rPr>
+        <w:t xml:space="preserve">operations. </w:t>
+      </w:r>
+    </w:p>
+    <w:p>
+      <w:pPr>
         <w:jc w:val="both"/>
         <w:rPr>
           <w:rFonts w:ascii="Times New Roman" w:eastAsia="Times New Roman" w:hAnsi="Times New Roman" w:cs="Times New Roman"/>
@@ -2729,24 +3261,30 @@
           <w:szCs w:val="28"/>
         </w:rPr>
       </w:pPr>
-    </w:p>
-    <w:p>
-      <w:pPr>
-        <w:jc w:val="both"/>
+      <w:r>
         <w:rPr>
           <w:rFonts w:ascii="Times New Roman" w:eastAsia="Times New Roman" w:hAnsi="Times New Roman" w:cs="Times New Roman"/>
           <w:sz w:val="28"/>
           <w:szCs w:val="28"/>
         </w:rPr>
-      </w:pPr>
+        <w:lastRenderedPageBreak/>
+        <w:t xml:space="preserve">The literature about equipment rental suggests that rental allows organizations to be more flexible and economically operational reflecting the fact their use of </w:t>
+      </w:r>
       <w:r>
         <w:rPr>
           <w:rFonts w:ascii="Times New Roman" w:eastAsia="Times New Roman" w:hAnsi="Times New Roman" w:cs="Times New Roman"/>
           <w:sz w:val="28"/>
           <w:szCs w:val="28"/>
         </w:rPr>
-        <w:lastRenderedPageBreak/>
-        <w:t>Literature in the equipment rental domain highlights that renting helps organizations stay agile and financially efficient, especially when the need for equipment is occasional or project-specific. This is particularly true in Nepal, where many surveyors operate on limited budgets and would benefit from the ability to access modern tools without long-term financial commitments</w:t>
+        <w:t>equipment will</w:t>
+      </w:r>
+      <w:r>
+        <w:rPr>
+          <w:rFonts w:ascii="Times New Roman" w:eastAsia="Times New Roman" w:hAnsi="Times New Roman" w:cs="Times New Roman"/>
+          <w:sz w:val="28"/>
+          <w:szCs w:val="28"/>
+        </w:rPr>
+        <w:t xml:space="preserve"> vary, especially when use is infrequent or not project specific. This is also the case for many surveyors in Nepal, who have limited budgets, which makes access to new equipment to use, rather than owning it, a potential benefit</w:t>
       </w:r>
       <w:r>
         <w:rPr>
@@ -2947,7 +3485,7 @@
           <w:sz w:val="28"/>
           <w:szCs w:val="28"/>
         </w:rPr>
-        <w:t>Survey equipment rental can also bring financial benefits in terms of tax. For registered businesses in Nepal, rental payments are typically treated as operating expenses, meaning they can be fully deducted in the same financial year. This is more beneficial than owning equipment, where the cost must be spread over time through depreciation.</w:t>
+        <w:t>There are also potential tax benefits to renting survey equipment. Rental payments are usually considered operating expenses for registered businesses in Nepal, so it is normally considered a fully deductible expense for the current financial year. This is a better option than carrying own equipment when it is considered that the cost must be depreciated over a period.</w:t>
       </w:r>
     </w:p>
     <w:p>
@@ -2966,7 +3504,8 @@
           <w:sz w:val="28"/>
           <w:szCs w:val="28"/>
         </w:rPr>
-        <w:t>Several studies highlight that immediate deductibility improves cash flow and allows businesses to manage expenses more flexibly. For survey firms and independent contractors, this means they can redirect funds toward expanding their services or hiring skilled workers</w:t>
+        <w:br/>
+        <w:t>Several studies show that immediate deductibility offers improved cash flow and provides businesses with management flexibility of expenses. In the case of survey firms and contractors, there is also the option of redirecting money in other ways some ideas include expanding services and hiring skilled staff, all with the most up</w:t>
       </w:r>
       <w:r>
         <w:rPr>
@@ -2982,7 +3521,7 @@
           <w:sz w:val="28"/>
           <w:szCs w:val="28"/>
         </w:rPr>
-        <w:t xml:space="preserve">while still using the latest tools. As discussed by </w:t>
+        <w:t>to</w:t>
       </w:r>
       <w:r>
         <w:rPr>
@@ -2990,7 +3529,7 @@
           <w:sz w:val="28"/>
           <w:szCs w:val="28"/>
         </w:rPr>
-        <w:t xml:space="preserve">Sudewa </w:t>
+        <w:t xml:space="preserve"> </w:t>
       </w:r>
       <w:r>
         <w:rPr>
@@ -2998,7 +3537,7 @@
           <w:sz w:val="28"/>
           <w:szCs w:val="28"/>
         </w:rPr>
-        <w:t>(202</w:t>
+        <w:t>date tools.</w:t>
       </w:r>
       <w:r>
         <w:rPr>
@@ -3006,15 +3545,16 @@
           <w:sz w:val="28"/>
           <w:szCs w:val="28"/>
         </w:rPr>
-        <w:t>3</w:t>
-      </w:r>
+        <w:t xml:space="preserve"> </w:t>
+      </w:r>
+      <w:proofErr w:type="spellStart"/>
       <w:r>
         <w:rPr>
           <w:rFonts w:ascii="Times New Roman" w:eastAsia="Times New Roman" w:hAnsi="Times New Roman" w:cs="Times New Roman"/>
           <w:sz w:val="28"/>
           <w:szCs w:val="28"/>
         </w:rPr>
-        <w:t xml:space="preserve">), this model reduces financial risk, especially when renting high-value instruments like GNSS units or drones for short-term projects. </w:t>
+        <w:t>Sude</w:t>
       </w:r>
       <w:r>
         <w:rPr>
@@ -3022,7 +3562,7 @@
           <w:sz w:val="28"/>
           <w:szCs w:val="28"/>
         </w:rPr>
-        <w:t>Timothy J</w:t>
+        <w:t>w</w:t>
       </w:r>
       <w:r>
         <w:rPr>
@@ -3030,31 +3570,16 @@
           <w:sz w:val="28"/>
           <w:szCs w:val="28"/>
         </w:rPr>
-        <w:t xml:space="preserve"> (20</w:t>
-      </w:r>
+        <w:t>a</w:t>
+      </w:r>
+      <w:proofErr w:type="spellEnd"/>
       <w:r>
         <w:rPr>
           <w:rFonts w:ascii="Times New Roman" w:eastAsia="Times New Roman" w:hAnsi="Times New Roman" w:cs="Times New Roman"/>
           <w:sz w:val="28"/>
           <w:szCs w:val="28"/>
         </w:rPr>
-        <w:t>13</w:t>
-      </w:r>
-      <w:r>
-        <w:rPr>
-          <w:rFonts w:ascii="Times New Roman" w:eastAsia="Times New Roman" w:hAnsi="Times New Roman" w:cs="Times New Roman"/>
-          <w:sz w:val="28"/>
-          <w:szCs w:val="28"/>
-        </w:rPr>
-        <w:t>) also notes that rental-based models are particularly useful in regions where buying such equipment outright is not financially viable for small businesses</w:t>
-      </w:r>
-      <w:r>
-        <w:rPr>
-          <w:rFonts w:ascii="Times New Roman" w:hAnsi="Times New Roman" w:cs="Times New Roman"/>
-          <w:sz w:val="28"/>
-          <w:szCs w:val="28"/>
-        </w:rPr>
-        <w:t xml:space="preserve">. </w:t>
+        <w:t xml:space="preserve"> (2023) discussed decreased financial risk using this model particularly with high-value instruments like GNSS units or drones used short term. Similarly, Timothy J (2013) suggests renting benefits small businesses.</w:t>
       </w:r>
       <w:sdt>
         <w:sdtPr>
@@ -3230,24 +3755,7 @@
           <w:sz w:val="28"/>
           <w:szCs w:val="28"/>
         </w:rPr>
-        <w:t>Keeping up with modern surveying technology can be difficult when tools become outdated quickly or are too expensive to replace. Renting allows users to access up-to-date devices without worrying about ownership or long-term depreciation. This is especially important for professionals and students in the surveying field who want to gain hands-on experience with advanced equipment.</w:t>
-      </w:r>
-    </w:p>
-    <w:p>
-      <w:pPr>
-        <w:pStyle w:val="NormalWeb"/>
-        <w:jc w:val="both"/>
-        <w:rPr>
-          <w:sz w:val="28"/>
-          <w:szCs w:val="28"/>
-        </w:rPr>
-      </w:pPr>
-      <w:r>
-        <w:rPr>
-          <w:sz w:val="28"/>
-          <w:szCs w:val="28"/>
-        </w:rPr>
-        <w:t xml:space="preserve">The literature emphasizes that having access to newer technology boosts both productivity and learning. By using modern tools during short-term rentals, users not only improve the accuracy and efficiency of their work but also build technical skills that are valuable in the job market. For Nepal’s growing infrastructure sector, this </w:t>
+        <w:t xml:space="preserve">Staying up to date with today's rapidly changing survey technology is a challenge when equipment is often phased out of use quickly or the costs of upgrading is too great. The benefit to renting is that you can use state-of-the-art devices on a trial basis without worrying about the ownership or subsequent depreciation costs. During short-term rentals, a rental can also stimulate productivity and learning, and therefore, all other things being equal, using a reasonably good set of instruments can improve the accuracy or efficiency of their work while being able to foster technical competencies valuable in the labor market. With Nepal's expanding economic and infrastructure development sector, this also has the potential to create </w:t>
       </w:r>
       <w:r>
         <w:rPr>
@@ -3255,7 +3763,14 @@
           <w:szCs w:val="28"/>
         </w:rPr>
         <w:lastRenderedPageBreak/>
-        <w:t>helps create a more skilled workforce and encourages knowledge transfer in local communities.</w:t>
+        <w:t>a more advanced workforce and influence local knowledge mobility practices</w:t>
+      </w:r>
+      <w:r>
+        <w:rPr>
+          <w:sz w:val="28"/>
+          <w:szCs w:val="28"/>
+        </w:rPr>
+        <w:t>.</w:t>
       </w:r>
       <w:sdt>
         <w:sdtPr>
@@ -3402,25 +3917,7 @@
           <w:sz w:val="28"/>
           <w:szCs w:val="28"/>
         </w:rPr>
-        <w:t>One of the major challenges in expanding survey equipment rental services in Nepal is the digital divide. According to data from 2023, only 51.6% of the population has access to the internet. This means nearly half of the country remains disconnected, particularly in rural and remote areas where connectivity is either poor or completely absent. For an online platform that relies on digital interaction for browsing, booking, and managing rentals, this creates a significant barrier.</w:t>
-      </w:r>
-    </w:p>
-    <w:p>
-      <w:pPr>
-        <w:jc w:val="both"/>
-        <w:rPr>
-          <w:rFonts w:ascii="Times New Roman" w:hAnsi="Times New Roman" w:cs="Times New Roman"/>
-          <w:sz w:val="28"/>
-          <w:szCs w:val="28"/>
-        </w:rPr>
-      </w:pPr>
-      <w:r>
-        <w:rPr>
-          <w:rFonts w:ascii="Times New Roman" w:hAnsi="Times New Roman" w:cs="Times New Roman"/>
-          <w:sz w:val="28"/>
-          <w:szCs w:val="28"/>
-        </w:rPr>
-        <w:t>Even in areas where internet access is available, many potential users—such as small contractors, community-based surveyors, or field workers—may lack the digital literacy to use the platform effectively. As recent studies suggest, this lack of familiarity with technology can prevent individuals from benefiting from services designed to increase their productivity and reduce operational costs. For a system offering access to high-end tools like total stations or surveying drones, this gap limits the platform’s reach and leaves out a segment of users who could gain the most from it</w:t>
+        <w:t>The digital divide is a major obstacle to the growth of survey equipment rental services in Nepal. Just 51.6% of people have access to the internet, according to recent data. This indicates that a sizable portion of the nation is offline, particularly in rural and isolated areas with weak to nonexistent connectivity. Digital interaction for a browsing, booking and managing rentals online platform creates a significant barrier to the accessing the service. Even with connectivity, most potential users, for example small contractors, community-based surveyors, or field workers, have low digital literacy for the rental platform. More recent studies indicate this is a factor that limits users from benefiting from the services for a productivity benefit and reduced operational cost. For a mechanism providing access to higher-end items, such as total stations and surveying drones, this barrier limits which section of users can access rental services</w:t>
       </w:r>
       <w:r>
         <w:rPr>
@@ -3545,63 +4042,81 @@
     </w:p>
     <w:p>
       <w:pPr>
+        <w:jc w:val="both"/>
+        <w:rPr>
+          <w:rFonts w:ascii="Times New Roman" w:hAnsi="Times New Roman" w:cs="Times New Roman"/>
+          <w:sz w:val="28"/>
+          <w:szCs w:val="24"/>
+        </w:rPr>
+      </w:pPr>
+      <w:r>
+        <w:rPr>
+          <w:rFonts w:ascii="Times New Roman" w:hAnsi="Times New Roman" w:cs="Times New Roman"/>
+          <w:sz w:val="28"/>
+          <w:szCs w:val="24"/>
+        </w:rPr>
+        <w:t>Surveying equipment including total stations, GNSS</w:t>
+      </w:r>
+      <w:r>
+        <w:rPr>
+          <w:rFonts w:ascii="Times New Roman" w:hAnsi="Times New Roman" w:cs="Times New Roman"/>
+          <w:sz w:val="28"/>
+          <w:szCs w:val="24"/>
+        </w:rPr>
+        <w:t xml:space="preserve"> and </w:t>
+      </w:r>
+      <w:r>
+        <w:rPr>
+          <w:rFonts w:ascii="Times New Roman" w:hAnsi="Times New Roman" w:cs="Times New Roman"/>
+          <w:sz w:val="28"/>
+          <w:szCs w:val="24"/>
+        </w:rPr>
+        <w:t>drones is specialized equipment requiring training and qualifications. In contrast to basic equipment, when using first, it is imperative to intimately understand the function details, operating field settings, and adjustments. The literature suggested that users can misconfigure or mishandled equipment without previous training that results in incorrect data</w:t>
+      </w:r>
+      <w:r>
+        <w:rPr>
+          <w:rFonts w:ascii="Times New Roman" w:hAnsi="Times New Roman" w:cs="Times New Roman"/>
+          <w:sz w:val="28"/>
+          <w:szCs w:val="24"/>
+        </w:rPr>
+        <w:t>,</w:t>
+      </w:r>
+      <w:r>
+        <w:rPr>
+          <w:rFonts w:ascii="Times New Roman" w:hAnsi="Times New Roman" w:cs="Times New Roman"/>
+          <w:sz w:val="28"/>
+          <w:szCs w:val="24"/>
+        </w:rPr>
+        <w:t xml:space="preserve"> delays a project, or inadvertently repair costs.</w:t>
+      </w:r>
+    </w:p>
+    <w:p>
+      <w:pPr>
         <w:pStyle w:val="ListParagraph"/>
         <w:ind w:left="0"/>
         <w:jc w:val="both"/>
         <w:rPr>
           <w:rFonts w:ascii="Times New Roman" w:hAnsi="Times New Roman" w:cs="Times New Roman"/>
           <w:sz w:val="28"/>
+          <w:szCs w:val="28"/>
+        </w:rPr>
+      </w:pPr>
+      <w:r>
+        <w:rPr>
+          <w:rFonts w:ascii="Times New Roman" w:hAnsi="Times New Roman" w:cs="Times New Roman"/>
+          <w:sz w:val="28"/>
           <w:szCs w:val="24"/>
         </w:rPr>
-      </w:pPr>
+        <w:t xml:space="preserve">For rental companies, there is not just an issue of cost of maintenance, but also concerns of reliability of service. A minor to serious error in use can affect an entire surveying or construction project, especially with land use measurements when there is a degree of safety involved. Research suggests that rental companies experience issues regarding clear use instructions, training, or initiates a program that rental </w:t>
+      </w:r>
       <w:r>
         <w:rPr>
           <w:rFonts w:ascii="Times New Roman" w:hAnsi="Times New Roman" w:cs="Times New Roman"/>
           <w:sz w:val="28"/>
           <w:szCs w:val="24"/>
         </w:rPr>
-        <w:t>Survey equipment such as total stations, GNSS receivers, and drones are highly specialized tools that require proper training and qualification to operate. Unlike basic tools, these instruments demand users to understand detailed functions, settings, and field procedures. Literature highlights that without sufficient training, users often misconfigure or mishandle such equipment, leading to inaccurate data, increased project delays, and costly repairs.</w:t>
-      </w:r>
-    </w:p>
-    <w:p>
-      <w:pPr>
-        <w:pStyle w:val="ListParagraph"/>
-        <w:ind w:left="0"/>
-        <w:jc w:val="both"/>
-        <w:rPr>
-          <w:rFonts w:ascii="Times New Roman" w:hAnsi="Times New Roman" w:cs="Times New Roman"/>
-          <w:sz w:val="28"/>
-          <w:szCs w:val="24"/>
-        </w:rPr>
-      </w:pPr>
-    </w:p>
-    <w:p>
-      <w:pPr>
-        <w:pStyle w:val="ListParagraph"/>
-        <w:ind w:left="0"/>
-        <w:jc w:val="both"/>
-        <w:rPr>
-          <w:rFonts w:ascii="Times New Roman" w:hAnsi="Times New Roman" w:cs="Times New Roman"/>
-          <w:sz w:val="28"/>
-          <w:szCs w:val="28"/>
-        </w:rPr>
-      </w:pPr>
-      <w:r>
-        <w:rPr>
-          <w:rFonts w:ascii="Times New Roman" w:hAnsi="Times New Roman" w:cs="Times New Roman"/>
-          <w:sz w:val="28"/>
-          <w:szCs w:val="24"/>
-        </w:rPr>
-        <w:t xml:space="preserve">For rental platforms, this raise concerns not only about maintenance costs but also service reliability. Inaccurate usage can affect entire surveying or construction </w:t>
-      </w:r>
-      <w:r>
-        <w:rPr>
-          <w:rFonts w:ascii="Times New Roman" w:hAnsi="Times New Roman" w:cs="Times New Roman"/>
-          <w:sz w:val="28"/>
-          <w:szCs w:val="24"/>
-        </w:rPr>
         <w:lastRenderedPageBreak/>
-        <w:t>projects, especially when land measurements or elevations are incorrect. Studies recommend that rental businesses address this by including clear usage guidelines, mandatory training material, or pre-checks to ensure tools are only rented to qualified individuals</w:t>
+        <w:t>companies maintain that they will only rent surveying equipment to a qualified user</w:t>
       </w:r>
       <w:r>
         <w:rPr>
@@ -3669,26 +4184,6 @@
     </w:p>
     <w:p>
       <w:pPr>
-        <w:pStyle w:val="ListParagraph"/>
-        <w:ind w:left="0"/>
-        <w:jc w:val="both"/>
-        <w:rPr>
-          <w:rFonts w:ascii="Times New Roman" w:hAnsi="Times New Roman" w:cs="Times New Roman"/>
-          <w:sz w:val="28"/>
-          <w:szCs w:val="28"/>
-        </w:rPr>
-      </w:pPr>
-      <w:r>
-        <w:rPr>
-          <w:rFonts w:ascii="Times New Roman" w:hAnsi="Times New Roman" w:cs="Times New Roman"/>
-          <w:sz w:val="28"/>
-          <w:szCs w:val="28"/>
-        </w:rPr>
-        <w:t>ss</w:t>
-      </w:r>
-    </w:p>
-    <w:p>
-      <w:pPr>
         <w:pStyle w:val="Heading1"/>
         <w:rPr>
           <w:rFonts w:ascii="Times New Roman" w:hAnsi="Times New Roman" w:cs="Times New Roman"/>
@@ -3713,7 +4208,6 @@
       <w:bookmarkEnd w:id="19"/>
       <w:bookmarkEnd w:id="20"/>
     </w:p>
-    <w:p/>
     <w:p>
       <w:pPr>
         <w:pStyle w:val="Heading2"/>
@@ -3758,7 +4252,7 @@
           <w:sz w:val="28"/>
           <w:szCs w:val="28"/>
         </w:rPr>
-        <w:t>Literature on consumer rights in Nepal emphasizes the growing importance of accountability in online service platforms. The Consumer Protection Act, 2075 (2018), has been particularly noted for strengthening the position of end users in e-commerce by demanding transparent practices and quality assurance. In the context of equipment rental services</w:t>
+        <w:t xml:space="preserve">Literature on consumer rights in Nepal emphasizes the growing importance of accountability in online service platforms. The Consumer Protection Act, 2075 (2018), has been particularly noted for strengthening the position of end users in e-commerce by demanding transparent practices and quality </w:t>
       </w:r>
       <w:r>
         <w:rPr>
@@ -3766,7 +4260,7 @@
           <w:sz w:val="28"/>
           <w:szCs w:val="28"/>
         </w:rPr>
-        <w:t xml:space="preserve"> </w:t>
+        <w:t>assurance. The</w:t>
       </w:r>
       <w:r>
         <w:rPr>
@@ -3774,41 +4268,20 @@
           <w:sz w:val="28"/>
           <w:szCs w:val="28"/>
         </w:rPr>
-        <w:t>especially those involving technical tools like GNSS receivers or total stations</w:t>
-      </w:r>
+        <w:t xml:space="preserve"> legal framework is very important when straying into rental services with technical equipment (GNSS receiver, total station, etc.). </w:t>
+      </w:r>
+    </w:p>
+    <w:p>
+      <w:pPr>
+        <w:jc w:val="both"/>
+      </w:pPr>
       <w:r>
         <w:rPr>
           <w:rFonts w:ascii="Times New Roman" w:eastAsia="Times New Roman" w:hAnsi="Times New Roman" w:cs="Times New Roman"/>
           <w:sz w:val="28"/>
           <w:szCs w:val="28"/>
         </w:rPr>
-        <w:t xml:space="preserve"> </w:t>
-      </w:r>
-      <w:r>
-        <w:rPr>
-          <w:rFonts w:ascii="Times New Roman" w:eastAsia="Times New Roman" w:hAnsi="Times New Roman" w:cs="Times New Roman"/>
-          <w:sz w:val="28"/>
-          <w:szCs w:val="28"/>
-        </w:rPr>
-        <w:t>this legal framework plays a crucial role.</w:t>
-      </w:r>
-    </w:p>
-    <w:p>
-      <w:pPr>
-        <w:jc w:val="both"/>
-        <w:rPr>
-          <w:rFonts w:ascii="Times New Roman" w:eastAsia="Times New Roman" w:hAnsi="Times New Roman" w:cs="Times New Roman"/>
-          <w:sz w:val="28"/>
-          <w:szCs w:val="28"/>
-        </w:rPr>
-      </w:pPr>
-      <w:r>
-        <w:rPr>
-          <w:rFonts w:ascii="Times New Roman" w:eastAsia="Times New Roman" w:hAnsi="Times New Roman" w:cs="Times New Roman"/>
-          <w:sz w:val="28"/>
-          <w:szCs w:val="28"/>
-        </w:rPr>
-        <w:t>Studies highlight that platforms are expected to clearly disclose rental conditions, usage policies, and warranties, ensuring customers are fully informed before making transactions. Misleading claims or failure to maintain equipment standards could lead to legal consequences and reputational harm. For rental businesses dealing with expensive instruments, this underscores the need for accurate listings, safety checks, and fair pricing to avoid dispute</w:t>
+        <w:t>Research shows customers expect to see the full rental conditions, instructions for usage, and warranties, so they are not ambushed. There may be serious negative legal circumstances, and loss of reputation for equipment rental services if inaccurate representations are made, or the equipment is not maintained to the standard required. For rental services with expensive equipment having genuine and accurate listings, passing safety checks, and fair fees are important to help avoid disputes</w:t>
       </w:r>
       <w:r>
         <w:rPr>
@@ -3933,7 +4406,7 @@
           <w:sz w:val="28"/>
           <w:szCs w:val="28"/>
         </w:rPr>
-        <w:t>Running a digital survey rental business in Nepal also requires compliance with key regulatory frameworks governing company formation and tax obligations. Literature on digital entrepreneurship emphasizes that registration under the Company Act 2063 (2006) and the acquisition of a Permanent Account Number (PAN) from the Inland Revenue Department are foundational steps for operating legally and building platform credibility.</w:t>
+        <w:t xml:space="preserve">Operating a digital survey rental venture in Nepal means following required regulations that govern business establishment and tax liabilities. The literature suggests that starting a digital survey rental business involves ensuring compliance with the Company Act 2063 (2006) and having a Permanent Account Number (PAN) from the Inland Revenue Department to ensure your business operates legally. </w:t>
       </w:r>
     </w:p>
     <w:p>
@@ -3951,48 +4424,7 @@
           <w:sz w:val="28"/>
           <w:szCs w:val="28"/>
         </w:rPr>
-        <w:t xml:space="preserve">For platforms dealing with high-value survey tools such as drones, GNSS receivers, or laser levels, tax structuring becomes even more critical as revenue increases. Studies note that businesses crossing the income threshold must register under the VAT Act 2052 (1996) and comply with the Income Tax Act 2058 (2002), which includes maintaining accurate records and filing returns on time. Beyond legality, </w:t>
-      </w:r>
-      <w:r>
-        <w:rPr>
-          <w:rFonts w:ascii="Times New Roman" w:eastAsia="Times New Roman" w:hAnsi="Times New Roman" w:cs="Times New Roman"/>
-          <w:sz w:val="28"/>
-          <w:szCs w:val="28"/>
-        </w:rPr>
-        <w:lastRenderedPageBreak/>
-        <w:t>meeting these standards enhances user confidence</w:t>
-      </w:r>
-      <w:r>
-        <w:rPr>
-          <w:rFonts w:ascii="Times New Roman" w:eastAsia="Times New Roman" w:hAnsi="Times New Roman" w:cs="Times New Roman"/>
-          <w:sz w:val="28"/>
-          <w:szCs w:val="28"/>
-        </w:rPr>
-        <w:t xml:space="preserve"> </w:t>
-      </w:r>
-      <w:r>
-        <w:rPr>
-          <w:rFonts w:ascii="Times New Roman" w:eastAsia="Times New Roman" w:hAnsi="Times New Roman" w:cs="Times New Roman"/>
-          <w:sz w:val="28"/>
-          <w:szCs w:val="28"/>
-        </w:rPr>
-        <w:t>especially among engineers, consultancy firms, and institutional clients</w:t>
-      </w:r>
-      <w:r>
-        <w:rPr>
-          <w:rFonts w:ascii="Times New Roman" w:eastAsia="Times New Roman" w:hAnsi="Times New Roman" w:cs="Times New Roman"/>
-          <w:sz w:val="28"/>
-          <w:szCs w:val="28"/>
-        </w:rPr>
-        <w:t xml:space="preserve"> </w:t>
-      </w:r>
-      <w:r>
-        <w:rPr>
-          <w:rFonts w:ascii="Times New Roman" w:eastAsia="Times New Roman" w:hAnsi="Times New Roman" w:cs="Times New Roman"/>
-          <w:sz w:val="28"/>
-          <w:szCs w:val="28"/>
-        </w:rPr>
-        <w:t>by projecting professionalism and long-term reliability</w:t>
+        <w:t>If the platform being offered is a high-value survey tool, such as drones, GNSS receivers, and laser levels, then tax structuring becomes increasingly important as income increases. When a business moves past the income threshold, it is needed to register under the VAT Act 2052 (1996) and comply with the Income Tax Act 2058 (2002), which requires maintaining records and filing returns. This not only ensures that legal obligations will be met, but also helps in increasing user confidence</w:t>
       </w:r>
       <w:r>
         <w:rPr>
@@ -4114,18 +4546,6 @@
     </w:p>
     <w:p>
       <w:pPr>
-        <w:pStyle w:val="ListParagraph"/>
-        <w:ind w:left="0"/>
-        <w:jc w:val="both"/>
-        <w:rPr>
-          <w:rFonts w:ascii="Times New Roman" w:hAnsi="Times New Roman" w:cs="Times New Roman"/>
-          <w:sz w:val="28"/>
-          <w:szCs w:val="28"/>
-        </w:rPr>
-      </w:pPr>
-    </w:p>
-    <w:p>
-      <w:pPr>
         <w:pStyle w:val="Heading2"/>
         <w:rPr>
           <w:rFonts w:ascii="Times New Roman" w:hAnsi="Times New Roman" w:cs="Times New Roman"/>
@@ -4147,6 +4567,7 @@
           <w:sz w:val="28"/>
           <w:szCs w:val="28"/>
         </w:rPr>
+        <w:lastRenderedPageBreak/>
         <w:t>Contractual Agreements and Liability</w:t>
       </w:r>
       <w:bookmarkEnd w:id="25"/>
@@ -4178,41 +4599,36 @@
           <w:sz w:val="28"/>
           <w:szCs w:val="28"/>
         </w:rPr>
-        <w:t>The literature frequently stresses the importance of well-defined contracts in rental-based business models. In industries dealing with technical and fragile equipment, formal agreements are not just optional</w:t>
-      </w:r>
-      <w:r>
-        <w:rPr>
-          <w:rFonts w:ascii="Times New Roman" w:hAnsi="Times New Roman" w:cs="Times New Roman"/>
-          <w:sz w:val="28"/>
-          <w:szCs w:val="28"/>
-        </w:rPr>
-        <w:t xml:space="preserve"> </w:t>
-      </w:r>
-      <w:r>
-        <w:rPr>
-          <w:rFonts w:ascii="Times New Roman" w:hAnsi="Times New Roman" w:cs="Times New Roman"/>
-          <w:sz w:val="28"/>
-          <w:szCs w:val="28"/>
-        </w:rPr>
-        <w:t>they’re foundational. For a platform renting out surveying instruments, rental contracts need to establish clear terms regarding duration, payment, usage boundaries, maintenance responsibilities, and return conditions.</w:t>
+        <w:t>L</w:t>
+      </w:r>
+      <w:r>
+        <w:rPr>
+          <w:rFonts w:ascii="Times New Roman" w:hAnsi="Times New Roman" w:cs="Times New Roman"/>
+          <w:sz w:val="28"/>
+          <w:szCs w:val="28"/>
+        </w:rPr>
+        <w:t>iterature emphasizes the need for well-developed contracts in rental-driven business models. When dealing with equipment that is technical and fragile, formal contracts should not simply be optional as they are foundational. For a platform for educational surveying instrument renting, the rental contract must define time-frame, payment, boundaries of usage, maintenance, return condition</w:t>
+      </w:r>
+      <w:r>
+        <w:rPr>
+          <w:rFonts w:ascii="Times New Roman" w:hAnsi="Times New Roman" w:cs="Times New Roman"/>
+          <w:sz w:val="28"/>
+          <w:szCs w:val="28"/>
+        </w:rPr>
+        <w:t>.</w:t>
       </w:r>
     </w:p>
     <w:p>
       <w:pPr>
         <w:jc w:val="both"/>
-        <w:rPr>
-          <w:rFonts w:ascii="Times New Roman" w:hAnsi="Times New Roman" w:cs="Times New Roman"/>
-          <w:sz w:val="28"/>
-          <w:szCs w:val="28"/>
-        </w:rPr>
-      </w:pPr>
-      <w:r>
-        <w:rPr>
-          <w:rFonts w:ascii="Times New Roman" w:hAnsi="Times New Roman" w:cs="Times New Roman"/>
-          <w:sz w:val="28"/>
-          <w:szCs w:val="28"/>
-        </w:rPr>
-        <w:t>Scholarly discussion on legal risk management recommends including liability clauses, especially when dealing with potential misuse, accidental damage, or equipment loss. In Nepal, such agreements fall under the National Civil Code (2017), which provides a basis for enforceability. To avoid disputes, researchers suggest adopting standardized rental agreements supported by inspection protocols and, where necessary, incorporating alternative dispute resolution mechanisms such as arbitration or mediation. These elements collectively protect both the renter and the platform from financial or legal fallout</w:t>
+      </w:pPr>
+      <w:r>
+        <w:rPr>
+          <w:rFonts w:ascii="Times New Roman" w:hAnsi="Times New Roman" w:cs="Times New Roman"/>
+          <w:sz w:val="28"/>
+          <w:szCs w:val="28"/>
+        </w:rPr>
+        <w:t>Some scholars regarding legal risk engagement suggest outlining liability clauses, especially when there are possibilities for improper use, unintentional damage, or loss. In Nepal, rental agreements conform under the National Civil Code (2017), and provide exemption for enforceability of liability. To limit, disputes scholars also suggest, standardized rental contracts, with inspection protocol as needed instead of issuing elaborate rental agreements, and supplement alternative dispute resolution to collectively safeguard the renter, and the platform, from financial or legal risk</w:t>
       </w:r>
       <w:r>
         <w:rPr>
@@ -4275,32 +4691,6 @@
     </w:p>
     <w:p>
       <w:pPr>
-        <w:pStyle w:val="ListParagraph"/>
-        <w:ind w:left="0"/>
-        <w:jc w:val="both"/>
-        <w:rPr>
-          <w:rFonts w:ascii="Times New Roman" w:hAnsi="Times New Roman" w:cs="Times New Roman"/>
-          <w:sz w:val="28"/>
-          <w:szCs w:val="28"/>
-        </w:rPr>
-      </w:pPr>
-    </w:p>
-    <w:p>
-      <w:pPr>
-        <w:pStyle w:val="ListParagraph"/>
-        <w:ind w:left="0"/>
-        <w:jc w:val="both"/>
-        <w:rPr>
-          <w:rFonts w:ascii="Times New Roman" w:hAnsi="Times New Roman" w:cs="Times New Roman"/>
-          <w:sz w:val="28"/>
-          <w:szCs w:val="28"/>
-        </w:rPr>
-      </w:pPr>
-    </w:p>
-    <w:p>
-      <w:pPr>
-        <w:pStyle w:val="ListParagraph"/>
-        <w:ind w:left="0"/>
         <w:jc w:val="both"/>
         <w:rPr>
           <w:rFonts w:ascii="Times New Roman" w:hAnsi="Times New Roman" w:cs="Times New Roman"/>
@@ -4387,7 +4777,7 @@
           <w:sz w:val="28"/>
           <w:szCs w:val="28"/>
         </w:rPr>
-        <w:t>In the context of survey equipment rental, data privacy extends beyond basic user details. Platforms often store sensitive project-related information such as site locations, equipment usage patterns, and client profiles. Literature emphasizes that this type of data, if mishandled, can risk client confidentiality and compromise the integrity of land development or infrastructure projects.</w:t>
+        <w:t>When dealing with survey equipment rental, data privacy is much more than just user information. Well-designed and operational management platforms usually have sensitive project information, such as project site locations, equipment usage habits, and customer profiles. This type of information could jeopardize client confidentiality and the successful delivery of land development or infrastructure projects if mishandled.</w:t>
       </w:r>
     </w:p>
     <w:p>
@@ -4405,21 +4795,32 @@
           <w:sz w:val="28"/>
           <w:szCs w:val="28"/>
         </w:rPr>
+        <w:t>Compliance with Nepal's Electronic Transactions, 2063 (2008 act) is required. Secure encryption, two-factor authentication in order to manage user data. In addition to these best practices, rental companies will be expected to have reasonable privacy policies, which outline how the information is collected, stored, and ultimately used during the rental process.</w:t>
+      </w:r>
+      <w:r>
+        <w:rPr>
+          <w:rFonts w:ascii="Times New Roman" w:hAnsi="Times New Roman" w:cs="Times New Roman"/>
+          <w:sz w:val="28"/>
+          <w:szCs w:val="28"/>
+        </w:rPr>
+        <w:t xml:space="preserve"> </w:t>
+      </w:r>
+      <w:r>
+        <w:rPr>
+          <w:rFonts w:ascii="Times New Roman" w:hAnsi="Times New Roman" w:cs="Times New Roman"/>
+          <w:sz w:val="28"/>
+          <w:szCs w:val="28"/>
+        </w:rPr>
+        <w:t xml:space="preserve">The demand for rentals and data volume being collected associated with rentals increases with more frequent and repeat user rentals therefore, the reason for data protection to be a uniform issue increases with </w:t>
+      </w:r>
+      <w:r>
+        <w:rPr>
+          <w:rFonts w:ascii="Times New Roman" w:hAnsi="Times New Roman" w:cs="Times New Roman"/>
+          <w:sz w:val="28"/>
+          <w:szCs w:val="28"/>
+        </w:rPr>
         <w:lastRenderedPageBreak/>
-        <w:t>To address these concerns, compliance with Nepal’s Electronic Transactions Act,2063 (2008) is essential. Studies recommend the use of secure encryption, two-factor authentication, and controlled database access to protect user data. Rental businesses are also expected to maintain transparent privacy policies, clearly stating how such information is collected, stored, and used throughout the rental cycle.</w:t>
-      </w:r>
-    </w:p>
-    <w:p>
-      <w:pPr>
-        <w:jc w:val="both"/>
-      </w:pPr>
-      <w:r>
-        <w:rPr>
-          <w:rFonts w:ascii="Times New Roman" w:hAnsi="Times New Roman" w:cs="Times New Roman"/>
-          <w:sz w:val="28"/>
-          <w:szCs w:val="28"/>
-        </w:rPr>
-        <w:t>As the frequency of rentals and data volume increases, especially from recurring institutional users, the need for consistent data protection protocols becomes even more important. Literature also stresses that any breach in data handling may not only result in legal penalties but also lead to loss of user trust and long-term reputational damage</w:t>
+        <w:t>demand. The literature indicates that any breach of due diligence in managing data could result in a fine and punishment under the books, but also result in loss of user confidence and brand reputation in the long term</w:t>
       </w:r>
       <w:r>
         <w:rPr>
@@ -4543,23 +4944,7 @@
           <w:sz w:val="28"/>
           <w:szCs w:val="28"/>
         </w:rPr>
-        <w:t xml:space="preserve">In the survey equipment rental industry, transparent pricing is crucial, as clients often rent expensive and unfamiliar tools like GNSS receivers, or drones. </w:t>
-      </w:r>
-      <w:r>
-        <w:rPr>
-          <w:rFonts w:ascii="Times New Roman" w:hAnsi="Times New Roman" w:cs="Times New Roman"/>
-          <w:sz w:val="28"/>
-          <w:szCs w:val="28"/>
-        </w:rPr>
-        <w:t>paper</w:t>
-      </w:r>
-      <w:r>
-        <w:rPr>
-          <w:rFonts w:ascii="Times New Roman" w:hAnsi="Times New Roman" w:cs="Times New Roman"/>
-          <w:sz w:val="28"/>
-          <w:szCs w:val="28"/>
-        </w:rPr>
-        <w:t xml:space="preserve"> highlights that users may not have prior knowledge of standard rates, making it essential for platforms to clearly communicate costs, including rental fees, deposits, late return penalties, and potential damage charges.</w:t>
+        <w:t xml:space="preserve">In surveying equipment rental industry, being open and transparent about pricing is especially important because customers might be renting expensive or unfamiliar equipment (like GNSS receivers or drones).  They might not know what the 'normal' pricing would be, so platform needs to clearly outline all the various costs involved (rental fee, deposit, penalty of late return, and potential damages).  </w:t>
       </w:r>
     </w:p>
     <w:p>
@@ -4577,7 +4962,7 @@
           <w:sz w:val="28"/>
           <w:szCs w:val="28"/>
         </w:rPr>
-        <w:t>When rates are unclear or vary across platforms, it can lead to confusion or booking abandonment especially among students, small contractors, or first-time renters. Research emphasizes that consistent and upfront pricing policies improve trust and help users plan projects with greater financial accuracy. Offering visible breakdowns, seasonal pricing options, or bundled equipment packages also supports informed decision-making and long-term user satisfaction</w:t>
+        <w:t>If the costs are not clear or dissimilar to other platforms, that can easily create confusion and reservations can be abandoned altogether, especially for students, small contractors, or first-time renters.  Research shows that offering definitive pricing and an upfront pricing policy can build trust and can help users more aptly budget their projects for cash flow.  By being open and transparent with complete disclosure,  highlighted or in conjunction with the booking  or in a cost breakdown users will find potential costs extremely appealing (e.g. seasonal pricing, bundles of equipment)</w:t>
       </w:r>
       <w:r>
         <w:rPr>
@@ -4718,18 +5103,6 @@
     </w:p>
     <w:p>
       <w:pPr>
-        <w:pStyle w:val="ListParagraph"/>
-        <w:ind w:left="0"/>
-        <w:jc w:val="both"/>
-        <w:rPr>
-          <w:rFonts w:ascii="Times New Roman" w:hAnsi="Times New Roman" w:cs="Times New Roman"/>
-          <w:sz w:val="28"/>
-          <w:szCs w:val="28"/>
-        </w:rPr>
-      </w:pPr>
-    </w:p>
-    <w:p>
-      <w:pPr>
         <w:pStyle w:val="Heading2"/>
         <w:rPr>
           <w:rFonts w:ascii="Times New Roman" w:hAnsi="Times New Roman" w:cs="Times New Roman"/>
@@ -4742,7 +5115,10 @@
       </w:pPr>
       <w:bookmarkStart w:id="33" w:name="_Toc191736904"/>
       <w:bookmarkStart w:id="34" w:name="_Toc191892455"/>
-      <w:r>
+    </w:p>
+    <w:p>
+      <w:pPr>
+        <w:pStyle w:val="Heading2"/>
         <w:rPr>
           <w:rFonts w:ascii="Times New Roman" w:hAnsi="Times New Roman" w:cs="Times New Roman"/>
           <w:b/>
@@ -4751,6 +5127,16 @@
           <w:sz w:val="28"/>
           <w:szCs w:val="28"/>
         </w:rPr>
+      </w:pPr>
+      <w:r>
+        <w:rPr>
+          <w:rFonts w:ascii="Times New Roman" w:hAnsi="Times New Roman" w:cs="Times New Roman"/>
+          <w:b/>
+          <w:bCs/>
+          <w:color w:val="000000" w:themeColor="text1"/>
+          <w:sz w:val="28"/>
+          <w:szCs w:val="28"/>
+        </w:rPr>
         <w:t>Equipment Maintenance and Safety</w:t>
       </w:r>
       <w:bookmarkEnd w:id="33"/>
@@ -4782,23 +5168,7 @@
           <w:sz w:val="28"/>
           <w:szCs w:val="28"/>
         </w:rPr>
-        <w:t xml:space="preserve">Survey equipment such as total stations, GNSS receivers, and digital levels require a high degree of precision, and even small faults can lead to inaccurate measurements, flawed site layouts, or project delays. </w:t>
-      </w:r>
-      <w:r>
-        <w:rPr>
-          <w:rFonts w:ascii="Times New Roman" w:hAnsi="Times New Roman" w:cs="Times New Roman"/>
-          <w:sz w:val="28"/>
-          <w:szCs w:val="28"/>
-        </w:rPr>
-        <w:t>B</w:t>
-      </w:r>
-      <w:r>
-        <w:rPr>
-          <w:rFonts w:ascii="Times New Roman" w:hAnsi="Times New Roman" w:cs="Times New Roman"/>
-          <w:sz w:val="28"/>
-          <w:szCs w:val="28"/>
-        </w:rPr>
-        <w:t>ecause these tools are used for technical tasks like land boundary marking or elevation analysis, their accuracy must be consistently maintained through proper handling and servicing.</w:t>
+        <w:t xml:space="preserve">Survey instruments, including total stations, GNSS receivers, and digital levels must perform at certain levels of accuracy and errors in positioning may result in erroneous measurements, incomplete or erroneous layouts, delayed projects or failures, and legal disputes. These tools are used for numerous technical tasks such as locating land boundaries or describing and analyzing elevations, areas, and distances, and must be given our continuing commitment to accuracy through appropriate maintenance and service. </w:t>
       </w:r>
     </w:p>
     <w:p>
@@ -4816,24 +5186,23 @@
           <w:sz w:val="28"/>
           <w:szCs w:val="28"/>
         </w:rPr>
-        <w:lastRenderedPageBreak/>
-        <w:t>Unlike general-purpose tools, survey instruments are sensitive to shock, vibration, dust, and moisture</w:t>
-      </w:r>
-      <w:r>
-        <w:rPr>
-          <w:rFonts w:ascii="Times New Roman" w:hAnsi="Times New Roman" w:cs="Times New Roman"/>
-          <w:sz w:val="28"/>
-          <w:szCs w:val="28"/>
-        </w:rPr>
-        <w:t xml:space="preserve"> </w:t>
-      </w:r>
-      <w:r>
-        <w:rPr>
-          <w:rFonts w:ascii="Times New Roman" w:hAnsi="Times New Roman" w:cs="Times New Roman"/>
-          <w:sz w:val="28"/>
-          <w:szCs w:val="28"/>
-        </w:rPr>
-        <w:t>conditions commonly encountered during fieldwork. Studies recommend that rental providers adopt strict maintenance protocols, including the use of protective storage cases, regular calibration, and adherence to manufacturer-recommended cleaning procedures. Ethical rental practice also includes informing users on proper battery care and long-term storage, as poor handling can reduce tool lifespan and compromise data integrity</w:t>
+        <w:t xml:space="preserve">In contrast to general-purpose tools, survey instruments are subject to shock, vibration, and moisture when in the field.  As noted in previous research, maintenance of survey equipment also involves accessories such as protection storage cases, recalibrating, and following the </w:t>
+      </w:r>
+      <w:r>
+        <w:rPr>
+          <w:rFonts w:ascii="Times New Roman" w:hAnsi="Times New Roman" w:cs="Times New Roman"/>
+          <w:sz w:val="28"/>
+          <w:szCs w:val="28"/>
+        </w:rPr>
+        <w:t>manufacturer’s</w:t>
+      </w:r>
+      <w:r>
+        <w:rPr>
+          <w:rFonts w:ascii="Times New Roman" w:hAnsi="Times New Roman" w:cs="Times New Roman"/>
+          <w:sz w:val="28"/>
+          <w:szCs w:val="28"/>
+        </w:rPr>
+        <w:t xml:space="preserve"> directions for care and maintenance</w:t>
       </w:r>
       <w:r>
         <w:rPr>
@@ -4913,6 +5282,7 @@
           <w:bCs/>
           <w:color w:val="000000" w:themeColor="text1"/>
         </w:rPr>
+        <w:lastRenderedPageBreak/>
         <w:t>Security Aspects</w:t>
       </w:r>
       <w:bookmarkEnd w:id="35"/>
@@ -4963,39 +5333,7 @@
           <w:sz w:val="28"/>
           <w:szCs w:val="28"/>
         </w:rPr>
-        <w:t>Running a</w:t>
-      </w:r>
-      <w:r>
-        <w:rPr>
-          <w:rFonts w:ascii="Times New Roman" w:hAnsi="Times New Roman" w:cs="Times New Roman"/>
-          <w:sz w:val="28"/>
-          <w:szCs w:val="28"/>
-        </w:rPr>
-        <w:t>n online</w:t>
-      </w:r>
-      <w:r>
-        <w:rPr>
-          <w:rFonts w:ascii="Times New Roman" w:hAnsi="Times New Roman" w:cs="Times New Roman"/>
-          <w:sz w:val="28"/>
-          <w:szCs w:val="28"/>
-        </w:rPr>
-        <w:t xml:space="preserve"> survey equipment rental platform comes with the responsibility of protecting</w:t>
-      </w:r>
-      <w:r>
-        <w:rPr>
-          <w:rFonts w:ascii="Times New Roman" w:hAnsi="Times New Roman" w:cs="Times New Roman"/>
-          <w:sz w:val="28"/>
-          <w:szCs w:val="28"/>
-        </w:rPr>
-        <w:t xml:space="preserve"> </w:t>
-      </w:r>
-      <w:r>
-        <w:rPr>
-          <w:rFonts w:ascii="Times New Roman" w:hAnsi="Times New Roman" w:cs="Times New Roman"/>
-          <w:sz w:val="28"/>
-          <w:szCs w:val="28"/>
-        </w:rPr>
-        <w:t>both customer data and day-to-day business operations. Since transactions involve personal information, payment processing, and order records, the system must be designed with strong cybersecurity foundations. Tools like SSL encryption, firewalls, and system-level antivirus software help secure the platform from external threats such as hacking and phishing.</w:t>
+        <w:t>Running a rentals-sold on-line surveys equipment platform includes the responsibility of securing customer data and the ongoing business activities. As a rental transaction involves personal data, billing and payment processing, and tracking of orders, a surveys platform must be built with strong cybersecurity principles. Which include tools such as SSL encryption, firewalls, and antivirus software to protect from hacking or phishing.</w:t>
       </w:r>
     </w:p>
     <w:p>
@@ -5013,7 +5351,23 @@
           <w:sz w:val="28"/>
           <w:szCs w:val="28"/>
         </w:rPr>
-        <w:t>As survey rental platforms grow and handle more users, regular system updates, employee awareness, and data backups become essential. In the event of a cyber incident, having a clear response plan helps minimize service disruption and protect both users and the business. Maintaining a secure digital environment builds trust, especially when serving professionals who rely on the timely and safe delivery of precision equipment. Even a brief system failure or breach can delay time-sensitive surveying projects and harm the platform’s reputation</w:t>
+        <w:t xml:space="preserve"> Even when a rental platform has gone through or is experiencing a </w:t>
+      </w:r>
+      <w:r>
+        <w:rPr>
+          <w:rFonts w:ascii="Times New Roman" w:hAnsi="Times New Roman" w:cs="Times New Roman"/>
+          <w:sz w:val="28"/>
+          <w:szCs w:val="28"/>
+        </w:rPr>
+        <w:t>cyber-attack</w:t>
+      </w:r>
+      <w:r>
+        <w:rPr>
+          <w:rFonts w:ascii="Times New Roman" w:hAnsi="Times New Roman" w:cs="Times New Roman"/>
+          <w:sz w:val="28"/>
+          <w:szCs w:val="28"/>
+        </w:rPr>
+        <w:t>, a response plan can help mitigate user services and impacts on the business. A cultural expectation of a safe digital environment helps build trust across the rented precision equipment supply chain, especially when there are other professionals who may be trusting in the various pieces of equipment to be delivered accurately and quickly. Any loss of service, even for short period and or data breach can cause delays in the surveying project</w:t>
       </w:r>
       <w:r>
         <w:rPr>
@@ -5149,7 +5503,23 @@
           <w:sz w:val="28"/>
           <w:szCs w:val="28"/>
         </w:rPr>
-        <w:t>Survey equipment is expensive, and the risk of fraudulent rentals, fake identities, or misuse of payment systems can’t be ignored. Verifying customer identity, using secure payment gateways, and enabling multi-factor authentication can help reduce the chances of unauthorized transactions. When high-value items like drones or total stations are rented, platforms must ensure that both the customer and the equipment are traceable and secure.</w:t>
+        <w:t xml:space="preserve">Survey equipment are expensive and </w:t>
+      </w:r>
+      <w:r>
+        <w:rPr>
+          <w:rFonts w:ascii="Times New Roman" w:hAnsi="Times New Roman" w:cs="Times New Roman"/>
+          <w:sz w:val="28"/>
+          <w:szCs w:val="28"/>
+        </w:rPr>
+        <w:t xml:space="preserve">associated with </w:t>
+      </w:r>
+      <w:r>
+        <w:rPr>
+          <w:rFonts w:ascii="Times New Roman" w:hAnsi="Times New Roman" w:cs="Times New Roman"/>
+          <w:sz w:val="28"/>
+          <w:szCs w:val="28"/>
+        </w:rPr>
+        <w:t xml:space="preserve">risk of fraudulent rental schemes, fake identities, and credit card payments associated with stolen identities not too far behind. Customer identity verification, payment gateways, and multi-factor authentication can limit unauthorized payment systems. Platforms providing rental services for high-value items (e.g., total stations, drones) must also provide guarantees for traceability and security of the equipment in addition to the customer’s identity. </w:t>
       </w:r>
     </w:p>
     <w:p>
@@ -5167,48 +5537,16 @@
           <w:sz w:val="28"/>
           <w:szCs w:val="28"/>
         </w:rPr>
-        <w:lastRenderedPageBreak/>
-        <w:t>Simple preventive steps</w:t>
-      </w:r>
-      <w:r>
-        <w:rPr>
-          <w:rFonts w:ascii="Times New Roman" w:hAnsi="Times New Roman" w:cs="Times New Roman"/>
-          <w:sz w:val="28"/>
-          <w:szCs w:val="28"/>
-        </w:rPr>
-        <w:t xml:space="preserve"> </w:t>
-      </w:r>
-      <w:r>
-        <w:rPr>
-          <w:rFonts w:ascii="Times New Roman" w:hAnsi="Times New Roman" w:cs="Times New Roman"/>
-          <w:sz w:val="28"/>
-          <w:szCs w:val="28"/>
-        </w:rPr>
-        <w:t>such as detailed rental agreements, clear return policies, and user accountability measures</w:t>
-      </w:r>
-      <w:r>
-        <w:rPr>
-          <w:rFonts w:ascii="Times New Roman" w:hAnsi="Times New Roman" w:cs="Times New Roman"/>
-          <w:sz w:val="28"/>
-          <w:szCs w:val="28"/>
-        </w:rPr>
-        <w:t xml:space="preserve"> </w:t>
-      </w:r>
-      <w:r>
-        <w:rPr>
-          <w:rFonts w:ascii="Times New Roman" w:hAnsi="Times New Roman" w:cs="Times New Roman"/>
-          <w:sz w:val="28"/>
-          <w:szCs w:val="28"/>
-        </w:rPr>
-        <w:t>can go a long way in discouraging fraud. Including customer reviews and behavior tracking features also helps flag suspicious activity early, allowing the platform to take proactive action before issues escalate. These measures are especially important for platforms offering remote delivery services, where in-person verification may not always be possible</w:t>
-      </w:r>
-      <w:r>
-        <w:rPr>
-          <w:rFonts w:ascii="Times New Roman" w:hAnsi="Times New Roman" w:cs="Times New Roman"/>
-          <w:sz w:val="28"/>
-          <w:szCs w:val="28"/>
-        </w:rPr>
-        <w:t>.</w:t>
+        <w:br/>
+        <w:t xml:space="preserve">There are some deliberate actions that can discourage fraud e.g., complete rental agreements, explicit returns and user responsibility that can reduce incidences of poor rental decisions. Customer reviews and behavior monitoring service, can help to identify suspicious behavior sooner than later to allow platforms an opportunity to intervene before the transaction </w:t>
+      </w:r>
+      <w:r>
+        <w:rPr>
+          <w:rFonts w:ascii="Times New Roman" w:hAnsi="Times New Roman" w:cs="Times New Roman"/>
+          <w:sz w:val="28"/>
+          <w:szCs w:val="28"/>
+        </w:rPr>
+        <w:t>accelerates.</w:t>
       </w:r>
       <w:sdt>
         <w:sdtPr>
@@ -5404,7 +5742,25 @@
           <w:sz w:val="28"/>
           <w:szCs w:val="28"/>
         </w:rPr>
-        <w:t>Survey instruments represent a major financial investment, and their loss or damage can result in significant costs. Using GPS tracking on rental units allows real-time monitoring of equipment location, helping prevent theft or misuse. This also makes retrieval easier in case an item is lost or not returned on time.</w:t>
+        <w:t xml:space="preserve">Survey instruments require substantial investments, and when lost or damaged, they can add up to considerable costs. Tracking the location of rented equipment via GPS monitoring provides real-time location data and helps reduce risks of theft, misuse, and damage. It also allows easy retrieval when an item is lost or returned late. Insurance Companies offer users coverage for accident, theft, and operational damage for type of equipment such as GNSS receivers, drones, and total stations; Some insurance will also generally cover liability during field work. </w:t>
+      </w:r>
+    </w:p>
+    <w:p>
+      <w:pPr>
+        <w:jc w:val="both"/>
+        <w:rPr>
+          <w:rFonts w:ascii="Times New Roman" w:hAnsi="Times New Roman" w:cs="Times New Roman"/>
+          <w:sz w:val="28"/>
+          <w:szCs w:val="28"/>
+        </w:rPr>
+      </w:pPr>
+      <w:r>
+        <w:rPr>
+          <w:rFonts w:ascii="Times New Roman" w:hAnsi="Times New Roman" w:cs="Times New Roman"/>
+          <w:sz w:val="28"/>
+          <w:szCs w:val="28"/>
+        </w:rPr>
+        <w:t>Providing insurance ensures coverage for platforms against loss and gives users assurance and peace of mind especially for projects with a large budget or sensitive projects.</w:t>
       </w:r>
       <w:r>
         <w:rPr>
@@ -5420,25 +5776,7 @@
           <w:sz w:val="28"/>
           <w:szCs w:val="28"/>
         </w:rPr>
-        <w:t>To safeguard against accidents, theft, or operational damage, many platforms offer insurance coverage tailored to specific equipment types. Coverage often includes tools like GNSS receivers, drones, and total stations, and may even extend to liability protection during fieldwork. Offering such insurance not only protects the platform’s assets but also gives peace of mind to users, especially those working on sensitive or high-budget projects.</w:t>
-      </w:r>
-    </w:p>
-    <w:p>
-      <w:pPr>
-        <w:jc w:val="both"/>
-        <w:rPr>
-          <w:rFonts w:ascii="Times New Roman" w:hAnsi="Times New Roman" w:cs="Times New Roman"/>
-          <w:sz w:val="28"/>
-          <w:szCs w:val="28"/>
-        </w:rPr>
-      </w:pPr>
-      <w:r>
-        <w:rPr>
-          <w:rFonts w:ascii="Times New Roman" w:hAnsi="Times New Roman" w:cs="Times New Roman"/>
-          <w:sz w:val="28"/>
-          <w:szCs w:val="28"/>
-        </w:rPr>
-        <w:t>When equipment is used in rugged terrain or remote survey sites, tracking also helps monitor usage conditions and delivery accuracy. It reduces the risk of disputes between the platform and the renter by providing evidence of proper handling and return status. As the volume of rentals increases, having a secure tracking and insurance system becomes essential for scaling the business responsibly</w:t>
+        <w:t>When using equipment in rugged or remote sites, tracking can monitor unique usage and measure delivery time. This reduces disputes about carelessness or neglect when platform and renter disagree on handling or return status. As rental volume increases, tracking should be a secure method for monitoring utilization and insuring equipment for responsible growth</w:t>
       </w:r>
       <w:r>
         <w:rPr>
@@ -5532,55 +5870,16 @@
     <w:p>
       <w:pPr>
         <w:jc w:val="both"/>
-        <w:rPr>
-          <w:rFonts w:ascii="Times New Roman" w:hAnsi="Times New Roman" w:cs="Times New Roman"/>
-          <w:sz w:val="28"/>
-          <w:szCs w:val="28"/>
-        </w:rPr>
-      </w:pPr>
-      <w:r>
-        <w:rPr>
-          <w:rFonts w:ascii="Times New Roman" w:hAnsi="Times New Roman" w:cs="Times New Roman"/>
-          <w:sz w:val="28"/>
-          <w:szCs w:val="28"/>
-        </w:rPr>
-        <w:t xml:space="preserve">Survey equipment rental through this platform delivers financial savings together with convenience as well as contributes toward the development of technological capabilities. Different obstacles related to digital divide and equipment misuse and legal compliance as well as cybersecurity risks require close management to establish success. Reliability and user trust </w:t>
-      </w:r>
-      <w:r>
-        <w:rPr>
-          <w:rFonts w:ascii="Times New Roman" w:hAnsi="Times New Roman" w:cs="Times New Roman"/>
-          <w:sz w:val="28"/>
-          <w:szCs w:val="28"/>
-        </w:rPr>
-        <w:t>rely</w:t>
-      </w:r>
-      <w:r>
-        <w:rPr>
-          <w:rFonts w:ascii="Times New Roman" w:hAnsi="Times New Roman" w:cs="Times New Roman"/>
-          <w:sz w:val="28"/>
-          <w:szCs w:val="28"/>
-        </w:rPr>
-        <w:t xml:space="preserve"> </w:t>
-      </w:r>
-      <w:r>
-        <w:rPr>
-          <w:rFonts w:ascii="Times New Roman" w:hAnsi="Times New Roman" w:cs="Times New Roman"/>
-          <w:sz w:val="28"/>
-          <w:szCs w:val="28"/>
-        </w:rPr>
-        <w:t xml:space="preserve">on rental agreements which are clear, </w:t>
-      </w:r>
-      <w:r>
-        <w:rPr>
-          <w:rFonts w:ascii="Times New Roman" w:hAnsi="Times New Roman" w:cs="Times New Roman"/>
-          <w:sz w:val="28"/>
-          <w:szCs w:val="28"/>
-        </w:rPr>
-        <w:lastRenderedPageBreak/>
-        <w:t>training programs which are proper, security measures which are strong and transparent pricing policies. Regular maintenance combined with data protection techniques and fraud prevention solutions will lead to long-term achievement for the platform. These aspects when properly addressed will boost the platform's efficiency levels while backing up small businesses and promoting the development of the surveying industry in Nepal's markets.</w:t>
-      </w:r>
-    </w:p>
-    <w:p/>
+      </w:pPr>
+      <w:r>
+        <w:rPr>
+          <w:rFonts w:ascii="Times New Roman" w:hAnsi="Times New Roman" w:cs="Times New Roman"/>
+          <w:sz w:val="28"/>
+          <w:szCs w:val="28"/>
+        </w:rPr>
+        <w:t>Rental of surveying equipment through this platform presents savings, convenience and the advancement of technological capabilities and creates hurdles with aspects associated with the digital divide, irresponsible equipment use and legal and regulatory compliance and cybersecurity aspects requires close monitoring to ensure success. Equipment rental success relies on clarity of rental agreements, suitability of training, robustness of security, transparency of pricing, with maintenance, data protection measures and fraud deterrent actions can achieve success on the platform. If addressed correctly, these considerations will improve the platform and support small business and the development of the surveying sector in Nepal markets.</w:t>
+      </w:r>
+    </w:p>
     <w:p>
       <w:pPr>
         <w:pStyle w:val="Heading1"/>
@@ -5929,7 +6228,6 @@
                 <w:rPr>
                   <w:noProof/>
                 </w:rPr>
-                <w:lastRenderedPageBreak/>
                 <w:t>Sudewa, I., 25 Jul 2023. Energy services for solar PV projects: Exploring the accessibility and affordability of clean energy for rural China,. 11 November, Issue 2113055, p. 12.</w:t>
               </w:r>
             </w:p>
@@ -6000,6 +6298,7 @@
                 <w:rPr>
                   <w:noProof/>
                 </w:rPr>
+                <w:lastRenderedPageBreak/>
                 <w:t xml:space="preserve">Yue Han, X. Z. Y. H., 2022. Multi-objective optimization for preventive maintenance of offshore safety critical equipment integrating dynamic risk and maintenance cost. </w:t>
               </w:r>
               <w:r>
@@ -7161,7 +7460,6 @@
   <w:style w:type="character" w:default="1" w:styleId="DefaultParagraphFont">
     <w:name w:val="Default Paragraph Font"/>
     <w:uiPriority w:val="1"/>
-    <w:semiHidden/>
     <w:unhideWhenUsed/>
   </w:style>
   <w:style w:type="table" w:default="1" w:styleId="TableNormal">
@@ -8079,7 +8377,7 @@
 </file>
 
 <file path=customXml/itemProps1.xml><?xml version="1.0" encoding="utf-8"?>
-<ds:datastoreItem xmlns:ds="http://schemas.openxmlformats.org/officeDocument/2006/customXml" ds:itemID="{7A9FF390-50D7-4FDE-B7F4-3F3E9867EAC0}">
+<ds:datastoreItem xmlns:ds="http://schemas.openxmlformats.org/officeDocument/2006/customXml" ds:itemID="{130E3E4F-727A-4CBC-8285-D1E4665DD3B5}">
   <ds:schemaRefs>
     <ds:schemaRef ds:uri="http://schemas.openxmlformats.org/officeDocument/2006/bibliography"/>
   </ds:schemaRefs>

</xml_diff>